<commit_message>
Updated formatting and projects
</commit_message>
<xml_diff>
--- a/ChrisPak.docx
+++ b/ChrisPak.docx
@@ -6,36 +6,51 @@
     <w:p>
       <w:pPr>
         <w:spacing w:line="240" w:lineRule="auto"/>
-        <w:rPr>
-          <w:rFonts w:ascii="Palatino Linotype" w:hAnsi="Palatino Linotype"/>
-          <w:sz w:val="40"/>
-          <w:szCs w:val="40"/>
-        </w:rPr>
-      </w:pPr>
-      <w:r>
+        <w:jc w:val="center"/>
         <w:rPr>
           <w:rFonts w:ascii="Palatino Linotype" w:hAnsi="Palatino Linotype"/>
           <w:b/>
-          <w:sz w:val="40"/>
-          <w:szCs w:val="40"/>
+          <w:sz w:val="46"/>
+          <w:szCs w:val="46"/>
+        </w:rPr>
+      </w:pPr>
+      <w:r>
+        <w:rPr>
+          <w:rFonts w:ascii="Palatino Linotype" w:hAnsi="Palatino Linotype"/>
+          <w:b/>
+          <w:sz w:val="46"/>
+          <w:szCs w:val="46"/>
         </w:rPr>
         <w:t>Jun (Chris) Pak</w:t>
       </w:r>
     </w:p>
     <w:p>
       <w:pPr>
+        <w:spacing w:line="240" w:lineRule="auto"/>
+        <w:jc w:val="center"/>
+        <w:rPr>
+          <w:rFonts w:ascii="Palatino Linotype" w:hAnsi="Palatino Linotype"/>
+          <w:b/>
+          <w:sz w:val="8"/>
+          <w:szCs w:val="8"/>
+        </w:rPr>
+      </w:pPr>
+    </w:p>
+    <w:p>
+      <w:pPr>
         <w:spacing w:line="360" w:lineRule="auto"/>
-        <w:rPr>
-          <w:rFonts w:ascii="Georgia" w:hAnsi="Georgia"/>
-          <w:sz w:val="20"/>
-          <w:szCs w:val="20"/>
-        </w:rPr>
-      </w:pPr>
-      <w:r>
-        <w:rPr>
-          <w:rFonts w:ascii="Georgia" w:hAnsi="Georgia"/>
-          <w:sz w:val="20"/>
-          <w:szCs w:val="20"/>
+        <w:jc w:val="center"/>
+        <w:rPr>
+          <w:rFonts w:ascii="Georgia" w:hAnsi="Georgia"/>
+          <w:sz w:val="16"/>
+          <w:szCs w:val="16"/>
+        </w:rPr>
+      </w:pPr>
+      <w:r>
+        <w:rPr>
+          <w:rFonts w:ascii="Georgia" w:hAnsi="Georgia"/>
+          <w:sz w:val="16"/>
+          <w:szCs w:val="16"/>
         </w:rPr>
         <w:t xml:space="preserve">430 Kelton Ave. Los Angeles, CA </w:t>
       </w:r>
@@ -43,8 +58,8 @@
       <w:r>
         <w:rPr>
           <w:rFonts w:ascii="Georgia" w:hAnsi="Georgia"/>
-          <w:sz w:val="20"/>
-          <w:szCs w:val="20"/>
+          <w:sz w:val="16"/>
+          <w:szCs w:val="16"/>
         </w:rPr>
         <w:t>90024  |</w:t>
       </w:r>
@@ -52,39 +67,90 @@
       <w:r>
         <w:rPr>
           <w:rFonts w:ascii="Georgia" w:hAnsi="Georgia"/>
-          <w:sz w:val="20"/>
-          <w:szCs w:val="20"/>
-        </w:rPr>
-        <w:t xml:space="preserve">  jpak1996@g.ucla.edu  |  818.521.7654</w:t>
-      </w:r>
-    </w:p>
-    <w:p>
-      <w:pPr>
-        <w:spacing w:line="360" w:lineRule="auto"/>
-        <w:rPr>
-          <w:rFonts w:ascii="Georgia" w:hAnsi="Georgia"/>
+          <w:sz w:val="16"/>
+          <w:szCs w:val="16"/>
+        </w:rPr>
+        <w:t xml:space="preserve">  </w:t>
+      </w:r>
+      <w:r>
+        <w:rPr>
+          <w:rFonts w:ascii="Georgia" w:hAnsi="Georgia"/>
+          <w:sz w:val="16"/>
+          <w:szCs w:val="16"/>
+        </w:rPr>
+        <w:t>818.521.7654</w:t>
+      </w:r>
+      <w:r>
+        <w:rPr>
+          <w:rFonts w:ascii="Georgia" w:hAnsi="Georgia"/>
+          <w:sz w:val="16"/>
+          <w:szCs w:val="16"/>
+        </w:rPr>
+        <w:t xml:space="preserve"> </w:t>
+      </w:r>
+      <w:r>
+        <w:rPr>
+          <w:rFonts w:ascii="Georgia" w:hAnsi="Georgia"/>
+          <w:sz w:val="16"/>
+          <w:szCs w:val="16"/>
+        </w:rPr>
+        <w:t xml:space="preserve"> |  </w:t>
+      </w:r>
+      <w:r>
+        <w:rPr>
+          <w:rFonts w:ascii="Georgia" w:hAnsi="Georgia"/>
+          <w:sz w:val="16"/>
+          <w:szCs w:val="16"/>
+        </w:rPr>
+        <w:t>jpak1996@g.ucla.edu</w:t>
+      </w:r>
+      <w:r>
+        <w:rPr>
+          <w:rFonts w:ascii="Georgia" w:hAnsi="Georgia"/>
+          <w:sz w:val="16"/>
+          <w:szCs w:val="16"/>
+        </w:rPr>
+        <w:t xml:space="preserve">  |  </w:t>
+      </w:r>
+      <w:r>
+        <w:rPr>
+          <w:rFonts w:ascii="Georgia" w:hAnsi="Georgia"/>
+          <w:sz w:val="16"/>
+          <w:szCs w:val="16"/>
+        </w:rPr>
+        <w:t>github.com/jpak1996</w:t>
+      </w:r>
+    </w:p>
+    <w:p>
+      <w:pPr>
+        <w:rPr>
+          <w:rFonts w:ascii="Palatino Linotype" w:hAnsi="Palatino Linotype" w:cs="Times New Roman"/>
+          <w:sz w:val="30"/>
+          <w:szCs w:val="30"/>
         </w:rPr>
       </w:pPr>
       <w:r>
         <w:rPr>
           <w:rFonts w:ascii="Palatino" w:hAnsi="Palatino"/>
           <w:noProof/>
+          <w:sz w:val="30"/>
+          <w:szCs w:val="30"/>
         </w:rPr>
         <mc:AlternateContent>
           <mc:Choice Requires="wps">
             <w:drawing>
-              <wp:anchor distT="0" distB="0" distL="114300" distR="114300" simplePos="0" relativeHeight="251659264" behindDoc="0" locked="0" layoutInCell="1" allowOverlap="1" wp14:anchorId="3399BF2C" wp14:editId="2C47C7A3">
+              <wp:anchor distT="0" distB="0" distL="114300" distR="114300" simplePos="0" relativeHeight="251661312" behindDoc="0" locked="0" layoutInCell="1" allowOverlap="1" wp14:anchorId="489DBD03" wp14:editId="695B682E">
                 <wp:simplePos x="0" y="0"/>
                 <wp:positionH relativeFrom="column">
-                  <wp:posOffset>0</wp:posOffset>
+                  <wp:posOffset>-63255</wp:posOffset>
                 </wp:positionH>
                 <wp:positionV relativeFrom="paragraph">
-                  <wp:posOffset>80645</wp:posOffset>
+                  <wp:posOffset>335540</wp:posOffset>
                 </wp:positionV>
-                <wp:extent cx="6858000" cy="0"/>
-                <wp:effectExtent l="76200" t="81280" r="88900" b="109220"/>
+                <wp:extent cx="6403959" cy="4559"/>
+                <wp:effectExtent l="50800" t="25400" r="73660" b="97155"/>
                 <wp:wrapNone/>
-                <wp:docPr id="1" name="Straight Connector 1"/>
+                <wp:docPr id="2" name="Straight Connector 2"/>
                 <wp:cNvGraphicFramePr>
                   <a:graphicFrameLocks xmlns:a="http://schemas.openxmlformats.org/drawingml/2006/main"/>
                 </wp:cNvGraphicFramePr>
@@ -95,9 +161,9 @@
                         <a:cxnSpLocks noChangeShapeType="1"/>
                       </wps:cNvCnPr>
                       <wps:spPr bwMode="auto">
-                        <a:xfrm>
+                        <a:xfrm flipV="1">
                           <a:off x="0" y="0"/>
-                          <a:ext cx="6858000" cy="0"/>
+                          <a:ext cx="6403959" cy="4559"/>
                         </a:xfrm>
                         <a:prstGeom prst="line">
                           <a:avLst/>
@@ -141,39 +207,39 @@
           </mc:Choice>
           <mc:Fallback>
             <w:pict>
-              <v:line w14:anchorId="7E3281D9" id="Straight_x0020_Connector_x0020_1" o:spid="_x0000_s1026" style="position:absolute;z-index:251659264;visibility:visible;mso-wrap-style:square;mso-width-percent:0;mso-height-percent:0;mso-wrap-distance-left:9pt;mso-wrap-distance-top:0;mso-wrap-distance-right:9pt;mso-wrap-distance-bottom:0;mso-position-horizontal:absolute;mso-position-horizontal-relative:text;mso-position-vertical:absolute;mso-position-vertical-relative:text;mso-width-percent:0;mso-height-percent:0;mso-width-relative:page;mso-height-relative:page" from="0,6.35pt" to="540pt,6.35pt" o:gfxdata="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" strokeweight="2pt">
+              <v:line w14:anchorId="65C012AA" id="Straight_x0020_Connector_x0020_2" o:spid="_x0000_s1026" style="position:absolute;flip:y;z-index:251661312;visibility:visible;mso-wrap-style:square;mso-width-percent:0;mso-height-percent:0;mso-wrap-distance-left:9pt;mso-wrap-distance-top:0;mso-wrap-distance-right:9pt;mso-wrap-distance-bottom:0;mso-position-horizontal:absolute;mso-position-horizontal-relative:text;mso-position-vertical:absolute;mso-position-vertical-relative:text;mso-width-percent:0;mso-height-percent:0;mso-width-relative:page;mso-height-relative:page" from="-5pt,26.4pt" to="499.25pt,26.75pt" o:gfxdata="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" strokeweight="2pt">
                 <v:shadow on="t" opacity="24903f" mv:blur="40000f" origin=",.5" offset="0,20000emu"/>
               </v:line>
             </w:pict>
           </mc:Fallback>
         </mc:AlternateContent>
       </w:r>
-    </w:p>
-    <w:p>
-      <w:pPr>
-        <w:rPr>
-          <w:rFonts w:ascii="Palatino Linotype" w:hAnsi="Palatino Linotype"/>
-          <w:b/>
-          <w:sz w:val="32"/>
-          <w:szCs w:val="32"/>
-        </w:rPr>
-      </w:pPr>
-      <w:r>
-        <w:rPr>
-          <w:rFonts w:ascii="Palatino Linotype" w:hAnsi="Palatino Linotype"/>
-          <w:b/>
-          <w:sz w:val="32"/>
-          <w:szCs w:val="32"/>
+      <w:r>
+        <w:rPr>
+          <w:rFonts w:ascii="Palatino Linotype" w:hAnsi="Palatino Linotype" w:cs="Times New Roman"/>
+          <w:sz w:val="30"/>
+          <w:szCs w:val="30"/>
         </w:rPr>
         <w:t>Projects</w:t>
       </w:r>
+    </w:p>
+    <w:p>
+      <w:pPr>
+        <w:pStyle w:val="ListParagraph"/>
+        <w:ind w:left="360"/>
+        <w:rPr>
+          <w:rFonts w:ascii="Georgia" w:hAnsi="Georgia"/>
+          <w:sz w:val="16"/>
+          <w:szCs w:val="16"/>
+        </w:rPr>
+      </w:pPr>
     </w:p>
     <w:p>
       <w:pPr>
         <w:pStyle w:val="ListParagraph"/>
         <w:numPr>
           <w:ilvl w:val="0"/>
-          <w:numId w:val="1"/>
+          <w:numId w:val="10"/>
         </w:numPr>
         <w:rPr>
           <w:rFonts w:ascii="Georgia" w:hAnsi="Georgia"/>
@@ -181,37 +247,23 @@
           <w:szCs w:val="21"/>
         </w:rPr>
       </w:pPr>
-      <w:r>
-        <w:rPr>
-          <w:rFonts w:ascii="Georgia" w:hAnsi="Georgia"/>
-          <w:sz w:val="21"/>
-          <w:szCs w:val="21"/>
-        </w:rPr>
-        <w:t>Personal webpage: a place to keep track of my personal achievements and organize my future plans</w:t>
-      </w:r>
-      <w:r>
-        <w:rPr>
-          <w:rFonts w:ascii="Georgia" w:hAnsi="Georgia"/>
-          <w:sz w:val="21"/>
-          <w:szCs w:val="21"/>
-        </w:rPr>
-        <w:t xml:space="preserve"> (HTML/CSS</w:t>
-      </w:r>
-      <w:r>
-        <w:rPr>
-          <w:rFonts w:ascii="Georgia" w:hAnsi="Georgia"/>
-          <w:sz w:val="21"/>
-          <w:szCs w:val="21"/>
-        </w:rPr>
-        <w:t>/MAMP</w:t>
-      </w:r>
-      <w:r>
-        <w:rPr>
-          <w:rFonts w:ascii="Georgia" w:hAnsi="Georgia"/>
-          <w:sz w:val="21"/>
-          <w:szCs w:val="21"/>
-        </w:rPr>
-        <w:t>; WordPress, Bootstrap)</w:t>
+      <w:proofErr w:type="spellStart"/>
+      <w:r>
+        <w:rPr>
+          <w:rFonts w:ascii="Georgia" w:hAnsi="Georgia"/>
+          <w:sz w:val="21"/>
+          <w:szCs w:val="21"/>
+        </w:rPr>
+        <w:t>SmashTime</w:t>
+      </w:r>
+      <w:proofErr w:type="spellEnd"/>
+      <w:r>
+        <w:rPr>
+          <w:rFonts w:ascii="Georgia" w:hAnsi="Georgia"/>
+          <w:sz w:val="21"/>
+          <w:szCs w:val="21"/>
+        </w:rPr>
+        <w:t>:</w:t>
       </w:r>
     </w:p>
     <w:p>
@@ -219,7 +271,7 @@
         <w:pStyle w:val="ListParagraph"/>
         <w:numPr>
           <w:ilvl w:val="0"/>
-          <w:numId w:val="1"/>
+          <w:numId w:val="14"/>
         </w:numPr>
         <w:rPr>
           <w:rFonts w:ascii="Georgia" w:hAnsi="Georgia"/>
@@ -227,6 +279,22 @@
           <w:szCs w:val="21"/>
         </w:rPr>
       </w:pPr>
+      <w:r>
+        <w:rPr>
+          <w:rFonts w:ascii="Georgia" w:hAnsi="Georgia"/>
+          <w:sz w:val="21"/>
+          <w:szCs w:val="21"/>
+        </w:rPr>
+        <w:t>W</w:t>
+      </w:r>
+      <w:r>
+        <w:rPr>
+          <w:rFonts w:ascii="Georgia" w:hAnsi="Georgia"/>
+          <w:sz w:val="21"/>
+          <w:szCs w:val="21"/>
+        </w:rPr>
+        <w:t>eb-app utilized by school-wide gaming tournaments to send out text messages to players based on real-time queries (Python/</w:t>
+      </w:r>
       <w:proofErr w:type="spellStart"/>
       <w:r>
         <w:rPr>
@@ -234,7 +302,7 @@
           <w:sz w:val="21"/>
           <w:szCs w:val="21"/>
         </w:rPr>
-        <w:t>SmashTime</w:t>
+        <w:t>Django</w:t>
       </w:r>
       <w:proofErr w:type="spellEnd"/>
       <w:r>
@@ -243,23 +311,7 @@
           <w:sz w:val="21"/>
           <w:szCs w:val="21"/>
         </w:rPr>
-        <w:t>: a web-app utilized by school-wide tournaments dedicated to optimizing tournament brackets by sending out text messages to players based on real-time queries (</w:t>
-      </w:r>
-      <w:r>
-        <w:rPr>
-          <w:rFonts w:ascii="Georgia" w:hAnsi="Georgia"/>
-          <w:sz w:val="21"/>
-          <w:szCs w:val="21"/>
-        </w:rPr>
-        <w:t xml:space="preserve">Languages: </w:t>
-      </w:r>
-      <w:r>
-        <w:rPr>
-          <w:rFonts w:ascii="Georgia" w:hAnsi="Georgia"/>
-          <w:sz w:val="21"/>
-          <w:szCs w:val="21"/>
-        </w:rPr>
-        <w:t xml:space="preserve">Python, </w:t>
+        <w:t xml:space="preserve">/SQLite, </w:t>
       </w:r>
       <w:proofErr w:type="spellStart"/>
       <w:r>
@@ -268,7 +320,7 @@
           <w:sz w:val="21"/>
           <w:szCs w:val="21"/>
         </w:rPr>
-        <w:t>Django</w:t>
+        <w:t>Javascript</w:t>
       </w:r>
       <w:proofErr w:type="spellEnd"/>
       <w:r>
@@ -277,7 +329,7 @@
           <w:sz w:val="21"/>
           <w:szCs w:val="21"/>
         </w:rPr>
-        <w:t xml:space="preserve">, Node, </w:t>
+        <w:t xml:space="preserve">/Node; </w:t>
       </w:r>
       <w:proofErr w:type="spellStart"/>
       <w:r>
@@ -286,97 +338,388 @@
           <w:sz w:val="21"/>
           <w:szCs w:val="21"/>
         </w:rPr>
+        <w:t>Challonge</w:t>
+      </w:r>
+      <w:proofErr w:type="spellEnd"/>
+      <w:r>
+        <w:rPr>
+          <w:rFonts w:ascii="Georgia" w:hAnsi="Georgia"/>
+          <w:sz w:val="21"/>
+          <w:szCs w:val="21"/>
+        </w:rPr>
+        <w:t xml:space="preserve">, </w:t>
+      </w:r>
+      <w:proofErr w:type="spellStart"/>
+      <w:r>
+        <w:rPr>
+          <w:rFonts w:ascii="Georgia" w:hAnsi="Georgia"/>
+          <w:sz w:val="21"/>
+          <w:szCs w:val="21"/>
+        </w:rPr>
+        <w:t>Twilio</w:t>
+      </w:r>
+      <w:proofErr w:type="spellEnd"/>
+      <w:r>
+        <w:rPr>
+          <w:rFonts w:ascii="Georgia" w:hAnsi="Georgia"/>
+          <w:sz w:val="21"/>
+          <w:szCs w:val="21"/>
+        </w:rPr>
+        <w:t>)</w:t>
+      </w:r>
+    </w:p>
+    <w:p>
+      <w:pPr>
+        <w:pStyle w:val="ListParagraph"/>
+        <w:numPr>
+          <w:ilvl w:val="0"/>
+          <w:numId w:val="10"/>
+        </w:numPr>
+        <w:rPr>
+          <w:rFonts w:ascii="Georgia" w:hAnsi="Georgia"/>
+          <w:sz w:val="21"/>
+          <w:szCs w:val="21"/>
+        </w:rPr>
+      </w:pPr>
+      <w:r>
+        <w:rPr>
+          <w:rFonts w:ascii="Georgia" w:hAnsi="Georgia"/>
+          <w:sz w:val="21"/>
+          <w:szCs w:val="21"/>
+        </w:rPr>
+        <w:t>P</w:t>
+      </w:r>
+      <w:r>
+        <w:rPr>
+          <w:rFonts w:ascii="Georgia" w:hAnsi="Georgia"/>
+          <w:sz w:val="21"/>
+          <w:szCs w:val="21"/>
+        </w:rPr>
+        <w:t>ersonal webpage:</w:t>
+      </w:r>
+    </w:p>
+    <w:p>
+      <w:pPr>
+        <w:pStyle w:val="ListParagraph"/>
+        <w:numPr>
+          <w:ilvl w:val="0"/>
+          <w:numId w:val="14"/>
+        </w:numPr>
+        <w:rPr>
+          <w:rFonts w:ascii="Georgia" w:hAnsi="Georgia"/>
+          <w:sz w:val="21"/>
+          <w:szCs w:val="21"/>
+        </w:rPr>
+      </w:pPr>
+      <w:r>
+        <w:rPr>
+          <w:rFonts w:ascii="Georgia" w:hAnsi="Georgia"/>
+          <w:sz w:val="21"/>
+          <w:szCs w:val="21"/>
+        </w:rPr>
+        <w:t>O</w:t>
+      </w:r>
+      <w:r>
+        <w:rPr>
+          <w:rFonts w:ascii="Georgia" w:hAnsi="Georgia"/>
+          <w:sz w:val="21"/>
+          <w:szCs w:val="21"/>
+        </w:rPr>
+        <w:t>rgani</w:t>
+      </w:r>
+      <w:bookmarkStart w:id="0" w:name="_GoBack"/>
+      <w:bookmarkEnd w:id="0"/>
+      <w:r>
+        <w:rPr>
+          <w:rFonts w:ascii="Georgia" w:hAnsi="Georgia"/>
+          <w:sz w:val="21"/>
+          <w:szCs w:val="21"/>
+        </w:rPr>
+        <w:t xml:space="preserve">zational tool for personal accomplishments and future goals </w:t>
+      </w:r>
+      <w:r>
+        <w:rPr>
+          <w:rFonts w:ascii="Georgia" w:hAnsi="Georgia"/>
+          <w:sz w:val="21"/>
+          <w:szCs w:val="21"/>
+        </w:rPr>
+        <w:t>(HTML/CSS</w:t>
+      </w:r>
+      <w:r>
+        <w:rPr>
+          <w:rFonts w:ascii="Georgia" w:hAnsi="Georgia"/>
+          <w:sz w:val="21"/>
+          <w:szCs w:val="21"/>
+        </w:rPr>
+        <w:t>,</w:t>
+      </w:r>
+      <w:r>
+        <w:rPr>
+          <w:rFonts w:ascii="Georgia" w:hAnsi="Georgia"/>
+          <w:sz w:val="21"/>
+          <w:szCs w:val="21"/>
+        </w:rPr>
+        <w:t xml:space="preserve"> React/</w:t>
+      </w:r>
+      <w:proofErr w:type="spellStart"/>
+      <w:r>
+        <w:rPr>
+          <w:rFonts w:ascii="Georgia" w:hAnsi="Georgia"/>
+          <w:sz w:val="21"/>
+          <w:szCs w:val="21"/>
+        </w:rPr>
+        <w:t>Redux</w:t>
+      </w:r>
+      <w:proofErr w:type="spellEnd"/>
+      <w:r>
+        <w:rPr>
+          <w:rFonts w:ascii="Georgia" w:hAnsi="Georgia"/>
+          <w:sz w:val="21"/>
+          <w:szCs w:val="21"/>
+        </w:rPr>
+        <w:t>,</w:t>
+      </w:r>
+      <w:r>
+        <w:rPr>
+          <w:rFonts w:ascii="Georgia" w:hAnsi="Georgia"/>
+          <w:sz w:val="21"/>
+          <w:szCs w:val="21"/>
+        </w:rPr>
+        <w:t xml:space="preserve"> </w:t>
+      </w:r>
+      <w:r>
+        <w:rPr>
+          <w:rFonts w:ascii="Georgia" w:hAnsi="Georgia"/>
+          <w:sz w:val="21"/>
+          <w:szCs w:val="21"/>
+        </w:rPr>
+        <w:t>MAMP</w:t>
+      </w:r>
+      <w:r>
+        <w:rPr>
+          <w:rFonts w:ascii="Georgia" w:hAnsi="Georgia"/>
+          <w:sz w:val="21"/>
+          <w:szCs w:val="21"/>
+        </w:rPr>
+        <w:t>; WordPress, Bootstrap)</w:t>
+      </w:r>
+    </w:p>
+    <w:p>
+      <w:pPr>
+        <w:pStyle w:val="ListParagraph"/>
+        <w:numPr>
+          <w:ilvl w:val="0"/>
+          <w:numId w:val="10"/>
+        </w:numPr>
+        <w:rPr>
+          <w:rFonts w:ascii="Georgia" w:hAnsi="Georgia"/>
+          <w:sz w:val="21"/>
+          <w:szCs w:val="21"/>
+        </w:rPr>
+      </w:pPr>
+      <w:r>
+        <w:rPr>
+          <w:rFonts w:ascii="Georgia" w:hAnsi="Georgia"/>
+          <w:sz w:val="21"/>
+          <w:szCs w:val="21"/>
+        </w:rPr>
+        <w:t xml:space="preserve">Preferred languages: Python, </w:t>
+      </w:r>
+      <w:r>
+        <w:rPr>
+          <w:rFonts w:ascii="Georgia" w:hAnsi="Georgia"/>
+          <w:sz w:val="21"/>
+          <w:szCs w:val="21"/>
+        </w:rPr>
+        <w:t>C++</w:t>
+      </w:r>
+      <w:r>
+        <w:rPr>
+          <w:rFonts w:ascii="Georgia" w:hAnsi="Georgia"/>
+          <w:sz w:val="21"/>
+          <w:szCs w:val="21"/>
+        </w:rPr>
+        <w:t xml:space="preserve">, </w:t>
+      </w:r>
+      <w:proofErr w:type="spellStart"/>
+      <w:r>
+        <w:rPr>
+          <w:rFonts w:ascii="Georgia" w:hAnsi="Georgia"/>
+          <w:sz w:val="21"/>
+          <w:szCs w:val="21"/>
+        </w:rPr>
         <w:t>Javascript</w:t>
       </w:r>
       <w:proofErr w:type="spellEnd"/>
-      <w:r>
-        <w:rPr>
-          <w:rFonts w:ascii="Georgia" w:hAnsi="Georgia"/>
-          <w:sz w:val="21"/>
-          <w:szCs w:val="21"/>
-        </w:rPr>
-        <w:t>, SQLite</w:t>
-      </w:r>
-      <w:r>
-        <w:rPr>
-          <w:rFonts w:ascii="Georgia" w:hAnsi="Georgia"/>
-          <w:sz w:val="21"/>
-          <w:szCs w:val="21"/>
-        </w:rPr>
-        <w:t xml:space="preserve">; </w:t>
-      </w:r>
-      <w:proofErr w:type="spellStart"/>
-      <w:r>
-        <w:rPr>
-          <w:rFonts w:ascii="Georgia" w:hAnsi="Georgia"/>
-          <w:sz w:val="21"/>
-          <w:szCs w:val="21"/>
-        </w:rPr>
-        <w:t>Challonge</w:t>
-      </w:r>
-      <w:proofErr w:type="spellEnd"/>
-      <w:r>
-        <w:rPr>
-          <w:rFonts w:ascii="Georgia" w:hAnsi="Georgia"/>
-          <w:sz w:val="21"/>
-          <w:szCs w:val="21"/>
-        </w:rPr>
-        <w:t xml:space="preserve">, </w:t>
-      </w:r>
-      <w:proofErr w:type="spellStart"/>
-      <w:r>
-        <w:rPr>
-          <w:rFonts w:ascii="Georgia" w:hAnsi="Georgia"/>
-          <w:sz w:val="21"/>
-          <w:szCs w:val="21"/>
-        </w:rPr>
-        <w:t>Twilio</w:t>
-      </w:r>
-      <w:proofErr w:type="spellEnd"/>
-      <w:r>
-        <w:rPr>
-          <w:rFonts w:ascii="Georgia" w:hAnsi="Georgia"/>
-          <w:sz w:val="21"/>
-          <w:szCs w:val="21"/>
-        </w:rPr>
-        <w:t>)</w:t>
-      </w:r>
+    </w:p>
+    <w:p>
+      <w:pPr>
+        <w:rPr>
+          <w:rFonts w:ascii="Georgia" w:hAnsi="Georgia"/>
+          <w:sz w:val="8"/>
+          <w:szCs w:val="8"/>
+        </w:rPr>
+      </w:pPr>
     </w:p>
     <w:p>
       <w:pPr>
         <w:rPr>
           <w:rFonts w:ascii="Palatino Linotype" w:hAnsi="Palatino Linotype"/>
-          <w:sz w:val="32"/>
-          <w:szCs w:val="32"/>
+          <w:sz w:val="30"/>
+          <w:szCs w:val="30"/>
         </w:rPr>
       </w:pPr>
       <w:r>
         <w:rPr>
           <w:rFonts w:ascii="Palatino Linotype" w:hAnsi="Palatino Linotype"/>
+          <w:sz w:val="30"/>
+          <w:szCs w:val="30"/>
+        </w:rPr>
+        <w:t>Education</w:t>
+      </w:r>
+    </w:p>
+    <w:p>
+      <w:pPr>
+        <w:rPr>
+          <w:rFonts w:ascii="Georgia" w:hAnsi="Georgia"/>
+          <w:sz w:val="16"/>
+          <w:szCs w:val="16"/>
+          <w:u w:val="single"/>
+        </w:rPr>
+      </w:pPr>
+      <w:r>
+        <w:rPr>
+          <w:rFonts w:ascii="Palatino" w:hAnsi="Palatino"/>
+          <w:noProof/>
+          <w:sz w:val="16"/>
+          <w:szCs w:val="16"/>
+        </w:rPr>
+        <mc:AlternateContent>
+          <mc:Choice Requires="wps">
+            <w:drawing>
+              <wp:anchor distT="0" distB="0" distL="114300" distR="114300" simplePos="0" relativeHeight="251663360" behindDoc="0" locked="0" layoutInCell="1" allowOverlap="1" wp14:anchorId="20056D62" wp14:editId="50758D4E">
+                <wp:simplePos x="0" y="0"/>
+                <wp:positionH relativeFrom="column">
+                  <wp:posOffset>-63255</wp:posOffset>
+                </wp:positionH>
+                <wp:positionV relativeFrom="paragraph">
+                  <wp:posOffset>48276</wp:posOffset>
+                </wp:positionV>
+                <wp:extent cx="6403959" cy="4559"/>
+                <wp:effectExtent l="50800" t="25400" r="73660" b="97155"/>
+                <wp:wrapNone/>
+                <wp:docPr id="3" name="Straight Connector 3"/>
+                <wp:cNvGraphicFramePr>
+                  <a:graphicFrameLocks xmlns:a="http://schemas.openxmlformats.org/drawingml/2006/main"/>
+                </wp:cNvGraphicFramePr>
+                <a:graphic xmlns:a="http://schemas.openxmlformats.org/drawingml/2006/main">
+                  <a:graphicData uri="http://schemas.microsoft.com/office/word/2010/wordprocessingShape">
+                    <wps:wsp>
+                      <wps:cNvCnPr>
+                        <a:cxnSpLocks noChangeShapeType="1"/>
+                      </wps:cNvCnPr>
+                      <wps:spPr bwMode="auto">
+                        <a:xfrm flipV="1">
+                          <a:off x="0" y="0"/>
+                          <a:ext cx="6403959" cy="4559"/>
+                        </a:xfrm>
+                        <a:prstGeom prst="line">
+                          <a:avLst/>
+                        </a:prstGeom>
+                        <a:noFill/>
+                        <a:ln w="25400">
+                          <a:solidFill>
+                            <a:srgbClr val="000000"/>
+                          </a:solidFill>
+                          <a:round/>
+                          <a:headEnd/>
+                          <a:tailEnd/>
+                        </a:ln>
+                        <a:effectLst>
+                          <a:outerShdw blurRad="40000" dist="20000" dir="5400000" rotWithShape="0">
+                            <a:srgbClr val="000000">
+                              <a:alpha val="37999"/>
+                            </a:srgbClr>
+                          </a:outerShdw>
+                        </a:effectLst>
+                        <a:extLst>
+                          <a:ext uri="{909E8E84-426E-40dd-AFC4-6F175D3DCCD1}">
+                            <a14:hiddenFill xmlns:a14="http://schemas.microsoft.com/office/drawing/2010/main" xmlns:w="http://schemas.openxmlformats.org/wordprocessingml/2006/main" xmlns:w10="urn:schemas-microsoft-com:office:word" xmlns:v="urn:schemas-microsoft-com:vml" xmlns:o="urn:schemas-microsoft-com:office:office" xmlns="">
+                              <a:noFill/>
+                            </a14:hiddenFill>
+                          </a:ext>
+                        </a:extLst>
+                      </wps:spPr>
+                      <wps:bodyPr/>
+                    </wps:wsp>
+                  </a:graphicData>
+                </a:graphic>
+                <wp14:sizeRelH relativeFrom="page">
+                  <wp14:pctWidth>0</wp14:pctWidth>
+                </wp14:sizeRelH>
+                <wp14:sizeRelV relativeFrom="page">
+                  <wp14:pctHeight>0</wp14:pctHeight>
+                </wp14:sizeRelV>
+              </wp:anchor>
+            </w:drawing>
+          </mc:Choice>
+          <mc:Fallback>
+            <w:pict>
+              <v:line w14:anchorId="70D4D34E" id="Straight_x0020_Connector_x0020_3" o:spid="_x0000_s1026" style="position:absolute;flip:y;z-index:251663360;visibility:visible;mso-wrap-style:square;mso-width-percent:0;mso-height-percent:0;mso-wrap-distance-left:9pt;mso-wrap-distance-top:0;mso-wrap-distance-right:9pt;mso-wrap-distance-bottom:0;mso-position-horizontal:absolute;mso-position-horizontal-relative:text;mso-position-vertical:absolute;mso-position-vertical-relative:text;mso-width-percent:0;mso-height-percent:0;mso-width-relative:page;mso-height-relative:page" from="-5pt,3.8pt" to="499.25pt,4.15pt" o:gfxdata="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" strokeweight="2pt">
+                <v:shadow on="t" opacity="24903f" mv:blur="40000f" origin=",.5" offset="0,20000emu"/>
+              </v:line>
+            </w:pict>
+          </mc:Fallback>
+        </mc:AlternateContent>
+      </w:r>
+    </w:p>
+    <w:p>
+      <w:pPr>
+        <w:rPr>
+          <w:rFonts w:ascii="Georgia" w:hAnsi="Georgia"/>
           <w:b/>
-          <w:sz w:val="32"/>
-          <w:szCs w:val="32"/>
-        </w:rPr>
-        <w:t>Education</w:t>
-      </w:r>
-    </w:p>
-    <w:p>
-      <w:pPr>
-        <w:rPr>
-          <w:rFonts w:ascii="Georgia" w:hAnsi="Georgia"/>
-          <w:sz w:val="21"/>
-          <w:szCs w:val="21"/>
-          <w:u w:val="single"/>
-        </w:rPr>
-      </w:pPr>
-      <w:r>
-        <w:rPr>
-          <w:rFonts w:ascii="Georgia" w:hAnsi="Georgia"/>
-          <w:sz w:val="21"/>
-          <w:szCs w:val="21"/>
-          <w:u w:val="single"/>
+          <w:sz w:val="21"/>
+          <w:szCs w:val="21"/>
+        </w:rPr>
+      </w:pPr>
+      <w:r>
+        <w:rPr>
+          <w:rFonts w:ascii="Georgia" w:hAnsi="Georgia"/>
+          <w:b/>
+          <w:sz w:val="21"/>
+          <w:szCs w:val="21"/>
         </w:rPr>
         <w:t>University of California, Los Angeles</w:t>
+      </w:r>
+    </w:p>
+    <w:p>
+      <w:pPr>
+        <w:pStyle w:val="ListParagraph"/>
+        <w:numPr>
+          <w:ilvl w:val="0"/>
+          <w:numId w:val="11"/>
+        </w:numPr>
+        <w:rPr>
+          <w:rFonts w:ascii="Georgia" w:hAnsi="Georgia"/>
+          <w:sz w:val="21"/>
+          <w:szCs w:val="21"/>
+        </w:rPr>
+      </w:pPr>
+      <w:r>
+        <w:rPr>
+          <w:rFonts w:ascii="Georgia" w:hAnsi="Georgia"/>
+          <w:sz w:val="21"/>
+          <w:szCs w:val="21"/>
+        </w:rPr>
+        <w:t>Bachelor’s in Computer Science</w:t>
+      </w:r>
+      <w:r>
+        <w:rPr>
+          <w:rFonts w:ascii="Georgia" w:hAnsi="Georgia"/>
+          <w:sz w:val="21"/>
+          <w:szCs w:val="21"/>
+        </w:rPr>
+        <w:t>, Class of 2018</w:t>
       </w:r>
     </w:p>
     <w:p>
@@ -398,7 +741,23 @@
           <w:sz w:val="21"/>
           <w:szCs w:val="21"/>
         </w:rPr>
-        <w:t>Class of 2018 with Bachelor’s in Computer Science</w:t>
+        <w:t>3.22 GPA across core</w:t>
+      </w:r>
+      <w:r>
+        <w:rPr>
+          <w:rFonts w:ascii="Georgia" w:hAnsi="Georgia"/>
+          <w:sz w:val="21"/>
+          <w:szCs w:val="21"/>
+        </w:rPr>
+        <w:t xml:space="preserve"> Computer Science</w:t>
+      </w:r>
+      <w:r>
+        <w:rPr>
+          <w:rFonts w:ascii="Georgia" w:hAnsi="Georgia"/>
+          <w:sz w:val="21"/>
+          <w:szCs w:val="21"/>
+        </w:rPr>
+        <w:t xml:space="preserve"> classes</w:t>
       </w:r>
     </w:p>
     <w:p>
@@ -420,23 +779,33 @@
           <w:sz w:val="21"/>
           <w:szCs w:val="21"/>
         </w:rPr>
-        <w:t>3.22 GPA across core</w:t>
-      </w:r>
-      <w:r>
-        <w:rPr>
-          <w:rFonts w:ascii="Georgia" w:hAnsi="Georgia"/>
-          <w:sz w:val="21"/>
-          <w:szCs w:val="21"/>
-        </w:rPr>
-        <w:t xml:space="preserve"> C.S.</w:t>
-      </w:r>
-      <w:r>
-        <w:rPr>
-          <w:rFonts w:ascii="Georgia" w:hAnsi="Georgia"/>
-          <w:sz w:val="21"/>
-          <w:szCs w:val="21"/>
-        </w:rPr>
-        <w:t xml:space="preserve"> classes</w:t>
+        <w:t>Member of ACM</w:t>
+      </w:r>
+      <w:r>
+        <w:rPr>
+          <w:rFonts w:ascii="Georgia" w:hAnsi="Georgia"/>
+          <w:sz w:val="21"/>
+          <w:szCs w:val="21"/>
+        </w:rPr>
+        <w:t xml:space="preserve">, a community dedicated to running hacking events that taught students how to use </w:t>
+      </w:r>
+      <w:proofErr w:type="spellStart"/>
+      <w:r>
+        <w:rPr>
+          <w:rFonts w:ascii="Georgia" w:hAnsi="Georgia"/>
+          <w:sz w:val="21"/>
+          <w:szCs w:val="21"/>
+        </w:rPr>
+        <w:t>Javascript</w:t>
+      </w:r>
+      <w:proofErr w:type="spellEnd"/>
+      <w:r>
+        <w:rPr>
+          <w:rFonts w:ascii="Georgia" w:hAnsi="Georgia"/>
+          <w:sz w:val="21"/>
+          <w:szCs w:val="21"/>
+        </w:rPr>
+        <w:t xml:space="preserve"> to build a spell-checking program, and how to build their own website</w:t>
       </w:r>
     </w:p>
     <w:p>
@@ -458,52 +827,206 @@
           <w:sz w:val="21"/>
           <w:szCs w:val="21"/>
         </w:rPr>
-        <w:t>ACM Mem</w:t>
-      </w:r>
-      <w:r>
-        <w:rPr>
-          <w:rFonts w:ascii="Georgia" w:hAnsi="Georgia"/>
-          <w:sz w:val="21"/>
-          <w:szCs w:val="21"/>
-        </w:rPr>
-        <w:t xml:space="preserve">ber and attender of Hack School, where </w:t>
-      </w:r>
-      <w:proofErr w:type="spellStart"/>
-      <w:r>
-        <w:rPr>
-          <w:rFonts w:ascii="Georgia" w:hAnsi="Georgia"/>
-          <w:sz w:val="21"/>
-          <w:szCs w:val="21"/>
-        </w:rPr>
-        <w:t>Javascript</w:t>
-      </w:r>
-      <w:proofErr w:type="spellEnd"/>
-      <w:r>
-        <w:rPr>
-          <w:rFonts w:ascii="Georgia" w:hAnsi="Georgia"/>
-          <w:sz w:val="21"/>
-          <w:szCs w:val="21"/>
-        </w:rPr>
-        <w:t xml:space="preserve"> and Node.js were taught to build a spell-check program</w:t>
-      </w:r>
+        <w:t>Actively help students by participating in online Piazza discussions regarding current class projects and homework</w:t>
+      </w:r>
+    </w:p>
+    <w:p>
+      <w:pPr>
+        <w:pStyle w:val="ListParagraph"/>
+        <w:ind w:left="0"/>
+        <w:rPr>
+          <w:rFonts w:ascii="Georgia" w:hAnsi="Georgia"/>
+          <w:sz w:val="8"/>
+          <w:szCs w:val="8"/>
+        </w:rPr>
+      </w:pPr>
     </w:p>
     <w:p>
       <w:pPr>
         <w:rPr>
           <w:rFonts w:ascii="Palatino Linotype" w:hAnsi="Palatino Linotype"/>
+          <w:sz w:val="30"/>
+          <w:szCs w:val="30"/>
+        </w:rPr>
+      </w:pPr>
+      <w:r>
+        <w:rPr>
+          <w:rFonts w:ascii="Palatino Linotype" w:hAnsi="Palatino Linotype"/>
+          <w:sz w:val="30"/>
+          <w:szCs w:val="30"/>
+        </w:rPr>
+        <w:t>Relevant Classes</w:t>
+      </w:r>
+    </w:p>
+    <w:p>
+      <w:pPr>
+        <w:pStyle w:val="ListParagraph"/>
+        <w:ind w:left="360"/>
+        <w:rPr>
+          <w:rFonts w:ascii="Georgia" w:hAnsi="Georgia"/>
+          <w:sz w:val="16"/>
+          <w:szCs w:val="16"/>
+        </w:rPr>
+      </w:pPr>
+      <w:r>
+        <w:rPr>
+          <w:rFonts w:ascii="Palatino" w:hAnsi="Palatino"/>
+          <w:noProof/>
+          <w:sz w:val="16"/>
+          <w:szCs w:val="16"/>
+        </w:rPr>
+        <mc:AlternateContent>
+          <mc:Choice Requires="wps">
+            <w:drawing>
+              <wp:anchor distT="0" distB="0" distL="114300" distR="114300" simplePos="0" relativeHeight="251665408" behindDoc="0" locked="0" layoutInCell="1" allowOverlap="1" wp14:anchorId="3E0D9CFE" wp14:editId="6851A679">
+                <wp:simplePos x="0" y="0"/>
+                <wp:positionH relativeFrom="column">
+                  <wp:posOffset>-64135</wp:posOffset>
+                </wp:positionH>
+                <wp:positionV relativeFrom="paragraph">
+                  <wp:posOffset>24655</wp:posOffset>
+                </wp:positionV>
+                <wp:extent cx="6403340" cy="4445"/>
+                <wp:effectExtent l="50800" t="25400" r="73660" b="97155"/>
+                <wp:wrapNone/>
+                <wp:docPr id="4" name="Straight Connector 4"/>
+                <wp:cNvGraphicFramePr>
+                  <a:graphicFrameLocks xmlns:a="http://schemas.openxmlformats.org/drawingml/2006/main"/>
+                </wp:cNvGraphicFramePr>
+                <a:graphic xmlns:a="http://schemas.openxmlformats.org/drawingml/2006/main">
+                  <a:graphicData uri="http://schemas.microsoft.com/office/word/2010/wordprocessingShape">
+                    <wps:wsp>
+                      <wps:cNvCnPr>
+                        <a:cxnSpLocks noChangeShapeType="1"/>
+                      </wps:cNvCnPr>
+                      <wps:spPr bwMode="auto">
+                        <a:xfrm flipV="1">
+                          <a:off x="0" y="0"/>
+                          <a:ext cx="6403340" cy="4445"/>
+                        </a:xfrm>
+                        <a:prstGeom prst="line">
+                          <a:avLst/>
+                        </a:prstGeom>
+                        <a:noFill/>
+                        <a:ln w="25400">
+                          <a:solidFill>
+                            <a:srgbClr val="000000"/>
+                          </a:solidFill>
+                          <a:round/>
+                          <a:headEnd/>
+                          <a:tailEnd/>
+                        </a:ln>
+                        <a:effectLst>
+                          <a:outerShdw blurRad="40000" dist="20000" dir="5400000" rotWithShape="0">
+                            <a:srgbClr val="000000">
+                              <a:alpha val="37999"/>
+                            </a:srgbClr>
+                          </a:outerShdw>
+                        </a:effectLst>
+                        <a:extLst>
+                          <a:ext uri="{909E8E84-426E-40dd-AFC4-6F175D3DCCD1}">
+                            <a14:hiddenFill xmlns:a14="http://schemas.microsoft.com/office/drawing/2010/main" xmlns:w="http://schemas.openxmlformats.org/wordprocessingml/2006/main" xmlns:w10="urn:schemas-microsoft-com:office:word" xmlns:v="urn:schemas-microsoft-com:vml" xmlns:o="urn:schemas-microsoft-com:office:office" xmlns="">
+                              <a:noFill/>
+                            </a14:hiddenFill>
+                          </a:ext>
+                        </a:extLst>
+                      </wps:spPr>
+                      <wps:bodyPr/>
+                    </wps:wsp>
+                  </a:graphicData>
+                </a:graphic>
+                <wp14:sizeRelH relativeFrom="page">
+                  <wp14:pctWidth>0</wp14:pctWidth>
+                </wp14:sizeRelH>
+                <wp14:sizeRelV relativeFrom="page">
+                  <wp14:pctHeight>0</wp14:pctHeight>
+                </wp14:sizeRelV>
+              </wp:anchor>
+            </w:drawing>
+          </mc:Choice>
+          <mc:Fallback>
+            <w:pict>
+              <v:line w14:anchorId="41275251" id="Straight_x0020_Connector_x0020_4" o:spid="_x0000_s1026" style="position:absolute;flip:y;z-index:251665408;visibility:visible;mso-wrap-style:square;mso-width-percent:0;mso-height-percent:0;mso-wrap-distance-left:9pt;mso-wrap-distance-top:0;mso-wrap-distance-right:9pt;mso-wrap-distance-bottom:0;mso-position-horizontal:absolute;mso-position-horizontal-relative:text;mso-position-vertical:absolute;mso-position-vertical-relative:text;mso-width-percent:0;mso-height-percent:0;mso-width-relative:page;mso-height-relative:page" from="-5.05pt,1.95pt" to="499.15pt,2.3pt" o:gfxdata="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" strokeweight="2pt">
+                <v:shadow on="t" opacity="24903f" mv:blur="40000f" origin=",.5" offset="0,20000emu"/>
+              </v:line>
+            </w:pict>
+          </mc:Fallback>
+        </mc:AlternateContent>
+      </w:r>
+    </w:p>
+    <w:p>
+      <w:pPr>
+        <w:rPr>
+          <w:rFonts w:ascii="Georgia" w:hAnsi="Georgia"/>
+          <w:sz w:val="21"/>
+          <w:szCs w:val="21"/>
+        </w:rPr>
+      </w:pPr>
+      <w:r>
+        <w:rPr>
+          <w:rFonts w:ascii="Georgia" w:hAnsi="Georgia"/>
           <w:b/>
-          <w:sz w:val="32"/>
-          <w:szCs w:val="32"/>
-        </w:rPr>
-      </w:pPr>
-      <w:r>
-        <w:rPr>
-          <w:rFonts w:ascii="Palatino Linotype" w:hAnsi="Palatino Linotype"/>
+          <w:sz w:val="21"/>
+          <w:szCs w:val="21"/>
+        </w:rPr>
+        <w:t>CS</w:t>
+      </w:r>
+      <w:r>
+        <w:rPr>
+          <w:rFonts w:ascii="Georgia" w:hAnsi="Georgia"/>
           <w:b/>
-          <w:sz w:val="32"/>
-          <w:szCs w:val="32"/>
-        </w:rPr>
-        <w:t>Relevant Classes:</w:t>
+          <w:sz w:val="21"/>
+          <w:szCs w:val="21"/>
+        </w:rPr>
+        <w:t xml:space="preserve"> 31</w:t>
+      </w:r>
+      <w:r>
+        <w:rPr>
+          <w:rFonts w:ascii="Georgia" w:hAnsi="Georgia"/>
+          <w:sz w:val="21"/>
+          <w:szCs w:val="21"/>
+        </w:rPr>
+        <w:t xml:space="preserve">: </w:t>
+      </w:r>
+      <w:r>
+        <w:rPr>
+          <w:rFonts w:ascii="Georgia" w:hAnsi="Georgia"/>
+          <w:sz w:val="21"/>
+          <w:szCs w:val="21"/>
+        </w:rPr>
+        <w:t xml:space="preserve">C/C++, </w:t>
+      </w:r>
+      <w:r>
+        <w:rPr>
+          <w:rFonts w:ascii="Georgia" w:hAnsi="Georgia"/>
+          <w:sz w:val="21"/>
+          <w:szCs w:val="21"/>
+        </w:rPr>
+        <w:t>pointers, arrays</w:t>
+      </w:r>
+      <w:r>
+        <w:rPr>
+          <w:rFonts w:ascii="Georgia" w:hAnsi="Georgia"/>
+          <w:sz w:val="21"/>
+          <w:szCs w:val="21"/>
+        </w:rPr>
+        <w:t>,</w:t>
+      </w:r>
+      <w:r>
+        <w:rPr>
+          <w:rFonts w:ascii="Georgia" w:hAnsi="Georgia"/>
+          <w:sz w:val="21"/>
+          <w:szCs w:val="21"/>
+        </w:rPr>
+        <w:t xml:space="preserve"> linked lists</w:t>
+      </w:r>
+      <w:r>
+        <w:rPr>
+          <w:rFonts w:ascii="Georgia" w:hAnsi="Georgia"/>
+          <w:sz w:val="21"/>
+          <w:szCs w:val="21"/>
+        </w:rPr>
+        <w:t xml:space="preserve">: </w:t>
       </w:r>
     </w:p>
     <w:p>
@@ -511,7 +1034,7 @@
         <w:pStyle w:val="ListParagraph"/>
         <w:numPr>
           <w:ilvl w:val="0"/>
-          <w:numId w:val="3"/>
+          <w:numId w:val="13"/>
         </w:numPr>
         <w:rPr>
           <w:rFonts w:ascii="Georgia" w:hAnsi="Georgia"/>
@@ -525,47 +1048,74 @@
           <w:sz w:val="21"/>
           <w:szCs w:val="21"/>
         </w:rPr>
-        <w:t xml:space="preserve">Computer Science 31: intro to </w:t>
-      </w:r>
-      <w:r>
-        <w:rPr>
-          <w:rFonts w:ascii="Georgia" w:hAnsi="Georgia"/>
-          <w:sz w:val="21"/>
-          <w:szCs w:val="21"/>
-        </w:rPr>
-        <w:t>C/</w:t>
-      </w:r>
-      <w:r>
-        <w:rPr>
-          <w:rFonts w:ascii="Georgia" w:hAnsi="Georgia"/>
-          <w:sz w:val="21"/>
-          <w:szCs w:val="21"/>
-        </w:rPr>
-        <w:t>C++, pointers</w:t>
-      </w:r>
-      <w:r>
-        <w:rPr>
-          <w:rFonts w:ascii="Georgia" w:hAnsi="Georgia"/>
-          <w:sz w:val="21"/>
-          <w:szCs w:val="21"/>
-        </w:rPr>
-        <w:t>,</w:t>
-      </w:r>
-      <w:r>
-        <w:rPr>
-          <w:rFonts w:ascii="Georgia" w:hAnsi="Georgia"/>
-          <w:sz w:val="21"/>
-          <w:szCs w:val="21"/>
-        </w:rPr>
-        <w:t xml:space="preserve"> arrays</w:t>
-      </w:r>
-      <w:r>
-        <w:rPr>
-          <w:rFonts w:ascii="Georgia" w:hAnsi="Georgia"/>
-          <w:sz w:val="21"/>
-          <w:szCs w:val="21"/>
-        </w:rPr>
-        <w:t>, and linked lists</w:t>
+        <w:t>B</w:t>
+      </w:r>
+      <w:r>
+        <w:rPr>
+          <w:rFonts w:ascii="Georgia" w:hAnsi="Georgia"/>
+          <w:sz w:val="21"/>
+          <w:szCs w:val="21"/>
+        </w:rPr>
+        <w:t>uilt a quick word-search program using vectors, which was later optimized by instead using a binary search tree</w:t>
+      </w:r>
+    </w:p>
+    <w:p>
+      <w:pPr>
+        <w:rPr>
+          <w:rFonts w:ascii="Georgia" w:hAnsi="Georgia"/>
+          <w:sz w:val="21"/>
+          <w:szCs w:val="21"/>
+        </w:rPr>
+      </w:pPr>
+      <w:r>
+        <w:rPr>
+          <w:rFonts w:ascii="Georgia" w:hAnsi="Georgia"/>
+          <w:b/>
+          <w:sz w:val="21"/>
+          <w:szCs w:val="21"/>
+        </w:rPr>
+        <w:t>CS</w:t>
+      </w:r>
+      <w:r>
+        <w:rPr>
+          <w:rFonts w:ascii="Georgia" w:hAnsi="Georgia"/>
+          <w:b/>
+          <w:sz w:val="21"/>
+          <w:szCs w:val="21"/>
+        </w:rPr>
+        <w:t xml:space="preserve"> 32</w:t>
+      </w:r>
+      <w:r>
+        <w:rPr>
+          <w:rFonts w:ascii="Georgia" w:hAnsi="Georgia"/>
+          <w:sz w:val="21"/>
+          <w:szCs w:val="21"/>
+        </w:rPr>
+        <w:t>: A</w:t>
+      </w:r>
+      <w:r>
+        <w:rPr>
+          <w:rFonts w:ascii="Georgia" w:hAnsi="Georgia"/>
+          <w:sz w:val="21"/>
+          <w:szCs w:val="21"/>
+        </w:rPr>
+        <w:t>lgorithms a</w:t>
+      </w:r>
+      <w:r>
+        <w:rPr>
+          <w:rFonts w:ascii="Georgia" w:hAnsi="Georgia"/>
+          <w:sz w:val="21"/>
+          <w:szCs w:val="21"/>
+        </w:rPr>
+        <w:t>nd data structures</w:t>
+      </w:r>
+      <w:r>
+        <w:rPr>
+          <w:rFonts w:ascii="Georgia" w:hAnsi="Georgia"/>
+          <w:sz w:val="21"/>
+          <w:szCs w:val="21"/>
+        </w:rPr>
+        <w:t>:</w:t>
       </w:r>
     </w:p>
     <w:p>
@@ -573,7 +1123,7 @@
         <w:pStyle w:val="ListParagraph"/>
         <w:numPr>
           <w:ilvl w:val="0"/>
-          <w:numId w:val="3"/>
+          <w:numId w:val="13"/>
         </w:numPr>
         <w:rPr>
           <w:rFonts w:ascii="Georgia" w:hAnsi="Georgia"/>
@@ -587,39 +1137,130 @@
           <w:sz w:val="21"/>
           <w:szCs w:val="21"/>
         </w:rPr>
-        <w:t>Computer Science 32: algorithms and data structures, time</w:t>
-      </w:r>
-      <w:r>
-        <w:rPr>
-          <w:rFonts w:ascii="Georgia" w:hAnsi="Georgia"/>
-          <w:sz w:val="21"/>
-          <w:szCs w:val="21"/>
-        </w:rPr>
-        <w:t>/space</w:t>
-      </w:r>
-      <w:r>
-        <w:rPr>
-          <w:rFonts w:ascii="Georgia" w:hAnsi="Georgia"/>
-          <w:sz w:val="21"/>
-          <w:szCs w:val="21"/>
-        </w:rPr>
-        <w:t xml:space="preserve"> complexity, recursion, polymorphism,</w:t>
-      </w:r>
-      <w:r>
-        <w:rPr>
-          <w:rFonts w:ascii="Georgia" w:hAnsi="Georgia"/>
-          <w:sz w:val="21"/>
-          <w:szCs w:val="21"/>
-        </w:rPr>
-        <w:t xml:space="preserve"> sorting, binary search trees, and</w:t>
-      </w:r>
-      <w:r>
-        <w:rPr>
-          <w:rFonts w:ascii="Georgia" w:hAnsi="Georgia"/>
-          <w:sz w:val="21"/>
-          <w:szCs w:val="21"/>
-        </w:rPr>
-        <w:t xml:space="preserve"> generic vs. object-oriented programming</w:t>
+        <w:t>C</w:t>
+      </w:r>
+      <w:r>
+        <w:rPr>
+          <w:rFonts w:ascii="Georgia" w:hAnsi="Georgia"/>
+          <w:sz w:val="21"/>
+          <w:szCs w:val="21"/>
+        </w:rPr>
+        <w:t>oded a fully functional game</w:t>
+      </w:r>
+      <w:r>
+        <w:rPr>
+          <w:rFonts w:ascii="Georgia" w:hAnsi="Georgia"/>
+          <w:sz w:val="21"/>
+          <w:szCs w:val="21"/>
+        </w:rPr>
+        <w:t xml:space="preserve"> by</w:t>
+      </w:r>
+      <w:r>
+        <w:rPr>
+          <w:rFonts w:ascii="Georgia" w:hAnsi="Georgia"/>
+          <w:sz w:val="21"/>
+          <w:szCs w:val="21"/>
+        </w:rPr>
+        <w:t xml:space="preserve"> implementing operator overloading and </w:t>
+      </w:r>
+      <w:r>
+        <w:rPr>
+          <w:rFonts w:ascii="Georgia" w:hAnsi="Georgia"/>
+          <w:sz w:val="21"/>
+          <w:szCs w:val="21"/>
+        </w:rPr>
+        <w:t>interpreting keyboard inputs for a simple user interface</w:t>
+      </w:r>
+    </w:p>
+    <w:p>
+      <w:pPr>
+        <w:rPr>
+          <w:rFonts w:ascii="Georgia" w:hAnsi="Georgia"/>
+          <w:sz w:val="21"/>
+          <w:szCs w:val="21"/>
+        </w:rPr>
+      </w:pPr>
+      <w:r>
+        <w:rPr>
+          <w:rFonts w:ascii="Georgia" w:hAnsi="Georgia"/>
+          <w:b/>
+          <w:sz w:val="21"/>
+          <w:szCs w:val="21"/>
+        </w:rPr>
+        <w:t>CS</w:t>
+      </w:r>
+      <w:r>
+        <w:rPr>
+          <w:rFonts w:ascii="Georgia" w:hAnsi="Georgia"/>
+          <w:b/>
+          <w:sz w:val="21"/>
+          <w:szCs w:val="21"/>
+        </w:rPr>
+        <w:t xml:space="preserve"> 33</w:t>
+      </w:r>
+      <w:r>
+        <w:rPr>
+          <w:rFonts w:ascii="Georgia" w:hAnsi="Georgia"/>
+          <w:sz w:val="21"/>
+          <w:szCs w:val="21"/>
+        </w:rPr>
+        <w:t>: A</w:t>
+      </w:r>
+      <w:r>
+        <w:rPr>
+          <w:rFonts w:ascii="Georgia" w:hAnsi="Georgia"/>
+          <w:sz w:val="21"/>
+          <w:szCs w:val="21"/>
+        </w:rPr>
+        <w:t>ssemb</w:t>
+      </w:r>
+      <w:r>
+        <w:rPr>
+          <w:rFonts w:ascii="Georgia" w:hAnsi="Georgia"/>
+          <w:sz w:val="21"/>
+          <w:szCs w:val="21"/>
+        </w:rPr>
+        <w:t>ly language</w:t>
+      </w:r>
+      <w:r>
+        <w:rPr>
+          <w:rFonts w:ascii="Georgia" w:hAnsi="Georgia"/>
+          <w:sz w:val="21"/>
+          <w:szCs w:val="21"/>
+        </w:rPr>
+        <w:t xml:space="preserve">, </w:t>
+      </w:r>
+      <w:r>
+        <w:rPr>
+          <w:rFonts w:ascii="Georgia" w:hAnsi="Georgia"/>
+          <w:sz w:val="21"/>
+          <w:szCs w:val="21"/>
+        </w:rPr>
+        <w:t>I/O</w:t>
+      </w:r>
+      <w:r>
+        <w:rPr>
+          <w:rFonts w:ascii="Georgia" w:hAnsi="Georgia"/>
+          <w:sz w:val="21"/>
+          <w:szCs w:val="21"/>
+        </w:rPr>
+        <w:t xml:space="preserve"> programming, computer architecture</w:t>
+      </w:r>
+      <w:r>
+        <w:rPr>
+          <w:rFonts w:ascii="Georgia" w:hAnsi="Georgia"/>
+          <w:sz w:val="21"/>
+          <w:szCs w:val="21"/>
+        </w:rPr>
+        <w:t xml:space="preserve"> and memory management</w:t>
+      </w:r>
+      <w:r>
+        <w:rPr>
+          <w:rFonts w:ascii="Georgia" w:hAnsi="Georgia"/>
+          <w:sz w:val="21"/>
+          <w:szCs w:val="21"/>
+        </w:rPr>
+        <w:t>:</w:t>
       </w:r>
     </w:p>
     <w:p>
@@ -627,7 +1268,7 @@
         <w:pStyle w:val="ListParagraph"/>
         <w:numPr>
           <w:ilvl w:val="0"/>
-          <w:numId w:val="3"/>
+          <w:numId w:val="13"/>
         </w:numPr>
         <w:rPr>
           <w:rFonts w:ascii="Georgia" w:hAnsi="Georgia"/>
@@ -641,31 +1282,118 @@
           <w:sz w:val="21"/>
           <w:szCs w:val="21"/>
         </w:rPr>
-        <w:t>Computer Science 33: assembly language, operating systems,</w:t>
-      </w:r>
-      <w:r>
-        <w:rPr>
-          <w:rFonts w:ascii="Georgia" w:hAnsi="Georgia"/>
-          <w:sz w:val="21"/>
-          <w:szCs w:val="21"/>
-        </w:rPr>
-        <w:t xml:space="preserve"> </w:t>
-      </w:r>
-      <w:r>
-        <w:rPr>
-          <w:rFonts w:ascii="Georgia" w:hAnsi="Georgia"/>
-          <w:sz w:val="21"/>
-          <w:szCs w:val="21"/>
-        </w:rPr>
-        <w:t>input/output programming</w:t>
-      </w:r>
-      <w:r>
-        <w:rPr>
-          <w:rFonts w:ascii="Georgia" w:hAnsi="Georgia"/>
-          <w:sz w:val="21"/>
-          <w:szCs w:val="21"/>
-        </w:rPr>
-        <w:t>, optimization, computer architecture, and multi-threading API</w:t>
+        <w:t>U</w:t>
+      </w:r>
+      <w:r>
+        <w:rPr>
+          <w:rFonts w:ascii="Georgia" w:hAnsi="Georgia"/>
+          <w:sz w:val="21"/>
+          <w:szCs w:val="21"/>
+        </w:rPr>
+        <w:t xml:space="preserve">sed GDB to successfully </w:t>
+      </w:r>
+      <w:r>
+        <w:rPr>
+          <w:rFonts w:ascii="Georgia" w:hAnsi="Georgia"/>
+          <w:sz w:val="21"/>
+          <w:szCs w:val="21"/>
+        </w:rPr>
+        <w:t>stack-smash an open-source webserver</w:t>
+      </w:r>
+    </w:p>
+    <w:p>
+      <w:pPr>
+        <w:rPr>
+          <w:rFonts w:ascii="Georgia" w:hAnsi="Georgia"/>
+          <w:sz w:val="21"/>
+          <w:szCs w:val="21"/>
+        </w:rPr>
+      </w:pPr>
+      <w:r>
+        <w:rPr>
+          <w:rFonts w:ascii="Georgia" w:hAnsi="Georgia"/>
+          <w:b/>
+          <w:sz w:val="21"/>
+          <w:szCs w:val="21"/>
+        </w:rPr>
+        <w:t>CS</w:t>
+      </w:r>
+      <w:r>
+        <w:rPr>
+          <w:rFonts w:ascii="Georgia" w:hAnsi="Georgia"/>
+          <w:b/>
+          <w:sz w:val="21"/>
+          <w:szCs w:val="21"/>
+        </w:rPr>
+        <w:t xml:space="preserve"> 35 Lab</w:t>
+      </w:r>
+      <w:r>
+        <w:rPr>
+          <w:rFonts w:ascii="Georgia" w:hAnsi="Georgia"/>
+          <w:sz w:val="21"/>
+          <w:szCs w:val="21"/>
+        </w:rPr>
+        <w:t>: O</w:t>
+      </w:r>
+      <w:r>
+        <w:rPr>
+          <w:rFonts w:ascii="Georgia" w:hAnsi="Georgia"/>
+          <w:sz w:val="21"/>
+          <w:szCs w:val="21"/>
+        </w:rPr>
+        <w:t>pen-source soft</w:t>
+      </w:r>
+      <w:r>
+        <w:rPr>
+          <w:rFonts w:ascii="Georgia" w:hAnsi="Georgia"/>
+          <w:sz w:val="21"/>
+          <w:szCs w:val="21"/>
+        </w:rPr>
+        <w:t>ware tools (</w:t>
+      </w:r>
+      <w:proofErr w:type="spellStart"/>
+      <w:r>
+        <w:rPr>
+          <w:rFonts w:ascii="Georgia" w:hAnsi="Georgia"/>
+          <w:sz w:val="21"/>
+          <w:szCs w:val="21"/>
+        </w:rPr>
+        <w:t>Git</w:t>
+      </w:r>
+      <w:proofErr w:type="spellEnd"/>
+      <w:r>
+        <w:rPr>
+          <w:rFonts w:ascii="Georgia" w:hAnsi="Georgia"/>
+          <w:sz w:val="21"/>
+          <w:szCs w:val="21"/>
+        </w:rPr>
+        <w:t xml:space="preserve">, </w:t>
+      </w:r>
+      <w:proofErr w:type="spellStart"/>
+      <w:r>
+        <w:rPr>
+          <w:rFonts w:ascii="Georgia" w:hAnsi="Georgia"/>
+          <w:sz w:val="21"/>
+          <w:szCs w:val="21"/>
+        </w:rPr>
+        <w:t>Emacs</w:t>
+      </w:r>
+      <w:proofErr w:type="spellEnd"/>
+      <w:r>
+        <w:rPr>
+          <w:rFonts w:ascii="Georgia" w:hAnsi="Georgia"/>
+          <w:sz w:val="21"/>
+          <w:szCs w:val="21"/>
+        </w:rPr>
+        <w:t>/Vim, Python) and concurrent/parallel code</w:t>
+      </w:r>
+      <w:r>
+        <w:rPr>
+          <w:rFonts w:ascii="Georgia" w:hAnsi="Georgia"/>
+          <w:sz w:val="21"/>
+          <w:szCs w:val="21"/>
+        </w:rPr>
+        <w:t>:</w:t>
       </w:r>
     </w:p>
     <w:p>
@@ -673,7 +1401,7 @@
         <w:pStyle w:val="ListParagraph"/>
         <w:numPr>
           <w:ilvl w:val="0"/>
-          <w:numId w:val="3"/>
+          <w:numId w:val="12"/>
         </w:numPr>
         <w:rPr>
           <w:rFonts w:ascii="Georgia" w:hAnsi="Georgia"/>
@@ -687,108 +1415,476 @@
           <w:sz w:val="21"/>
           <w:szCs w:val="21"/>
         </w:rPr>
-        <w:t>Computer Science 35 Lab: open-source soft</w:t>
-      </w:r>
-      <w:r>
-        <w:rPr>
-          <w:rFonts w:ascii="Georgia" w:hAnsi="Georgia"/>
-          <w:sz w:val="21"/>
-          <w:szCs w:val="21"/>
-        </w:rPr>
-        <w:t>ware tools, including text-editors (Vim/</w:t>
-      </w:r>
+        <w:t>P</w:t>
+      </w:r>
+      <w:r>
+        <w:rPr>
+          <w:rFonts w:ascii="Georgia" w:hAnsi="Georgia"/>
+          <w:sz w:val="21"/>
+          <w:szCs w:val="21"/>
+        </w:rPr>
+        <w:t>arallelized a simple ray-tracing program to speed it up by a factor of ~10</w:t>
+      </w:r>
+    </w:p>
+    <w:p>
+      <w:pPr>
+        <w:pStyle w:val="ListParagraph"/>
+        <w:numPr>
+          <w:ilvl w:val="0"/>
+          <w:numId w:val="12"/>
+        </w:numPr>
+        <w:rPr>
+          <w:rFonts w:ascii="Georgia" w:hAnsi="Georgia"/>
+          <w:sz w:val="21"/>
+          <w:szCs w:val="21"/>
+        </w:rPr>
+      </w:pPr>
+      <w:r>
+        <w:rPr>
+          <w:rFonts w:ascii="Georgia" w:hAnsi="Georgia"/>
+          <w:sz w:val="21"/>
+          <w:szCs w:val="21"/>
+        </w:rPr>
+        <w:t>Used GNU Privacy Guard to defend against remote login from another team using asymmetric cryptography</w:t>
+      </w:r>
+    </w:p>
+    <w:p>
+      <w:pPr>
+        <w:rPr>
+          <w:rFonts w:ascii="Georgia" w:hAnsi="Georgia"/>
+          <w:sz w:val="21"/>
+          <w:szCs w:val="21"/>
+        </w:rPr>
+      </w:pPr>
+      <w:r>
+        <w:rPr>
+          <w:rFonts w:ascii="Georgia" w:hAnsi="Georgia"/>
+          <w:b/>
+          <w:sz w:val="21"/>
+          <w:szCs w:val="21"/>
+        </w:rPr>
+        <w:t>CS 111</w:t>
+      </w:r>
+      <w:r>
+        <w:rPr>
+          <w:rFonts w:ascii="Georgia" w:hAnsi="Georgia"/>
+          <w:sz w:val="21"/>
+          <w:szCs w:val="21"/>
+        </w:rPr>
+        <w:t>: O</w:t>
+      </w:r>
+      <w:r>
+        <w:rPr>
+          <w:rFonts w:ascii="Georgia" w:hAnsi="Georgia"/>
+          <w:sz w:val="21"/>
+          <w:szCs w:val="21"/>
+        </w:rPr>
+        <w:t>perating systems, memory virtualization, scheduling/synchronization</w:t>
+      </w:r>
+    </w:p>
+    <w:p>
+      <w:pPr>
+        <w:pStyle w:val="ListParagraph"/>
+        <w:numPr>
+          <w:ilvl w:val="0"/>
+          <w:numId w:val="12"/>
+        </w:numPr>
+        <w:rPr>
+          <w:rFonts w:ascii="Georgia" w:hAnsi="Georgia"/>
+          <w:sz w:val="21"/>
+          <w:szCs w:val="21"/>
+        </w:rPr>
+      </w:pPr>
+      <w:r>
+        <w:rPr>
+          <w:rFonts w:ascii="Georgia" w:hAnsi="Georgia"/>
+          <w:sz w:val="21"/>
+          <w:szCs w:val="21"/>
+        </w:rPr>
+        <w:t>Improved shell scripting commands by implementing flags and file modes to simple shell commands using multiple parent/child processes</w:t>
+      </w:r>
+    </w:p>
+    <w:p>
+      <w:pPr>
+        <w:rPr>
+          <w:rFonts w:ascii="Georgia" w:hAnsi="Georgia"/>
+          <w:sz w:val="8"/>
+          <w:szCs w:val="8"/>
+        </w:rPr>
+      </w:pPr>
+    </w:p>
+    <w:p>
+      <w:pPr>
+        <w:rPr>
+          <w:rFonts w:ascii="Palatino Linotype" w:hAnsi="Palatino Linotype"/>
+          <w:sz w:val="30"/>
+          <w:szCs w:val="30"/>
+        </w:rPr>
+      </w:pPr>
+      <w:r>
+        <w:rPr>
+          <w:rFonts w:ascii="Palatino" w:hAnsi="Palatino"/>
+          <w:noProof/>
+          <w:sz w:val="30"/>
+          <w:szCs w:val="30"/>
+        </w:rPr>
+        <mc:AlternateContent>
+          <mc:Choice Requires="wps">
+            <w:drawing>
+              <wp:anchor distT="0" distB="0" distL="114300" distR="114300" simplePos="0" relativeHeight="251667456" behindDoc="0" locked="0" layoutInCell="1" allowOverlap="1" wp14:anchorId="3BC2C8E2" wp14:editId="12914F29">
+                <wp:simplePos x="0" y="0"/>
+                <wp:positionH relativeFrom="column">
+                  <wp:posOffset>-63255</wp:posOffset>
+                </wp:positionH>
+                <wp:positionV relativeFrom="paragraph">
+                  <wp:posOffset>292360</wp:posOffset>
+                </wp:positionV>
+                <wp:extent cx="6403959" cy="4559"/>
+                <wp:effectExtent l="50800" t="25400" r="73660" b="97155"/>
+                <wp:wrapNone/>
+                <wp:docPr id="5" name="Straight Connector 5"/>
+                <wp:cNvGraphicFramePr>
+                  <a:graphicFrameLocks xmlns:a="http://schemas.openxmlformats.org/drawingml/2006/main"/>
+                </wp:cNvGraphicFramePr>
+                <a:graphic xmlns:a="http://schemas.openxmlformats.org/drawingml/2006/main">
+                  <a:graphicData uri="http://schemas.microsoft.com/office/word/2010/wordprocessingShape">
+                    <wps:wsp>
+                      <wps:cNvCnPr>
+                        <a:cxnSpLocks noChangeShapeType="1"/>
+                      </wps:cNvCnPr>
+                      <wps:spPr bwMode="auto">
+                        <a:xfrm flipV="1">
+                          <a:off x="0" y="0"/>
+                          <a:ext cx="6403959" cy="4559"/>
+                        </a:xfrm>
+                        <a:prstGeom prst="line">
+                          <a:avLst/>
+                        </a:prstGeom>
+                        <a:noFill/>
+                        <a:ln w="25400">
+                          <a:solidFill>
+                            <a:srgbClr val="000000"/>
+                          </a:solidFill>
+                          <a:round/>
+                          <a:headEnd/>
+                          <a:tailEnd/>
+                        </a:ln>
+                        <a:effectLst>
+                          <a:outerShdw blurRad="40000" dist="20000" dir="5400000" rotWithShape="0">
+                            <a:srgbClr val="000000">
+                              <a:alpha val="37999"/>
+                            </a:srgbClr>
+                          </a:outerShdw>
+                        </a:effectLst>
+                        <a:extLst>
+                          <a:ext uri="{909E8E84-426E-40dd-AFC4-6F175D3DCCD1}">
+                            <a14:hiddenFill xmlns:a14="http://schemas.microsoft.com/office/drawing/2010/main" xmlns:w="http://schemas.openxmlformats.org/wordprocessingml/2006/main" xmlns:w10="urn:schemas-microsoft-com:office:word" xmlns:v="urn:schemas-microsoft-com:vml" xmlns:o="urn:schemas-microsoft-com:office:office" xmlns="">
+                              <a:noFill/>
+                            </a14:hiddenFill>
+                          </a:ext>
+                        </a:extLst>
+                      </wps:spPr>
+                      <wps:bodyPr/>
+                    </wps:wsp>
+                  </a:graphicData>
+                </a:graphic>
+                <wp14:sizeRelH relativeFrom="page">
+                  <wp14:pctWidth>0</wp14:pctWidth>
+                </wp14:sizeRelH>
+                <wp14:sizeRelV relativeFrom="page">
+                  <wp14:pctHeight>0</wp14:pctHeight>
+                </wp14:sizeRelV>
+              </wp:anchor>
+            </w:drawing>
+          </mc:Choice>
+          <mc:Fallback>
+            <w:pict>
+              <v:line w14:anchorId="7467813B" id="Straight_x0020_Connector_x0020_5" o:spid="_x0000_s1026" style="position:absolute;flip:y;z-index:251667456;visibility:visible;mso-wrap-style:square;mso-width-percent:0;mso-height-percent:0;mso-wrap-distance-left:9pt;mso-wrap-distance-top:0;mso-wrap-distance-right:9pt;mso-wrap-distance-bottom:0;mso-position-horizontal:absolute;mso-position-horizontal-relative:text;mso-position-vertical:absolute;mso-position-vertical-relative:text;mso-width-percent:0;mso-height-percent:0;mso-width-relative:page;mso-height-relative:page" from="-5pt,23pt" to="499.25pt,23.35pt" o:gfxdata="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" strokeweight="2pt">
+                <v:shadow on="t" opacity="24903f" mv:blur="40000f" origin=",.5" offset="0,20000emu"/>
+              </v:line>
+            </w:pict>
+          </mc:Fallback>
+        </mc:AlternateContent>
+      </w:r>
+      <w:r>
+        <w:rPr>
+          <w:rFonts w:ascii="Palatino Linotype" w:hAnsi="Palatino Linotype"/>
+          <w:sz w:val="30"/>
+          <w:szCs w:val="30"/>
+        </w:rPr>
+        <w:t>Work Experience</w:t>
+      </w:r>
+    </w:p>
+    <w:p>
+      <w:pPr>
+        <w:rPr>
+          <w:rFonts w:ascii="Georgia" w:hAnsi="Georgia"/>
+          <w:sz w:val="16"/>
+          <w:szCs w:val="16"/>
+          <w:u w:val="single"/>
+        </w:rPr>
+      </w:pPr>
+    </w:p>
+    <w:p>
+      <w:pPr>
+        <w:rPr>
+          <w:rFonts w:ascii="Georgia" w:hAnsi="Georgia"/>
+          <w:i/>
+          <w:sz w:val="21"/>
+          <w:szCs w:val="21"/>
+        </w:rPr>
+      </w:pPr>
       <w:proofErr w:type="spellStart"/>
       <w:r>
         <w:rPr>
           <w:rFonts w:ascii="Georgia" w:hAnsi="Georgia"/>
-          <w:sz w:val="21"/>
-          <w:szCs w:val="21"/>
-        </w:rPr>
-        <w:t>Emacs</w:t>
+          <w:b/>
+          <w:sz w:val="21"/>
+          <w:szCs w:val="21"/>
+        </w:rPr>
+        <w:t>Luskin</w:t>
       </w:r>
       <w:proofErr w:type="spellEnd"/>
       <w:r>
         <w:rPr>
           <w:rFonts w:ascii="Georgia" w:hAnsi="Georgia"/>
-          <w:sz w:val="21"/>
-          <w:szCs w:val="21"/>
-        </w:rPr>
-        <w:t>), languages (Python, Shell Script), version control (</w:t>
-      </w:r>
-      <w:proofErr w:type="spellStart"/>
-      <w:r>
-        <w:rPr>
-          <w:rFonts w:ascii="Georgia" w:hAnsi="Georgia"/>
-          <w:sz w:val="21"/>
-          <w:szCs w:val="21"/>
-        </w:rPr>
-        <w:t>Git</w:t>
-      </w:r>
-      <w:proofErr w:type="spellEnd"/>
-      <w:r>
-        <w:rPr>
-          <w:rFonts w:ascii="Georgia" w:hAnsi="Georgia"/>
-          <w:sz w:val="21"/>
-          <w:szCs w:val="21"/>
-        </w:rPr>
-        <w:t>), and threaded programs (simple ray tracing)</w:t>
-      </w:r>
-    </w:p>
-    <w:p>
-      <w:pPr>
-        <w:rPr>
-          <w:rFonts w:ascii="Palatino Linotype" w:hAnsi="Palatino Linotype"/>
-          <w:sz w:val="32"/>
-          <w:szCs w:val="32"/>
-        </w:rPr>
-      </w:pPr>
-      <w:r>
-        <w:rPr>
-          <w:rFonts w:ascii="Palatino Linotype" w:hAnsi="Palatino Linotype"/>
           <w:b/>
-          <w:sz w:val="32"/>
-          <w:szCs w:val="32"/>
-        </w:rPr>
-        <w:t>Work Experience</w:t>
-      </w:r>
-    </w:p>
-    <w:p>
-      <w:pPr>
-        <w:rPr>
-          <w:rFonts w:ascii="Georgia" w:hAnsi="Georgia"/>
-          <w:sz w:val="21"/>
-          <w:szCs w:val="21"/>
-        </w:rPr>
-      </w:pPr>
-      <w:r>
-        <w:rPr>
-          <w:rFonts w:ascii="Georgia" w:hAnsi="Georgia"/>
-          <w:sz w:val="21"/>
-          <w:szCs w:val="21"/>
-          <w:u w:val="single"/>
-        </w:rPr>
-        <w:t xml:space="preserve">UCLA Course Reader </w:t>
+          <w:sz w:val="21"/>
+          <w:szCs w:val="21"/>
+        </w:rPr>
+        <w:t xml:space="preserve"> </w:t>
+      </w:r>
+      <w:r>
+        <w:rPr>
+          <w:rFonts w:ascii="Georgia" w:hAnsi="Georgia"/>
+          <w:b/>
+          <w:sz w:val="21"/>
+          <w:szCs w:val="21"/>
+        </w:rPr>
+        <w:t xml:space="preserve">IT Help </w:t>
       </w:r>
       <w:proofErr w:type="gramStart"/>
       <w:r>
         <w:rPr>
           <w:rFonts w:ascii="Georgia" w:hAnsi="Georgia"/>
-          <w:sz w:val="21"/>
-          <w:szCs w:val="21"/>
-          <w:u w:val="single"/>
+          <w:b/>
+          <w:sz w:val="21"/>
+          <w:szCs w:val="21"/>
+        </w:rPr>
+        <w:t>Desk</w:t>
+      </w:r>
+      <w:r>
+        <w:rPr>
+          <w:rFonts w:ascii="Georgia" w:hAnsi="Georgia"/>
+          <w:sz w:val="21"/>
+          <w:szCs w:val="21"/>
+        </w:rPr>
+        <w:t xml:space="preserve">  </w:t>
+      </w:r>
+      <w:r>
+        <w:rPr>
+          <w:rFonts w:ascii="Georgia" w:hAnsi="Georgia"/>
+          <w:sz w:val="21"/>
+          <w:szCs w:val="21"/>
+        </w:rPr>
+        <w:t>-</w:t>
+      </w:r>
+      <w:proofErr w:type="gramEnd"/>
+      <w:r>
+        <w:rPr>
+          <w:rFonts w:ascii="Georgia" w:hAnsi="Georgia"/>
+          <w:i/>
+          <w:sz w:val="21"/>
+          <w:szCs w:val="21"/>
+        </w:rPr>
+        <w:t xml:space="preserve">  </w:t>
+      </w:r>
+      <w:r>
+        <w:rPr>
+          <w:rFonts w:ascii="Georgia" w:hAnsi="Georgia"/>
+          <w:i/>
+          <w:sz w:val="21"/>
+          <w:szCs w:val="21"/>
+        </w:rPr>
+        <w:t>Tech/AV Consultant</w:t>
+      </w:r>
+      <w:r>
+        <w:rPr>
+          <w:rFonts w:ascii="Georgia" w:hAnsi="Georgia"/>
+          <w:i/>
+          <w:sz w:val="21"/>
+          <w:szCs w:val="21"/>
+        </w:rPr>
+        <w:t xml:space="preserve"> </w:t>
+      </w:r>
+      <w:r>
+        <w:rPr>
+          <w:rFonts w:ascii="Georgia" w:hAnsi="Georgia"/>
+          <w:i/>
+          <w:sz w:val="21"/>
+          <w:szCs w:val="21"/>
+        </w:rPr>
+        <w:t xml:space="preserve"> </w:t>
+      </w:r>
+      <w:r>
+        <w:rPr>
+          <w:rFonts w:ascii="Georgia" w:hAnsi="Georgia"/>
+          <w:i/>
+          <w:sz w:val="21"/>
+          <w:szCs w:val="21"/>
+        </w:rPr>
+        <w:t>(</w:t>
+      </w:r>
+      <w:r>
+        <w:rPr>
+          <w:rFonts w:ascii="Georgia" w:hAnsi="Georgia"/>
+          <w:i/>
+          <w:sz w:val="21"/>
+          <w:szCs w:val="21"/>
+        </w:rPr>
+        <w:t>Jan. 2017 – present</w:t>
+      </w:r>
+      <w:r>
+        <w:rPr>
+          <w:rFonts w:ascii="Georgia" w:hAnsi="Georgia"/>
+          <w:i/>
+          <w:sz w:val="21"/>
+          <w:szCs w:val="21"/>
+        </w:rPr>
+        <w:t>)</w:t>
+      </w:r>
+    </w:p>
+    <w:p>
+      <w:pPr>
+        <w:pStyle w:val="ListParagraph"/>
+        <w:numPr>
+          <w:ilvl w:val="0"/>
+          <w:numId w:val="9"/>
+        </w:numPr>
+        <w:rPr>
+          <w:rFonts w:ascii="Georgia" w:hAnsi="Georgia"/>
+          <w:sz w:val="21"/>
+          <w:szCs w:val="21"/>
+        </w:rPr>
+      </w:pPr>
+      <w:r>
+        <w:rPr>
+          <w:rFonts w:ascii="Georgia" w:hAnsi="Georgia"/>
+          <w:sz w:val="21"/>
+          <w:szCs w:val="21"/>
+        </w:rPr>
+        <w:t>Assisting graduate students with remote login, network issues, and email</w:t>
+      </w:r>
+    </w:p>
+    <w:p>
+      <w:pPr>
+        <w:pStyle w:val="ListParagraph"/>
+        <w:numPr>
+          <w:ilvl w:val="0"/>
+          <w:numId w:val="9"/>
+        </w:numPr>
+        <w:rPr>
+          <w:rFonts w:ascii="Georgia" w:hAnsi="Georgia"/>
+          <w:sz w:val="21"/>
+          <w:szCs w:val="21"/>
+        </w:rPr>
+      </w:pPr>
+      <w:r>
+        <w:rPr>
+          <w:rFonts w:ascii="Georgia" w:hAnsi="Georgia"/>
+          <w:sz w:val="21"/>
+          <w:szCs w:val="21"/>
+        </w:rPr>
+        <w:t>Troubleshooting professors’ laptops before and during classes/presentations to ensure a smooth user experience</w:t>
+      </w:r>
+    </w:p>
+    <w:p>
+      <w:pPr>
+        <w:pStyle w:val="ListParagraph"/>
+        <w:numPr>
+          <w:ilvl w:val="0"/>
+          <w:numId w:val="9"/>
+        </w:numPr>
+        <w:rPr>
+          <w:rFonts w:ascii="Georgia" w:hAnsi="Georgia"/>
+          <w:sz w:val="21"/>
+          <w:szCs w:val="21"/>
+        </w:rPr>
+      </w:pPr>
+      <w:r>
+        <w:rPr>
+          <w:rFonts w:ascii="Georgia" w:hAnsi="Georgia"/>
+          <w:sz w:val="21"/>
+          <w:szCs w:val="21"/>
+        </w:rPr>
+        <w:t>Managing Windows/Mac hardware and software installation for lab users</w:t>
+      </w:r>
+    </w:p>
+    <w:p>
+      <w:pPr>
+        <w:pStyle w:val="ListParagraph"/>
+        <w:ind w:left="360"/>
+        <w:rPr>
+          <w:rFonts w:ascii="Georgia" w:hAnsi="Georgia"/>
+          <w:sz w:val="21"/>
+          <w:szCs w:val="21"/>
+        </w:rPr>
+      </w:pPr>
+    </w:p>
+    <w:p>
+      <w:pPr>
+        <w:rPr>
+          <w:rFonts w:ascii="Georgia" w:hAnsi="Georgia"/>
+          <w:i/>
+          <w:sz w:val="21"/>
+          <w:szCs w:val="21"/>
+        </w:rPr>
+      </w:pPr>
+      <w:r>
+        <w:rPr>
+          <w:rFonts w:ascii="Georgia" w:hAnsi="Georgia"/>
+          <w:b/>
+          <w:sz w:val="21"/>
+          <w:szCs w:val="21"/>
+        </w:rPr>
+        <w:t xml:space="preserve">Course Reader </w:t>
+      </w:r>
+      <w:proofErr w:type="gramStart"/>
+      <w:r>
+        <w:rPr>
+          <w:rFonts w:ascii="Georgia" w:hAnsi="Georgia"/>
+          <w:b/>
+          <w:sz w:val="21"/>
+          <w:szCs w:val="21"/>
         </w:rPr>
         <w:t>Solutions</w:t>
       </w:r>
       <w:r>
         <w:rPr>
           <w:rFonts w:ascii="Georgia" w:hAnsi="Georgia"/>
+          <w:sz w:val="21"/>
+          <w:szCs w:val="21"/>
+        </w:rPr>
+        <w:t xml:space="preserve">  -</w:t>
+      </w:r>
+      <w:proofErr w:type="gramEnd"/>
+      <w:r>
+        <w:rPr>
+          <w:rFonts w:ascii="Georgia" w:hAnsi="Georgia"/>
+          <w:sz w:val="21"/>
+          <w:szCs w:val="21"/>
+        </w:rPr>
+        <w:t xml:space="preserve"> </w:t>
+      </w:r>
+      <w:r>
+        <w:rPr>
+          <w:rFonts w:ascii="Georgia" w:hAnsi="Georgia"/>
           <w:i/>
           <w:sz w:val="21"/>
           <w:szCs w:val="21"/>
         </w:rPr>
-        <w:t xml:space="preserve">  -</w:t>
-      </w:r>
-      <w:proofErr w:type="gramEnd"/>
+        <w:t xml:space="preserve"> </w:t>
+      </w:r>
       <w:r>
         <w:rPr>
           <w:rFonts w:ascii="Georgia" w:hAnsi="Georgia"/>
@@ -796,7 +1892,52 @@
           <w:sz w:val="21"/>
           <w:szCs w:val="21"/>
         </w:rPr>
-        <w:t xml:space="preserve">  Content Editor, Sept. 2016 – present</w:t>
+        <w:t>Content Editor</w:t>
+      </w:r>
+      <w:r>
+        <w:rPr>
+          <w:rFonts w:ascii="Georgia" w:hAnsi="Georgia"/>
+          <w:i/>
+          <w:sz w:val="21"/>
+          <w:szCs w:val="21"/>
+        </w:rPr>
+        <w:t xml:space="preserve">  </w:t>
+      </w:r>
+      <w:r>
+        <w:rPr>
+          <w:rFonts w:ascii="Georgia" w:hAnsi="Georgia"/>
+          <w:i/>
+          <w:sz w:val="21"/>
+          <w:szCs w:val="21"/>
+        </w:rPr>
+        <w:t>(</w:t>
+      </w:r>
+      <w:r>
+        <w:rPr>
+          <w:rFonts w:ascii="Georgia" w:hAnsi="Georgia"/>
+          <w:i/>
+          <w:sz w:val="21"/>
+          <w:szCs w:val="21"/>
+        </w:rPr>
+        <w:t xml:space="preserve">Sept. 2016 – </w:t>
+      </w:r>
+      <w:r>
+        <w:rPr>
+          <w:rFonts w:ascii="Georgia" w:hAnsi="Georgia"/>
+          <w:i/>
+          <w:sz w:val="21"/>
+          <w:szCs w:val="21"/>
+        </w:rPr>
+        <w:t>Jan. 2017</w:t>
+      </w:r>
+      <w:r>
+        <w:rPr>
+          <w:rFonts w:ascii="Georgia" w:hAnsi="Georgia"/>
+          <w:i/>
+          <w:sz w:val="21"/>
+          <w:szCs w:val="21"/>
+        </w:rPr>
+        <w:t>)</w:t>
       </w:r>
     </w:p>
     <w:p>
@@ -818,7 +1959,15 @@
           <w:sz w:val="21"/>
           <w:szCs w:val="21"/>
         </w:rPr>
-        <w:t>Editing/proofreading course reader content to ensure quality of print and digital readers</w:t>
+        <w:t>Assisted walk-in requisitions from over 300 UCLA professors</w:t>
+      </w:r>
+      <w:r>
+        <w:rPr>
+          <w:rFonts w:ascii="Georgia" w:hAnsi="Georgia"/>
+          <w:sz w:val="21"/>
+          <w:szCs w:val="21"/>
+        </w:rPr>
+        <w:t xml:space="preserve"> in a fast-paced work environment</w:t>
       </w:r>
     </w:p>
     <w:p>
@@ -840,17 +1989,55 @@
           <w:sz w:val="21"/>
           <w:szCs w:val="21"/>
         </w:rPr>
-        <w:t>Obtaining copyright permissions and c</w:t>
-      </w:r>
-      <w:bookmarkStart w:id="0" w:name="_GoBack"/>
-      <w:bookmarkEnd w:id="0"/>
-      <w:r>
-        <w:rPr>
-          <w:rFonts w:ascii="Georgia" w:hAnsi="Georgia"/>
-          <w:sz w:val="21"/>
-          <w:szCs w:val="21"/>
-        </w:rPr>
-        <w:t>ommunicating with professors about their orders</w:t>
+        <w:t>Edited/proofread</w:t>
+      </w:r>
+      <w:r>
+        <w:rPr>
+          <w:rFonts w:ascii="Georgia" w:hAnsi="Georgia"/>
+          <w:sz w:val="21"/>
+          <w:szCs w:val="21"/>
+        </w:rPr>
+        <w:t xml:space="preserve"> </w:t>
+      </w:r>
+      <w:r>
+        <w:rPr>
+          <w:rFonts w:ascii="Georgia" w:hAnsi="Georgia"/>
+          <w:sz w:val="21"/>
+          <w:szCs w:val="21"/>
+        </w:rPr>
+        <w:t xml:space="preserve">readings </w:t>
+      </w:r>
+      <w:r>
+        <w:rPr>
+          <w:rFonts w:ascii="Georgia" w:hAnsi="Georgia"/>
+          <w:sz w:val="21"/>
+          <w:szCs w:val="21"/>
+        </w:rPr>
+        <w:t xml:space="preserve">to be uploaded </w:t>
+      </w:r>
+      <w:r>
+        <w:rPr>
+          <w:rFonts w:ascii="Georgia" w:hAnsi="Georgia"/>
+          <w:sz w:val="21"/>
+          <w:szCs w:val="21"/>
+        </w:rPr>
+        <w:t>for online purchase adhering to professors’</w:t>
+      </w:r>
+      <w:r>
+        <w:rPr>
+          <w:rFonts w:ascii="Georgia" w:hAnsi="Georgia"/>
+          <w:sz w:val="21"/>
+          <w:szCs w:val="21"/>
+        </w:rPr>
+        <w:t xml:space="preserve"> deadline</w:t>
+      </w:r>
+      <w:r>
+        <w:rPr>
+          <w:rFonts w:ascii="Georgia" w:hAnsi="Georgia"/>
+          <w:sz w:val="21"/>
+          <w:szCs w:val="21"/>
+        </w:rPr>
+        <w:t>s</w:t>
       </w:r>
     </w:p>
     <w:p>
@@ -872,7 +2059,39 @@
           <w:sz w:val="21"/>
           <w:szCs w:val="21"/>
         </w:rPr>
-        <w:t>Taking records and inventory of items in the textbook office/department</w:t>
+        <w:t>Contacted publishers</w:t>
+      </w:r>
+      <w:r>
+        <w:rPr>
+          <w:rFonts w:ascii="Georgia" w:hAnsi="Georgia"/>
+          <w:sz w:val="21"/>
+          <w:szCs w:val="21"/>
+        </w:rPr>
+        <w:t xml:space="preserve"> such as Harvard Business and Penguin Random House</w:t>
+      </w:r>
+      <w:r>
+        <w:rPr>
+          <w:rFonts w:ascii="Georgia" w:hAnsi="Georgia"/>
+          <w:sz w:val="21"/>
+          <w:szCs w:val="21"/>
+        </w:rPr>
+        <w:t xml:space="preserve"> for</w:t>
+      </w:r>
+      <w:r>
+        <w:rPr>
+          <w:rFonts w:ascii="Georgia" w:hAnsi="Georgia"/>
+          <w:sz w:val="21"/>
+          <w:szCs w:val="21"/>
+        </w:rPr>
+        <w:t xml:space="preserve"> copyright </w:t>
+      </w:r>
+      <w:r>
+        <w:rPr>
+          <w:rFonts w:ascii="Georgia" w:hAnsi="Georgia"/>
+          <w:sz w:val="21"/>
+          <w:szCs w:val="21"/>
+        </w:rPr>
+        <w:t>permissions</w:t>
       </w:r>
     </w:p>
     <w:p>
@@ -894,103 +2113,44 @@
           <w:sz w:val="21"/>
           <w:szCs w:val="21"/>
         </w:rPr>
-        <w:t>Managing the UCLA APS Database and assisting students and professors with reader details</w:t>
-      </w:r>
-    </w:p>
-    <w:p>
-      <w:pPr>
-        <w:rPr>
-          <w:rFonts w:ascii="Palatino Linotype" w:hAnsi="Palatino Linotype"/>
-          <w:sz w:val="32"/>
-          <w:szCs w:val="32"/>
-        </w:rPr>
-      </w:pPr>
-      <w:r>
-        <w:rPr>
-          <w:rFonts w:ascii="Palatino Linotype" w:hAnsi="Palatino Linotype"/>
-          <w:b/>
-          <w:sz w:val="32"/>
-          <w:szCs w:val="32"/>
-        </w:rPr>
-        <w:t>Awards and Acknowledgments</w:t>
-      </w:r>
-    </w:p>
-    <w:p>
-      <w:pPr>
-        <w:rPr>
-          <w:rFonts w:ascii="Georgia" w:hAnsi="Georgia"/>
-          <w:sz w:val="21"/>
-          <w:szCs w:val="21"/>
-        </w:rPr>
-      </w:pPr>
-      <w:r>
-        <w:rPr>
-          <w:rFonts w:ascii="Georgia" w:hAnsi="Georgia"/>
-          <w:sz w:val="21"/>
-          <w:szCs w:val="21"/>
-          <w:u w:val="single"/>
-        </w:rPr>
-        <w:t>The Melee Games Southern California Captain</w:t>
-      </w:r>
-    </w:p>
-    <w:p>
-      <w:pPr>
-        <w:pStyle w:val="ListParagraph"/>
-        <w:numPr>
-          <w:ilvl w:val="0"/>
-          <w:numId w:val="7"/>
-        </w:numPr>
-        <w:rPr>
-          <w:rFonts w:ascii="Georgia" w:hAnsi="Georgia"/>
-          <w:sz w:val="21"/>
-          <w:szCs w:val="21"/>
-        </w:rPr>
-      </w:pPr>
-      <w:r>
-        <w:rPr>
-          <w:rFonts w:ascii="Georgia" w:hAnsi="Georgia"/>
-          <w:sz w:val="21"/>
-          <w:szCs w:val="21"/>
-        </w:rPr>
-        <w:t xml:space="preserve">Facilitated communication and scheduling for regional joint tournaments with California universities such as UCSD, SDSU, UCSB, UCI, and USC </w:t>
-      </w:r>
-    </w:p>
-    <w:p>
-      <w:pPr>
-        <w:pStyle w:val="ListParagraph"/>
-        <w:numPr>
-          <w:ilvl w:val="0"/>
-          <w:numId w:val="7"/>
-        </w:numPr>
-        <w:rPr>
-          <w:rFonts w:ascii="Georgia" w:hAnsi="Georgia"/>
-          <w:sz w:val="21"/>
-          <w:szCs w:val="21"/>
-        </w:rPr>
-      </w:pPr>
-      <w:r>
-        <w:rPr>
-          <w:rFonts w:ascii="Georgia" w:hAnsi="Georgia"/>
-          <w:sz w:val="21"/>
-          <w:szCs w:val="21"/>
-        </w:rPr>
-        <w:t>Assisted in coordinating an intercollegiate tournament league for schools all across the United States (TMG), which was live-streamed on Twitch.tv in front of 1,500+ viewers</w:t>
-      </w:r>
-    </w:p>
-    <w:p>
-      <w:pPr>
-        <w:pStyle w:val="ListParagraph"/>
-        <w:ind w:left="360"/>
-        <w:rPr>
-          <w:rFonts w:ascii="Georgia" w:hAnsi="Georgia"/>
-          <w:sz w:val="21"/>
-          <w:szCs w:val="21"/>
-        </w:rPr>
-      </w:pPr>
+        <w:t xml:space="preserve">Managed the </w:t>
+      </w:r>
+      <w:r>
+        <w:rPr>
+          <w:rFonts w:ascii="Georgia" w:hAnsi="Georgia"/>
+          <w:sz w:val="21"/>
+          <w:szCs w:val="21"/>
+        </w:rPr>
+        <w:t xml:space="preserve">digital </w:t>
+      </w:r>
+      <w:r>
+        <w:rPr>
+          <w:rFonts w:ascii="Georgia" w:hAnsi="Georgia"/>
+          <w:sz w:val="21"/>
+          <w:szCs w:val="21"/>
+        </w:rPr>
+        <w:t>d</w:t>
+      </w:r>
+      <w:r>
+        <w:rPr>
+          <w:rFonts w:ascii="Georgia" w:hAnsi="Georgia"/>
+          <w:sz w:val="21"/>
+          <w:szCs w:val="21"/>
+        </w:rPr>
+        <w:t xml:space="preserve">atabase of 14,000+ course </w:t>
+      </w:r>
+      <w:r>
+        <w:rPr>
+          <w:rFonts w:ascii="Georgia" w:hAnsi="Georgia"/>
+          <w:sz w:val="21"/>
+          <w:szCs w:val="21"/>
+        </w:rPr>
+        <w:t>readers and kept record of old/new requisitions</w:t>
+      </w:r>
     </w:p>
     <w:sectPr>
       <w:pgSz w:w="12240" w:h="15840"/>
-      <w:pgMar w:top="1440" w:right="1440" w:bottom="1440" w:left="1440" w:header="720" w:footer="720" w:gutter="0"/>
+      <w:pgMar w:top="432" w:right="720" w:bottom="720" w:left="720" w:header="720" w:footer="720" w:gutter="0"/>
       <w:pgNumType w:start="1"/>
       <w:cols w:space="720"/>
     </w:sectPr>
@@ -1388,6 +2548,232 @@
     </w:lvl>
   </w:abstractNum>
   <w:abstractNum w:abstractNumId="3">
+    <w:nsid w:val="04B01443"/>
+    <w:multiLevelType w:val="hybridMultilevel"/>
+    <w:tmpl w:val="BB46043A"/>
+    <w:lvl w:ilvl="0" w:tplc="04090001">
+      <w:start w:val="1"/>
+      <w:numFmt w:val="bullet"/>
+      <w:lvlText w:val=""/>
+      <w:lvlJc w:val="left"/>
+      <w:pPr>
+        <w:ind w:left="360" w:hanging="360"/>
+      </w:pPr>
+      <w:rPr>
+        <w:rFonts w:ascii="Symbol" w:hAnsi="Symbol" w:hint="default"/>
+      </w:rPr>
+    </w:lvl>
+    <w:lvl w:ilvl="1" w:tplc="04090003" w:tentative="1">
+      <w:start w:val="1"/>
+      <w:numFmt w:val="bullet"/>
+      <w:lvlText w:val="o"/>
+      <w:lvlJc w:val="left"/>
+      <w:pPr>
+        <w:ind w:left="1080" w:hanging="360"/>
+      </w:pPr>
+      <w:rPr>
+        <w:rFonts w:ascii="Courier New" w:hAnsi="Courier New" w:cs="Courier New" w:hint="default"/>
+      </w:rPr>
+    </w:lvl>
+    <w:lvl w:ilvl="2" w:tplc="04090005" w:tentative="1">
+      <w:start w:val="1"/>
+      <w:numFmt w:val="bullet"/>
+      <w:lvlText w:val=""/>
+      <w:lvlJc w:val="left"/>
+      <w:pPr>
+        <w:ind w:left="1800" w:hanging="360"/>
+      </w:pPr>
+      <w:rPr>
+        <w:rFonts w:ascii="Wingdings" w:hAnsi="Wingdings" w:hint="default"/>
+      </w:rPr>
+    </w:lvl>
+    <w:lvl w:ilvl="3" w:tplc="04090001" w:tentative="1">
+      <w:start w:val="1"/>
+      <w:numFmt w:val="bullet"/>
+      <w:lvlText w:val=""/>
+      <w:lvlJc w:val="left"/>
+      <w:pPr>
+        <w:ind w:left="2520" w:hanging="360"/>
+      </w:pPr>
+      <w:rPr>
+        <w:rFonts w:ascii="Symbol" w:hAnsi="Symbol" w:hint="default"/>
+      </w:rPr>
+    </w:lvl>
+    <w:lvl w:ilvl="4" w:tplc="04090003" w:tentative="1">
+      <w:start w:val="1"/>
+      <w:numFmt w:val="bullet"/>
+      <w:lvlText w:val="o"/>
+      <w:lvlJc w:val="left"/>
+      <w:pPr>
+        <w:ind w:left="3240" w:hanging="360"/>
+      </w:pPr>
+      <w:rPr>
+        <w:rFonts w:ascii="Courier New" w:hAnsi="Courier New" w:cs="Courier New" w:hint="default"/>
+      </w:rPr>
+    </w:lvl>
+    <w:lvl w:ilvl="5" w:tplc="04090005" w:tentative="1">
+      <w:start w:val="1"/>
+      <w:numFmt w:val="bullet"/>
+      <w:lvlText w:val=""/>
+      <w:lvlJc w:val="left"/>
+      <w:pPr>
+        <w:ind w:left="3960" w:hanging="360"/>
+      </w:pPr>
+      <w:rPr>
+        <w:rFonts w:ascii="Wingdings" w:hAnsi="Wingdings" w:hint="default"/>
+      </w:rPr>
+    </w:lvl>
+    <w:lvl w:ilvl="6" w:tplc="04090001" w:tentative="1">
+      <w:start w:val="1"/>
+      <w:numFmt w:val="bullet"/>
+      <w:lvlText w:val=""/>
+      <w:lvlJc w:val="left"/>
+      <w:pPr>
+        <w:ind w:left="4680" w:hanging="360"/>
+      </w:pPr>
+      <w:rPr>
+        <w:rFonts w:ascii="Symbol" w:hAnsi="Symbol" w:hint="default"/>
+      </w:rPr>
+    </w:lvl>
+    <w:lvl w:ilvl="7" w:tplc="04090003" w:tentative="1">
+      <w:start w:val="1"/>
+      <w:numFmt w:val="bullet"/>
+      <w:lvlText w:val="o"/>
+      <w:lvlJc w:val="left"/>
+      <w:pPr>
+        <w:ind w:left="5400" w:hanging="360"/>
+      </w:pPr>
+      <w:rPr>
+        <w:rFonts w:ascii="Courier New" w:hAnsi="Courier New" w:cs="Courier New" w:hint="default"/>
+      </w:rPr>
+    </w:lvl>
+    <w:lvl w:ilvl="8" w:tplc="04090005" w:tentative="1">
+      <w:start w:val="1"/>
+      <w:numFmt w:val="bullet"/>
+      <w:lvlText w:val=""/>
+      <w:lvlJc w:val="left"/>
+      <w:pPr>
+        <w:ind w:left="6120" w:hanging="360"/>
+      </w:pPr>
+      <w:rPr>
+        <w:rFonts w:ascii="Wingdings" w:hAnsi="Wingdings" w:hint="default"/>
+      </w:rPr>
+    </w:lvl>
+  </w:abstractNum>
+  <w:abstractNum w:abstractNumId="4">
+    <w:nsid w:val="071D0B38"/>
+    <w:multiLevelType w:val="hybridMultilevel"/>
+    <w:tmpl w:val="08B42328"/>
+    <w:lvl w:ilvl="0" w:tplc="89F4DA2A">
+      <w:start w:val="430"/>
+      <w:numFmt w:val="bullet"/>
+      <w:lvlText w:val="-"/>
+      <w:lvlJc w:val="left"/>
+      <w:pPr>
+        <w:ind w:left="720" w:hanging="360"/>
+      </w:pPr>
+      <w:rPr>
+        <w:rFonts w:ascii="Georgia" w:eastAsia="Arial" w:hAnsi="Georgia" w:cs="Arial" w:hint="default"/>
+      </w:rPr>
+    </w:lvl>
+    <w:lvl w:ilvl="1" w:tplc="04090003" w:tentative="1">
+      <w:start w:val="1"/>
+      <w:numFmt w:val="bullet"/>
+      <w:lvlText w:val="o"/>
+      <w:lvlJc w:val="left"/>
+      <w:pPr>
+        <w:ind w:left="1440" w:hanging="360"/>
+      </w:pPr>
+      <w:rPr>
+        <w:rFonts w:ascii="Courier New" w:hAnsi="Courier New" w:cs="Courier New" w:hint="default"/>
+      </w:rPr>
+    </w:lvl>
+    <w:lvl w:ilvl="2" w:tplc="04090005" w:tentative="1">
+      <w:start w:val="1"/>
+      <w:numFmt w:val="bullet"/>
+      <w:lvlText w:val=""/>
+      <w:lvlJc w:val="left"/>
+      <w:pPr>
+        <w:ind w:left="2160" w:hanging="360"/>
+      </w:pPr>
+      <w:rPr>
+        <w:rFonts w:ascii="Wingdings" w:hAnsi="Wingdings" w:hint="default"/>
+      </w:rPr>
+    </w:lvl>
+    <w:lvl w:ilvl="3" w:tplc="04090001" w:tentative="1">
+      <w:start w:val="1"/>
+      <w:numFmt w:val="bullet"/>
+      <w:lvlText w:val=""/>
+      <w:lvlJc w:val="left"/>
+      <w:pPr>
+        <w:ind w:left="2880" w:hanging="360"/>
+      </w:pPr>
+      <w:rPr>
+        <w:rFonts w:ascii="Symbol" w:hAnsi="Symbol" w:hint="default"/>
+      </w:rPr>
+    </w:lvl>
+    <w:lvl w:ilvl="4" w:tplc="04090003" w:tentative="1">
+      <w:start w:val="1"/>
+      <w:numFmt w:val="bullet"/>
+      <w:lvlText w:val="o"/>
+      <w:lvlJc w:val="left"/>
+      <w:pPr>
+        <w:ind w:left="3600" w:hanging="360"/>
+      </w:pPr>
+      <w:rPr>
+        <w:rFonts w:ascii="Courier New" w:hAnsi="Courier New" w:cs="Courier New" w:hint="default"/>
+      </w:rPr>
+    </w:lvl>
+    <w:lvl w:ilvl="5" w:tplc="04090005" w:tentative="1">
+      <w:start w:val="1"/>
+      <w:numFmt w:val="bullet"/>
+      <w:lvlText w:val=""/>
+      <w:lvlJc w:val="left"/>
+      <w:pPr>
+        <w:ind w:left="4320" w:hanging="360"/>
+      </w:pPr>
+      <w:rPr>
+        <w:rFonts w:ascii="Wingdings" w:hAnsi="Wingdings" w:hint="default"/>
+      </w:rPr>
+    </w:lvl>
+    <w:lvl w:ilvl="6" w:tplc="04090001" w:tentative="1">
+      <w:start w:val="1"/>
+      <w:numFmt w:val="bullet"/>
+      <w:lvlText w:val=""/>
+      <w:lvlJc w:val="left"/>
+      <w:pPr>
+        <w:ind w:left="5040" w:hanging="360"/>
+      </w:pPr>
+      <w:rPr>
+        <w:rFonts w:ascii="Symbol" w:hAnsi="Symbol" w:hint="default"/>
+      </w:rPr>
+    </w:lvl>
+    <w:lvl w:ilvl="7" w:tplc="04090003" w:tentative="1">
+      <w:start w:val="1"/>
+      <w:numFmt w:val="bullet"/>
+      <w:lvlText w:val="o"/>
+      <w:lvlJc w:val="left"/>
+      <w:pPr>
+        <w:ind w:left="5760" w:hanging="360"/>
+      </w:pPr>
+      <w:rPr>
+        <w:rFonts w:ascii="Courier New" w:hAnsi="Courier New" w:cs="Courier New" w:hint="default"/>
+      </w:rPr>
+    </w:lvl>
+    <w:lvl w:ilvl="8" w:tplc="04090005" w:tentative="1">
+      <w:start w:val="1"/>
+      <w:numFmt w:val="bullet"/>
+      <w:lvlText w:val=""/>
+      <w:lvlJc w:val="left"/>
+      <w:pPr>
+        <w:ind w:left="6480" w:hanging="360"/>
+      </w:pPr>
+      <w:rPr>
+        <w:rFonts w:ascii="Wingdings" w:hAnsi="Wingdings" w:hint="default"/>
+      </w:rPr>
+    </w:lvl>
+  </w:abstractNum>
+  <w:abstractNum w:abstractNumId="5">
     <w:nsid w:val="14B229DB"/>
     <w:multiLevelType w:val="hybridMultilevel"/>
     <w:tmpl w:val="F3BAB4A6"/>
@@ -1499,120 +2885,120 @@
       </w:rPr>
     </w:lvl>
   </w:abstractNum>
-  <w:abstractNum w:abstractNumId="4">
+  <w:abstractNum w:abstractNumId="6">
     <w:nsid w:val="152A28A0"/>
     <w:multiLevelType w:val="hybridMultilevel"/>
-    <w:tmpl w:val="8A3A76A2"/>
-    <w:lvl w:ilvl="0" w:tplc="04090005">
+    <w:tmpl w:val="8676DA20"/>
+    <w:lvl w:ilvl="0" w:tplc="04090001">
+      <w:start w:val="1"/>
+      <w:numFmt w:val="bullet"/>
+      <w:lvlText w:val=""/>
+      <w:lvlJc w:val="left"/>
+      <w:pPr>
+        <w:ind w:left="360" w:hanging="360"/>
+      </w:pPr>
+      <w:rPr>
+        <w:rFonts w:ascii="Symbol" w:hAnsi="Symbol" w:hint="default"/>
+      </w:rPr>
+    </w:lvl>
+    <w:lvl w:ilvl="1" w:tplc="04090003" w:tentative="1">
+      <w:start w:val="1"/>
+      <w:numFmt w:val="bullet"/>
+      <w:lvlText w:val="o"/>
+      <w:lvlJc w:val="left"/>
+      <w:pPr>
+        <w:ind w:left="1080" w:hanging="360"/>
+      </w:pPr>
+      <w:rPr>
+        <w:rFonts w:ascii="Courier New" w:hAnsi="Courier New" w:cs="Courier New" w:hint="default"/>
+      </w:rPr>
+    </w:lvl>
+    <w:lvl w:ilvl="2" w:tplc="04090005" w:tentative="1">
       <w:start w:val="1"/>
       <w:numFmt w:val="bullet"/>
       <w:lvlText w:val=""/>
       <w:lvlJc w:val="left"/>
       <w:pPr>
-        <w:ind w:left="360" w:hanging="360"/>
+        <w:ind w:left="1800" w:hanging="360"/>
       </w:pPr>
       <w:rPr>
         <w:rFonts w:ascii="Wingdings" w:hAnsi="Wingdings" w:hint="default"/>
       </w:rPr>
     </w:lvl>
-    <w:lvl w:ilvl="1" w:tplc="04090003" w:tentative="1">
+    <w:lvl w:ilvl="3" w:tplc="04090001" w:tentative="1">
+      <w:start w:val="1"/>
+      <w:numFmt w:val="bullet"/>
+      <w:lvlText w:val=""/>
+      <w:lvlJc w:val="left"/>
+      <w:pPr>
+        <w:ind w:left="2520" w:hanging="360"/>
+      </w:pPr>
+      <w:rPr>
+        <w:rFonts w:ascii="Symbol" w:hAnsi="Symbol" w:hint="default"/>
+      </w:rPr>
+    </w:lvl>
+    <w:lvl w:ilvl="4" w:tplc="04090003" w:tentative="1">
       <w:start w:val="1"/>
       <w:numFmt w:val="bullet"/>
       <w:lvlText w:val="o"/>
       <w:lvlJc w:val="left"/>
       <w:pPr>
-        <w:ind w:left="1080" w:hanging="360"/>
+        <w:ind w:left="3240" w:hanging="360"/>
       </w:pPr>
       <w:rPr>
         <w:rFonts w:ascii="Courier New" w:hAnsi="Courier New" w:cs="Courier New" w:hint="default"/>
       </w:rPr>
     </w:lvl>
-    <w:lvl w:ilvl="2" w:tplc="04090005" w:tentative="1">
+    <w:lvl w:ilvl="5" w:tplc="04090005" w:tentative="1">
       <w:start w:val="1"/>
       <w:numFmt w:val="bullet"/>
       <w:lvlText w:val=""/>
       <w:lvlJc w:val="left"/>
       <w:pPr>
-        <w:ind w:left="1800" w:hanging="360"/>
+        <w:ind w:left="3960" w:hanging="360"/>
       </w:pPr>
       <w:rPr>
         <w:rFonts w:ascii="Wingdings" w:hAnsi="Wingdings" w:hint="default"/>
       </w:rPr>
     </w:lvl>
-    <w:lvl w:ilvl="3" w:tplc="04090001" w:tentative="1">
+    <w:lvl w:ilvl="6" w:tplc="04090001" w:tentative="1">
       <w:start w:val="1"/>
       <w:numFmt w:val="bullet"/>
       <w:lvlText w:val=""/>
       <w:lvlJc w:val="left"/>
       <w:pPr>
-        <w:ind w:left="2520" w:hanging="360"/>
+        <w:ind w:left="4680" w:hanging="360"/>
       </w:pPr>
       <w:rPr>
         <w:rFonts w:ascii="Symbol" w:hAnsi="Symbol" w:hint="default"/>
       </w:rPr>
     </w:lvl>
-    <w:lvl w:ilvl="4" w:tplc="04090003" w:tentative="1">
+    <w:lvl w:ilvl="7" w:tplc="04090003" w:tentative="1">
       <w:start w:val="1"/>
       <w:numFmt w:val="bullet"/>
       <w:lvlText w:val="o"/>
       <w:lvlJc w:val="left"/>
       <w:pPr>
-        <w:ind w:left="3240" w:hanging="360"/>
+        <w:ind w:left="5400" w:hanging="360"/>
       </w:pPr>
       <w:rPr>
         <w:rFonts w:ascii="Courier New" w:hAnsi="Courier New" w:cs="Courier New" w:hint="default"/>
       </w:rPr>
     </w:lvl>
-    <w:lvl w:ilvl="5" w:tplc="04090005" w:tentative="1">
+    <w:lvl w:ilvl="8" w:tplc="04090005" w:tentative="1">
       <w:start w:val="1"/>
       <w:numFmt w:val="bullet"/>
       <w:lvlText w:val=""/>
       <w:lvlJc w:val="left"/>
       <w:pPr>
-        <w:ind w:left="3960" w:hanging="360"/>
+        <w:ind w:left="6120" w:hanging="360"/>
       </w:pPr>
       <w:rPr>
         <w:rFonts w:ascii="Wingdings" w:hAnsi="Wingdings" w:hint="default"/>
       </w:rPr>
     </w:lvl>
-    <w:lvl w:ilvl="6" w:tplc="04090001" w:tentative="1">
-      <w:start w:val="1"/>
-      <w:numFmt w:val="bullet"/>
-      <w:lvlText w:val=""/>
-      <w:lvlJc w:val="left"/>
-      <w:pPr>
-        <w:ind w:left="4680" w:hanging="360"/>
-      </w:pPr>
-      <w:rPr>
-        <w:rFonts w:ascii="Symbol" w:hAnsi="Symbol" w:hint="default"/>
-      </w:rPr>
-    </w:lvl>
-    <w:lvl w:ilvl="7" w:tplc="04090003" w:tentative="1">
-      <w:start w:val="1"/>
-      <w:numFmt w:val="bullet"/>
-      <w:lvlText w:val="o"/>
-      <w:lvlJc w:val="left"/>
-      <w:pPr>
-        <w:ind w:left="5400" w:hanging="360"/>
-      </w:pPr>
-      <w:rPr>
-        <w:rFonts w:ascii="Courier New" w:hAnsi="Courier New" w:cs="Courier New" w:hint="default"/>
-      </w:rPr>
-    </w:lvl>
-    <w:lvl w:ilvl="8" w:tplc="04090005" w:tentative="1">
-      <w:start w:val="1"/>
-      <w:numFmt w:val="bullet"/>
-      <w:lvlText w:val=""/>
-      <w:lvlJc w:val="left"/>
-      <w:pPr>
-        <w:ind w:left="6120" w:hanging="360"/>
-      </w:pPr>
-      <w:rPr>
-        <w:rFonts w:ascii="Wingdings" w:hAnsi="Wingdings" w:hint="default"/>
-      </w:rPr>
-    </w:lvl>
   </w:abstractNum>
-  <w:abstractNum w:abstractNumId="5">
+  <w:abstractNum w:abstractNumId="7">
     <w:nsid w:val="19B15928"/>
     <w:multiLevelType w:val="hybridMultilevel"/>
     <w:tmpl w:val="1966E1FC"/>
@@ -1724,10 +3110,575 @@
       </w:rPr>
     </w:lvl>
   </w:abstractNum>
-  <w:abstractNum w:abstractNumId="6">
+  <w:abstractNum w:abstractNumId="8">
+    <w:nsid w:val="23180B02"/>
+    <w:multiLevelType w:val="hybridMultilevel"/>
+    <w:tmpl w:val="802ECFD4"/>
+    <w:lvl w:ilvl="0" w:tplc="4F0C04E8">
+      <w:start w:val="430"/>
+      <w:numFmt w:val="bullet"/>
+      <w:lvlText w:val="-"/>
+      <w:lvlJc w:val="left"/>
+      <w:pPr>
+        <w:ind w:left="720" w:hanging="360"/>
+      </w:pPr>
+      <w:rPr>
+        <w:rFonts w:ascii="Georgia" w:eastAsia="Arial" w:hAnsi="Georgia" w:cs="Arial" w:hint="default"/>
+      </w:rPr>
+    </w:lvl>
+    <w:lvl w:ilvl="1" w:tplc="04090003" w:tentative="1">
+      <w:start w:val="1"/>
+      <w:numFmt w:val="bullet"/>
+      <w:lvlText w:val="o"/>
+      <w:lvlJc w:val="left"/>
+      <w:pPr>
+        <w:ind w:left="1440" w:hanging="360"/>
+      </w:pPr>
+      <w:rPr>
+        <w:rFonts w:ascii="Courier New" w:hAnsi="Courier New" w:cs="Courier New" w:hint="default"/>
+      </w:rPr>
+    </w:lvl>
+    <w:lvl w:ilvl="2" w:tplc="04090005" w:tentative="1">
+      <w:start w:val="1"/>
+      <w:numFmt w:val="bullet"/>
+      <w:lvlText w:val=""/>
+      <w:lvlJc w:val="left"/>
+      <w:pPr>
+        <w:ind w:left="2160" w:hanging="360"/>
+      </w:pPr>
+      <w:rPr>
+        <w:rFonts w:ascii="Wingdings" w:hAnsi="Wingdings" w:hint="default"/>
+      </w:rPr>
+    </w:lvl>
+    <w:lvl w:ilvl="3" w:tplc="04090001" w:tentative="1">
+      <w:start w:val="1"/>
+      <w:numFmt w:val="bullet"/>
+      <w:lvlText w:val=""/>
+      <w:lvlJc w:val="left"/>
+      <w:pPr>
+        <w:ind w:left="2880" w:hanging="360"/>
+      </w:pPr>
+      <w:rPr>
+        <w:rFonts w:ascii="Symbol" w:hAnsi="Symbol" w:hint="default"/>
+      </w:rPr>
+    </w:lvl>
+    <w:lvl w:ilvl="4" w:tplc="04090003" w:tentative="1">
+      <w:start w:val="1"/>
+      <w:numFmt w:val="bullet"/>
+      <w:lvlText w:val="o"/>
+      <w:lvlJc w:val="left"/>
+      <w:pPr>
+        <w:ind w:left="3600" w:hanging="360"/>
+      </w:pPr>
+      <w:rPr>
+        <w:rFonts w:ascii="Courier New" w:hAnsi="Courier New" w:cs="Courier New" w:hint="default"/>
+      </w:rPr>
+    </w:lvl>
+    <w:lvl w:ilvl="5" w:tplc="04090005" w:tentative="1">
+      <w:start w:val="1"/>
+      <w:numFmt w:val="bullet"/>
+      <w:lvlText w:val=""/>
+      <w:lvlJc w:val="left"/>
+      <w:pPr>
+        <w:ind w:left="4320" w:hanging="360"/>
+      </w:pPr>
+      <w:rPr>
+        <w:rFonts w:ascii="Wingdings" w:hAnsi="Wingdings" w:hint="default"/>
+      </w:rPr>
+    </w:lvl>
+    <w:lvl w:ilvl="6" w:tplc="04090001" w:tentative="1">
+      <w:start w:val="1"/>
+      <w:numFmt w:val="bullet"/>
+      <w:lvlText w:val=""/>
+      <w:lvlJc w:val="left"/>
+      <w:pPr>
+        <w:ind w:left="5040" w:hanging="360"/>
+      </w:pPr>
+      <w:rPr>
+        <w:rFonts w:ascii="Symbol" w:hAnsi="Symbol" w:hint="default"/>
+      </w:rPr>
+    </w:lvl>
+    <w:lvl w:ilvl="7" w:tplc="04090003" w:tentative="1">
+      <w:start w:val="1"/>
+      <w:numFmt w:val="bullet"/>
+      <w:lvlText w:val="o"/>
+      <w:lvlJc w:val="left"/>
+      <w:pPr>
+        <w:ind w:left="5760" w:hanging="360"/>
+      </w:pPr>
+      <w:rPr>
+        <w:rFonts w:ascii="Courier New" w:hAnsi="Courier New" w:cs="Courier New" w:hint="default"/>
+      </w:rPr>
+    </w:lvl>
+    <w:lvl w:ilvl="8" w:tplc="04090005" w:tentative="1">
+      <w:start w:val="1"/>
+      <w:numFmt w:val="bullet"/>
+      <w:lvlText w:val=""/>
+      <w:lvlJc w:val="left"/>
+      <w:pPr>
+        <w:ind w:left="6480" w:hanging="360"/>
+      </w:pPr>
+      <w:rPr>
+        <w:rFonts w:ascii="Wingdings" w:hAnsi="Wingdings" w:hint="default"/>
+      </w:rPr>
+    </w:lvl>
+  </w:abstractNum>
+  <w:abstractNum w:abstractNumId="9">
+    <w:nsid w:val="244C2E41"/>
+    <w:multiLevelType w:val="hybridMultilevel"/>
+    <w:tmpl w:val="898A0BA2"/>
+    <w:lvl w:ilvl="0" w:tplc="04090001">
+      <w:start w:val="1"/>
+      <w:numFmt w:val="bullet"/>
+      <w:lvlText w:val=""/>
+      <w:lvlJc w:val="left"/>
+      <w:pPr>
+        <w:ind w:left="360" w:hanging="360"/>
+      </w:pPr>
+      <w:rPr>
+        <w:rFonts w:ascii="Symbol" w:hAnsi="Symbol" w:hint="default"/>
+      </w:rPr>
+    </w:lvl>
+    <w:lvl w:ilvl="1" w:tplc="04090003" w:tentative="1">
+      <w:start w:val="1"/>
+      <w:numFmt w:val="bullet"/>
+      <w:lvlText w:val="o"/>
+      <w:lvlJc w:val="left"/>
+      <w:pPr>
+        <w:ind w:left="1080" w:hanging="360"/>
+      </w:pPr>
+      <w:rPr>
+        <w:rFonts w:ascii="Courier New" w:hAnsi="Courier New" w:cs="Courier New" w:hint="default"/>
+      </w:rPr>
+    </w:lvl>
+    <w:lvl w:ilvl="2" w:tplc="04090005" w:tentative="1">
+      <w:start w:val="1"/>
+      <w:numFmt w:val="bullet"/>
+      <w:lvlText w:val=""/>
+      <w:lvlJc w:val="left"/>
+      <w:pPr>
+        <w:ind w:left="1800" w:hanging="360"/>
+      </w:pPr>
+      <w:rPr>
+        <w:rFonts w:ascii="Wingdings" w:hAnsi="Wingdings" w:hint="default"/>
+      </w:rPr>
+    </w:lvl>
+    <w:lvl w:ilvl="3" w:tplc="04090001" w:tentative="1">
+      <w:start w:val="1"/>
+      <w:numFmt w:val="bullet"/>
+      <w:lvlText w:val=""/>
+      <w:lvlJc w:val="left"/>
+      <w:pPr>
+        <w:ind w:left="2520" w:hanging="360"/>
+      </w:pPr>
+      <w:rPr>
+        <w:rFonts w:ascii="Symbol" w:hAnsi="Symbol" w:hint="default"/>
+      </w:rPr>
+    </w:lvl>
+    <w:lvl w:ilvl="4" w:tplc="04090003" w:tentative="1">
+      <w:start w:val="1"/>
+      <w:numFmt w:val="bullet"/>
+      <w:lvlText w:val="o"/>
+      <w:lvlJc w:val="left"/>
+      <w:pPr>
+        <w:ind w:left="3240" w:hanging="360"/>
+      </w:pPr>
+      <w:rPr>
+        <w:rFonts w:ascii="Courier New" w:hAnsi="Courier New" w:cs="Courier New" w:hint="default"/>
+      </w:rPr>
+    </w:lvl>
+    <w:lvl w:ilvl="5" w:tplc="04090005" w:tentative="1">
+      <w:start w:val="1"/>
+      <w:numFmt w:val="bullet"/>
+      <w:lvlText w:val=""/>
+      <w:lvlJc w:val="left"/>
+      <w:pPr>
+        <w:ind w:left="3960" w:hanging="360"/>
+      </w:pPr>
+      <w:rPr>
+        <w:rFonts w:ascii="Wingdings" w:hAnsi="Wingdings" w:hint="default"/>
+      </w:rPr>
+    </w:lvl>
+    <w:lvl w:ilvl="6" w:tplc="04090001" w:tentative="1">
+      <w:start w:val="1"/>
+      <w:numFmt w:val="bullet"/>
+      <w:lvlText w:val=""/>
+      <w:lvlJc w:val="left"/>
+      <w:pPr>
+        <w:ind w:left="4680" w:hanging="360"/>
+      </w:pPr>
+      <w:rPr>
+        <w:rFonts w:ascii="Symbol" w:hAnsi="Symbol" w:hint="default"/>
+      </w:rPr>
+    </w:lvl>
+    <w:lvl w:ilvl="7" w:tplc="04090003" w:tentative="1">
+      <w:start w:val="1"/>
+      <w:numFmt w:val="bullet"/>
+      <w:lvlText w:val="o"/>
+      <w:lvlJc w:val="left"/>
+      <w:pPr>
+        <w:ind w:left="5400" w:hanging="360"/>
+      </w:pPr>
+      <w:rPr>
+        <w:rFonts w:ascii="Courier New" w:hAnsi="Courier New" w:cs="Courier New" w:hint="default"/>
+      </w:rPr>
+    </w:lvl>
+    <w:lvl w:ilvl="8" w:tplc="04090005" w:tentative="1">
+      <w:start w:val="1"/>
+      <w:numFmt w:val="bullet"/>
+      <w:lvlText w:val=""/>
+      <w:lvlJc w:val="left"/>
+      <w:pPr>
+        <w:ind w:left="6120" w:hanging="360"/>
+      </w:pPr>
+      <w:rPr>
+        <w:rFonts w:ascii="Wingdings" w:hAnsi="Wingdings" w:hint="default"/>
+      </w:rPr>
+    </w:lvl>
+  </w:abstractNum>
+  <w:abstractNum w:abstractNumId="10">
+    <w:nsid w:val="45440BC8"/>
+    <w:multiLevelType w:val="hybridMultilevel"/>
+    <w:tmpl w:val="4336E026"/>
+    <w:lvl w:ilvl="0" w:tplc="04090001">
+      <w:start w:val="1"/>
+      <w:numFmt w:val="bullet"/>
+      <w:lvlText w:val=""/>
+      <w:lvlJc w:val="left"/>
+      <w:pPr>
+        <w:ind w:left="360" w:hanging="360"/>
+      </w:pPr>
+      <w:rPr>
+        <w:rFonts w:ascii="Symbol" w:hAnsi="Symbol" w:hint="default"/>
+      </w:rPr>
+    </w:lvl>
+    <w:lvl w:ilvl="1" w:tplc="04090003" w:tentative="1">
+      <w:start w:val="1"/>
+      <w:numFmt w:val="bullet"/>
+      <w:lvlText w:val="o"/>
+      <w:lvlJc w:val="left"/>
+      <w:pPr>
+        <w:ind w:left="1080" w:hanging="360"/>
+      </w:pPr>
+      <w:rPr>
+        <w:rFonts w:ascii="Courier New" w:hAnsi="Courier New" w:cs="Courier New" w:hint="default"/>
+      </w:rPr>
+    </w:lvl>
+    <w:lvl w:ilvl="2" w:tplc="04090005" w:tentative="1">
+      <w:start w:val="1"/>
+      <w:numFmt w:val="bullet"/>
+      <w:lvlText w:val=""/>
+      <w:lvlJc w:val="left"/>
+      <w:pPr>
+        <w:ind w:left="1800" w:hanging="360"/>
+      </w:pPr>
+      <w:rPr>
+        <w:rFonts w:ascii="Wingdings" w:hAnsi="Wingdings" w:hint="default"/>
+      </w:rPr>
+    </w:lvl>
+    <w:lvl w:ilvl="3" w:tplc="04090001" w:tentative="1">
+      <w:start w:val="1"/>
+      <w:numFmt w:val="bullet"/>
+      <w:lvlText w:val=""/>
+      <w:lvlJc w:val="left"/>
+      <w:pPr>
+        <w:ind w:left="2520" w:hanging="360"/>
+      </w:pPr>
+      <w:rPr>
+        <w:rFonts w:ascii="Symbol" w:hAnsi="Symbol" w:hint="default"/>
+      </w:rPr>
+    </w:lvl>
+    <w:lvl w:ilvl="4" w:tplc="04090003" w:tentative="1">
+      <w:start w:val="1"/>
+      <w:numFmt w:val="bullet"/>
+      <w:lvlText w:val="o"/>
+      <w:lvlJc w:val="left"/>
+      <w:pPr>
+        <w:ind w:left="3240" w:hanging="360"/>
+      </w:pPr>
+      <w:rPr>
+        <w:rFonts w:ascii="Courier New" w:hAnsi="Courier New" w:cs="Courier New" w:hint="default"/>
+      </w:rPr>
+    </w:lvl>
+    <w:lvl w:ilvl="5" w:tplc="04090005" w:tentative="1">
+      <w:start w:val="1"/>
+      <w:numFmt w:val="bullet"/>
+      <w:lvlText w:val=""/>
+      <w:lvlJc w:val="left"/>
+      <w:pPr>
+        <w:ind w:left="3960" w:hanging="360"/>
+      </w:pPr>
+      <w:rPr>
+        <w:rFonts w:ascii="Wingdings" w:hAnsi="Wingdings" w:hint="default"/>
+      </w:rPr>
+    </w:lvl>
+    <w:lvl w:ilvl="6" w:tplc="04090001" w:tentative="1">
+      <w:start w:val="1"/>
+      <w:numFmt w:val="bullet"/>
+      <w:lvlText w:val=""/>
+      <w:lvlJc w:val="left"/>
+      <w:pPr>
+        <w:ind w:left="4680" w:hanging="360"/>
+      </w:pPr>
+      <w:rPr>
+        <w:rFonts w:ascii="Symbol" w:hAnsi="Symbol" w:hint="default"/>
+      </w:rPr>
+    </w:lvl>
+    <w:lvl w:ilvl="7" w:tplc="04090003" w:tentative="1">
+      <w:start w:val="1"/>
+      <w:numFmt w:val="bullet"/>
+      <w:lvlText w:val="o"/>
+      <w:lvlJc w:val="left"/>
+      <w:pPr>
+        <w:ind w:left="5400" w:hanging="360"/>
+      </w:pPr>
+      <w:rPr>
+        <w:rFonts w:ascii="Courier New" w:hAnsi="Courier New" w:cs="Courier New" w:hint="default"/>
+      </w:rPr>
+    </w:lvl>
+    <w:lvl w:ilvl="8" w:tplc="04090005" w:tentative="1">
+      <w:start w:val="1"/>
+      <w:numFmt w:val="bullet"/>
+      <w:lvlText w:val=""/>
+      <w:lvlJc w:val="left"/>
+      <w:pPr>
+        <w:ind w:left="6120" w:hanging="360"/>
+      </w:pPr>
+      <w:rPr>
+        <w:rFonts w:ascii="Wingdings" w:hAnsi="Wingdings" w:hint="default"/>
+      </w:rPr>
+    </w:lvl>
+  </w:abstractNum>
+  <w:abstractNum w:abstractNumId="11">
+    <w:nsid w:val="4F5B1AEA"/>
+    <w:multiLevelType w:val="hybridMultilevel"/>
+    <w:tmpl w:val="BBA06A84"/>
+    <w:lvl w:ilvl="0" w:tplc="D020EE84">
+      <w:start w:val="430"/>
+      <w:numFmt w:val="bullet"/>
+      <w:lvlText w:val="-"/>
+      <w:lvlJc w:val="left"/>
+      <w:pPr>
+        <w:ind w:left="720" w:hanging="360"/>
+      </w:pPr>
+      <w:rPr>
+        <w:rFonts w:ascii="Georgia" w:eastAsia="Arial" w:hAnsi="Georgia" w:cs="Arial" w:hint="default"/>
+      </w:rPr>
+    </w:lvl>
+    <w:lvl w:ilvl="1" w:tplc="04090003" w:tentative="1">
+      <w:start w:val="1"/>
+      <w:numFmt w:val="bullet"/>
+      <w:lvlText w:val="o"/>
+      <w:lvlJc w:val="left"/>
+      <w:pPr>
+        <w:ind w:left="1440" w:hanging="360"/>
+      </w:pPr>
+      <w:rPr>
+        <w:rFonts w:ascii="Courier New" w:hAnsi="Courier New" w:cs="Courier New" w:hint="default"/>
+      </w:rPr>
+    </w:lvl>
+    <w:lvl w:ilvl="2" w:tplc="04090005" w:tentative="1">
+      <w:start w:val="1"/>
+      <w:numFmt w:val="bullet"/>
+      <w:lvlText w:val=""/>
+      <w:lvlJc w:val="left"/>
+      <w:pPr>
+        <w:ind w:left="2160" w:hanging="360"/>
+      </w:pPr>
+      <w:rPr>
+        <w:rFonts w:ascii="Wingdings" w:hAnsi="Wingdings" w:hint="default"/>
+      </w:rPr>
+    </w:lvl>
+    <w:lvl w:ilvl="3" w:tplc="04090001" w:tentative="1">
+      <w:start w:val="1"/>
+      <w:numFmt w:val="bullet"/>
+      <w:lvlText w:val=""/>
+      <w:lvlJc w:val="left"/>
+      <w:pPr>
+        <w:ind w:left="2880" w:hanging="360"/>
+      </w:pPr>
+      <w:rPr>
+        <w:rFonts w:ascii="Symbol" w:hAnsi="Symbol" w:hint="default"/>
+      </w:rPr>
+    </w:lvl>
+    <w:lvl w:ilvl="4" w:tplc="04090003" w:tentative="1">
+      <w:start w:val="1"/>
+      <w:numFmt w:val="bullet"/>
+      <w:lvlText w:val="o"/>
+      <w:lvlJc w:val="left"/>
+      <w:pPr>
+        <w:ind w:left="3600" w:hanging="360"/>
+      </w:pPr>
+      <w:rPr>
+        <w:rFonts w:ascii="Courier New" w:hAnsi="Courier New" w:cs="Courier New" w:hint="default"/>
+      </w:rPr>
+    </w:lvl>
+    <w:lvl w:ilvl="5" w:tplc="04090005" w:tentative="1">
+      <w:start w:val="1"/>
+      <w:numFmt w:val="bullet"/>
+      <w:lvlText w:val=""/>
+      <w:lvlJc w:val="left"/>
+      <w:pPr>
+        <w:ind w:left="4320" w:hanging="360"/>
+      </w:pPr>
+      <w:rPr>
+        <w:rFonts w:ascii="Wingdings" w:hAnsi="Wingdings" w:hint="default"/>
+      </w:rPr>
+    </w:lvl>
+    <w:lvl w:ilvl="6" w:tplc="04090001" w:tentative="1">
+      <w:start w:val="1"/>
+      <w:numFmt w:val="bullet"/>
+      <w:lvlText w:val=""/>
+      <w:lvlJc w:val="left"/>
+      <w:pPr>
+        <w:ind w:left="5040" w:hanging="360"/>
+      </w:pPr>
+      <w:rPr>
+        <w:rFonts w:ascii="Symbol" w:hAnsi="Symbol" w:hint="default"/>
+      </w:rPr>
+    </w:lvl>
+    <w:lvl w:ilvl="7" w:tplc="04090003" w:tentative="1">
+      <w:start w:val="1"/>
+      <w:numFmt w:val="bullet"/>
+      <w:lvlText w:val="o"/>
+      <w:lvlJc w:val="left"/>
+      <w:pPr>
+        <w:ind w:left="5760" w:hanging="360"/>
+      </w:pPr>
+      <w:rPr>
+        <w:rFonts w:ascii="Courier New" w:hAnsi="Courier New" w:cs="Courier New" w:hint="default"/>
+      </w:rPr>
+    </w:lvl>
+    <w:lvl w:ilvl="8" w:tplc="04090005" w:tentative="1">
+      <w:start w:val="1"/>
+      <w:numFmt w:val="bullet"/>
+      <w:lvlText w:val=""/>
+      <w:lvlJc w:val="left"/>
+      <w:pPr>
+        <w:ind w:left="6480" w:hanging="360"/>
+      </w:pPr>
+      <w:rPr>
+        <w:rFonts w:ascii="Wingdings" w:hAnsi="Wingdings" w:hint="default"/>
+      </w:rPr>
+    </w:lvl>
+  </w:abstractNum>
+  <w:abstractNum w:abstractNumId="12">
     <w:nsid w:val="59B004A2"/>
     <w:multiLevelType w:val="hybridMultilevel"/>
-    <w:tmpl w:val="E200BBDE"/>
+    <w:tmpl w:val="39B67642"/>
+    <w:lvl w:ilvl="0" w:tplc="04090001">
+      <w:start w:val="1"/>
+      <w:numFmt w:val="bullet"/>
+      <w:lvlText w:val=""/>
+      <w:lvlJc w:val="left"/>
+      <w:pPr>
+        <w:ind w:left="360" w:hanging="360"/>
+      </w:pPr>
+      <w:rPr>
+        <w:rFonts w:ascii="Symbol" w:hAnsi="Symbol" w:hint="default"/>
+      </w:rPr>
+    </w:lvl>
+    <w:lvl w:ilvl="1" w:tplc="0409000B">
+      <w:start w:val="1"/>
+      <w:numFmt w:val="bullet"/>
+      <w:lvlText w:val=""/>
+      <w:lvlJc w:val="left"/>
+      <w:pPr>
+        <w:ind w:left="1080" w:hanging="360"/>
+      </w:pPr>
+      <w:rPr>
+        <w:rFonts w:ascii="Wingdings" w:hAnsi="Wingdings" w:hint="default"/>
+      </w:rPr>
+    </w:lvl>
+    <w:lvl w:ilvl="2" w:tplc="04090005" w:tentative="1">
+      <w:start w:val="1"/>
+      <w:numFmt w:val="bullet"/>
+      <w:lvlText w:val=""/>
+      <w:lvlJc w:val="left"/>
+      <w:pPr>
+        <w:ind w:left="1800" w:hanging="360"/>
+      </w:pPr>
+      <w:rPr>
+        <w:rFonts w:ascii="Wingdings" w:hAnsi="Wingdings" w:hint="default"/>
+      </w:rPr>
+    </w:lvl>
+    <w:lvl w:ilvl="3" w:tplc="04090001" w:tentative="1">
+      <w:start w:val="1"/>
+      <w:numFmt w:val="bullet"/>
+      <w:lvlText w:val=""/>
+      <w:lvlJc w:val="left"/>
+      <w:pPr>
+        <w:ind w:left="2520" w:hanging="360"/>
+      </w:pPr>
+      <w:rPr>
+        <w:rFonts w:ascii="Symbol" w:hAnsi="Symbol" w:hint="default"/>
+      </w:rPr>
+    </w:lvl>
+    <w:lvl w:ilvl="4" w:tplc="04090003" w:tentative="1">
+      <w:start w:val="1"/>
+      <w:numFmt w:val="bullet"/>
+      <w:lvlText w:val="o"/>
+      <w:lvlJc w:val="left"/>
+      <w:pPr>
+        <w:ind w:left="3240" w:hanging="360"/>
+      </w:pPr>
+      <w:rPr>
+        <w:rFonts w:ascii="Courier New" w:hAnsi="Courier New" w:cs="Courier New" w:hint="default"/>
+      </w:rPr>
+    </w:lvl>
+    <w:lvl w:ilvl="5" w:tplc="04090005" w:tentative="1">
+      <w:start w:val="1"/>
+      <w:numFmt w:val="bullet"/>
+      <w:lvlText w:val=""/>
+      <w:lvlJc w:val="left"/>
+      <w:pPr>
+        <w:ind w:left="3960" w:hanging="360"/>
+      </w:pPr>
+      <w:rPr>
+        <w:rFonts w:ascii="Wingdings" w:hAnsi="Wingdings" w:hint="default"/>
+      </w:rPr>
+    </w:lvl>
+    <w:lvl w:ilvl="6" w:tplc="04090001" w:tentative="1">
+      <w:start w:val="1"/>
+      <w:numFmt w:val="bullet"/>
+      <w:lvlText w:val=""/>
+      <w:lvlJc w:val="left"/>
+      <w:pPr>
+        <w:ind w:left="4680" w:hanging="360"/>
+      </w:pPr>
+      <w:rPr>
+        <w:rFonts w:ascii="Symbol" w:hAnsi="Symbol" w:hint="default"/>
+      </w:rPr>
+    </w:lvl>
+    <w:lvl w:ilvl="7" w:tplc="04090003" w:tentative="1">
+      <w:start w:val="1"/>
+      <w:numFmt w:val="bullet"/>
+      <w:lvlText w:val="o"/>
+      <w:lvlJc w:val="left"/>
+      <w:pPr>
+        <w:ind w:left="5400" w:hanging="360"/>
+      </w:pPr>
+      <w:rPr>
+        <w:rFonts w:ascii="Courier New" w:hAnsi="Courier New" w:cs="Courier New" w:hint="default"/>
+      </w:rPr>
+    </w:lvl>
+    <w:lvl w:ilvl="8" w:tplc="04090005" w:tentative="1">
+      <w:start w:val="1"/>
+      <w:numFmt w:val="bullet"/>
+      <w:lvlText w:val=""/>
+      <w:lvlJc w:val="left"/>
+      <w:pPr>
+        <w:ind w:left="6120" w:hanging="360"/>
+      </w:pPr>
+      <w:rPr>
+        <w:rFonts w:ascii="Wingdings" w:hAnsi="Wingdings" w:hint="default"/>
+      </w:rPr>
+    </w:lvl>
+  </w:abstractNum>
+  <w:abstractNum w:abstractNumId="13">
+    <w:nsid w:val="737825BB"/>
+    <w:multiLevelType w:val="hybridMultilevel"/>
+    <w:tmpl w:val="ABFEADE2"/>
     <w:lvl w:ilvl="0" w:tplc="04090005">
       <w:start w:val="1"/>
       <w:numFmt w:val="bullet"/>
@@ -1746,7 +3697,7 @@
       <w:lvlText w:val="o"/>
       <w:lvlJc w:val="left"/>
       <w:pPr>
-        <w:ind w:left="1080" w:hanging="360"/>
+        <w:ind w:left="1440" w:hanging="360"/>
       </w:pPr>
       <w:rPr>
         <w:rFonts w:ascii="Courier New" w:hAnsi="Courier New" w:cs="Courier New" w:hint="default"/>
@@ -1758,7 +3709,7 @@
       <w:lvlText w:val=""/>
       <w:lvlJc w:val="left"/>
       <w:pPr>
-        <w:ind w:left="1800" w:hanging="360"/>
+        <w:ind w:left="2160" w:hanging="360"/>
       </w:pPr>
       <w:rPr>
         <w:rFonts w:ascii="Wingdings" w:hAnsi="Wingdings" w:hint="default"/>
@@ -1770,7 +3721,7 @@
       <w:lvlText w:val=""/>
       <w:lvlJc w:val="left"/>
       <w:pPr>
-        <w:ind w:left="2520" w:hanging="360"/>
+        <w:ind w:left="2880" w:hanging="360"/>
       </w:pPr>
       <w:rPr>
         <w:rFonts w:ascii="Symbol" w:hAnsi="Symbol" w:hint="default"/>
@@ -1782,7 +3733,7 @@
       <w:lvlText w:val="o"/>
       <w:lvlJc w:val="left"/>
       <w:pPr>
-        <w:ind w:left="3240" w:hanging="360"/>
+        <w:ind w:left="3600" w:hanging="360"/>
       </w:pPr>
       <w:rPr>
         <w:rFonts w:ascii="Courier New" w:hAnsi="Courier New" w:cs="Courier New" w:hint="default"/>
@@ -1794,7 +3745,7 @@
       <w:lvlText w:val=""/>
       <w:lvlJc w:val="left"/>
       <w:pPr>
-        <w:ind w:left="3960" w:hanging="360"/>
+        <w:ind w:left="4320" w:hanging="360"/>
       </w:pPr>
       <w:rPr>
         <w:rFonts w:ascii="Wingdings" w:hAnsi="Wingdings" w:hint="default"/>
@@ -1806,7 +3757,7 @@
       <w:lvlText w:val=""/>
       <w:lvlJc w:val="left"/>
       <w:pPr>
-        <w:ind w:left="4680" w:hanging="360"/>
+        <w:ind w:left="5040" w:hanging="360"/>
       </w:pPr>
       <w:rPr>
         <w:rFonts w:ascii="Symbol" w:hAnsi="Symbol" w:hint="default"/>
@@ -1818,7 +3769,7 @@
       <w:lvlText w:val="o"/>
       <w:lvlJc w:val="left"/>
       <w:pPr>
-        <w:ind w:left="5400" w:hanging="360"/>
+        <w:ind w:left="5760" w:hanging="360"/>
       </w:pPr>
       <w:rPr>
         <w:rFonts w:ascii="Courier New" w:hAnsi="Courier New" w:cs="Courier New" w:hint="default"/>
@@ -1830,7 +3781,7 @@
       <w:lvlText w:val=""/>
       <w:lvlJc w:val="left"/>
       <w:pPr>
-        <w:ind w:left="6120" w:hanging="360"/>
+        <w:ind w:left="6480" w:hanging="360"/>
       </w:pPr>
       <w:rPr>
         <w:rFonts w:ascii="Wingdings" w:hAnsi="Wingdings" w:hint="default"/>
@@ -1841,10 +3792,10 @@
     <w:abstractNumId w:val="2"/>
   </w:num>
   <w:num w:numId="2">
-    <w:abstractNumId w:val="4"/>
+    <w:abstractNumId w:val="6"/>
   </w:num>
   <w:num w:numId="3">
-    <w:abstractNumId w:val="6"/>
+    <w:abstractNumId w:val="12"/>
   </w:num>
   <w:num w:numId="4">
     <w:abstractNumId w:val="1"/>
@@ -1853,10 +3804,31 @@
     <w:abstractNumId w:val="0"/>
   </w:num>
   <w:num w:numId="6">
+    <w:abstractNumId w:val="7"/>
+  </w:num>
+  <w:num w:numId="7">
     <w:abstractNumId w:val="5"/>
   </w:num>
-  <w:num w:numId="7">
+  <w:num w:numId="8">
+    <w:abstractNumId w:val="13"/>
+  </w:num>
+  <w:num w:numId="9">
+    <w:abstractNumId w:val="9"/>
+  </w:num>
+  <w:num w:numId="10">
     <w:abstractNumId w:val="3"/>
+  </w:num>
+  <w:num w:numId="11">
+    <w:abstractNumId w:val="10"/>
+  </w:num>
+  <w:num w:numId="12">
+    <w:abstractNumId w:val="11"/>
+  </w:num>
+  <w:num w:numId="13">
+    <w:abstractNumId w:val="8"/>
+  </w:num>
+  <w:num w:numId="14">
+    <w:abstractNumId w:val="4"/>
   </w:num>
 </w:numbering>
 </file>
@@ -2474,6 +4446,17 @@
       <w:contextualSpacing/>
     </w:pPr>
   </w:style>
+  <w:style w:type="character" w:styleId="Hyperlink">
+    <w:name w:val="Hyperlink"/>
+    <w:basedOn w:val="DefaultParagraphFont"/>
+    <w:uiPriority w:val="99"/>
+    <w:unhideWhenUsed/>
+    <w:rsid w:val="004F58B1"/>
+    <w:rPr>
+      <w:color w:val="0563C1" w:themeColor="hyperlink"/>
+      <w:u w:val="single"/>
+    </w:rPr>
+  </w:style>
 </w:styles>
 </file>
 

</xml_diff>

<commit_message>
workday changes with jose
</commit_message>
<xml_diff>
--- a/ChrisPak.docx
+++ b/ChrisPak.docx
@@ -1,6 +1,6 @@
 
 <file path=word/document.xml><?xml version="1.0" encoding="utf-8"?>
-<w:document xmlns:wpc="http://schemas.microsoft.com/office/word/2010/wordprocessingCanvas" xmlns:mo="http://schemas.microsoft.com/office/mac/office/2008/main" xmlns:mc="http://schemas.openxmlformats.org/markup-compatibility/2006" xmlns:mv="urn:schemas-microsoft-com:mac:vml" xmlns:o="urn:schemas-microsoft-com:office:office" xmlns:r="http://schemas.openxmlformats.org/officeDocument/2006/relationships" xmlns:m="http://schemas.openxmlformats.org/officeDocument/2006/math" xmlns:v="urn:schemas-microsoft-com:vml" xmlns:wp14="http://schemas.microsoft.com/office/word/2010/wordprocessingDrawing" xmlns:wp="http://schemas.openxmlformats.org/drawingml/2006/wordprocessingDrawing" xmlns:w10="urn:schemas-microsoft-com:office:word" xmlns:w="http://schemas.openxmlformats.org/wordprocessingml/2006/main" xmlns:w14="http://schemas.microsoft.com/office/word/2010/wordml" xmlns:w15="http://schemas.microsoft.com/office/word/2012/wordml" xmlns:wpg="http://schemas.microsoft.com/office/word/2010/wordprocessingGroup" xmlns:wpi="http://schemas.microsoft.com/office/word/2010/wordprocessingInk" xmlns:wne="http://schemas.microsoft.com/office/word/2006/wordml" xmlns:wps="http://schemas.microsoft.com/office/word/2010/wordprocessingShape" mc:Ignorable="w14 w15 wp14">
+<w:document xmlns:wpc="http://schemas.microsoft.com/office/word/2010/wordprocessingCanvas" xmlns:cx="http://schemas.microsoft.com/office/drawing/2014/chartex" xmlns:cx1="http://schemas.microsoft.com/office/drawing/2015/9/8/chartex" xmlns:cx2="http://schemas.microsoft.com/office/drawing/2015/10/21/chartex" xmlns:cx3="http://schemas.microsoft.com/office/drawing/2016/5/9/chartex" xmlns:cx4="http://schemas.microsoft.com/office/drawing/2016/5/10/chartex" xmlns:cx5="http://schemas.microsoft.com/office/drawing/2016/5/11/chartex" xmlns:mc="http://schemas.openxmlformats.org/markup-compatibility/2006" xmlns:o="urn:schemas-microsoft-com:office:office" xmlns:r="http://schemas.openxmlformats.org/officeDocument/2006/relationships" xmlns:m="http://schemas.openxmlformats.org/officeDocument/2006/math" xmlns:v="urn:schemas-microsoft-com:vml" xmlns:wp14="http://schemas.microsoft.com/office/word/2010/wordprocessingDrawing" xmlns:wp="http://schemas.openxmlformats.org/drawingml/2006/wordprocessingDrawing" xmlns:w10="urn:schemas-microsoft-com:office:word" xmlns:w="http://schemas.openxmlformats.org/wordprocessingml/2006/main" xmlns:w14="http://schemas.microsoft.com/office/word/2010/wordml" xmlns:w15="http://schemas.microsoft.com/office/word/2012/wordml" xmlns:w16se="http://schemas.microsoft.com/office/word/2015/wordml/symex" xmlns:wpg="http://schemas.microsoft.com/office/word/2010/wordprocessingGroup" xmlns:wpi="http://schemas.microsoft.com/office/word/2010/wordprocessingInk" xmlns:wne="http://schemas.microsoft.com/office/word/2006/wordml" xmlns:wps="http://schemas.microsoft.com/office/word/2010/wordprocessingShape" mc:Ignorable="w14 w15 w16se wp14">
   <w:background w:color="FFFFFF"/>
   <w:body>
     <w:p>
@@ -73,19 +73,24 @@
         </w:rPr>
         <w:t xml:space="preserve"> |  </w:t>
       </w:r>
-      <w:hyperlink r:id="rId8" w:history="1">
-        <w:r>
-          <w:rPr>
-            <w:rStyle w:val="Hyperlink"/>
-            <w:rFonts w:ascii="Georgia" w:hAnsi="Georgia"/>
-            <w:color w:val="auto"/>
-            <w:sz w:val="16"/>
-            <w:szCs w:val="16"/>
-            <w:u w:val="none"/>
-          </w:rPr>
-          <w:t>jpak1996@g.ucla.edu</w:t>
-        </w:r>
-      </w:hyperlink>
+      <w:r>
+        <w:rPr>
+          <w:rFonts w:ascii="Georgia" w:hAnsi="Georgia"/>
+          <w:sz w:val="16"/>
+          <w:szCs w:val="16"/>
+        </w:rPr>
+        <w:t>jpak1996</w:t>
+      </w:r>
+      <w:bookmarkStart w:id="0" w:name="_GoBack"/>
+      <w:bookmarkEnd w:id="0"/>
+      <w:r>
+        <w:rPr>
+          <w:rFonts w:ascii="Georgia" w:hAnsi="Georgia"/>
+          <w:sz w:val="16"/>
+          <w:szCs w:val="16"/>
+        </w:rPr>
+        <w:t>@g.ucla.edu</w:t>
+      </w:r>
       <w:r>
         <w:rPr>
           <w:rFonts w:ascii="Georgia" w:hAnsi="Georgia"/>
@@ -123,32 +128,30 @@
         </w:rPr>
         <w:t xml:space="preserve">  </w:t>
       </w:r>
-      <w:hyperlink r:id="rId9" w:history="1">
-        <w:r>
-          <w:rPr>
-            <w:rStyle w:val="Hyperlink"/>
-            <w:rFonts w:ascii="Georgia" w:hAnsi="Georgia"/>
-            <w:color w:val="auto"/>
-            <w:sz w:val="16"/>
-            <w:szCs w:val="16"/>
-            <w:u w:val="none"/>
-          </w:rPr>
-          <w:t>linkedin.com/in/</w:t>
-        </w:r>
-        <w:proofErr w:type="spellStart"/>
-        <w:r>
-          <w:rPr>
-            <w:rStyle w:val="Hyperlink"/>
-            <w:rFonts w:ascii="Georgia" w:hAnsi="Georgia"/>
-            <w:color w:val="auto"/>
-            <w:sz w:val="16"/>
-            <w:szCs w:val="16"/>
-            <w:u w:val="none"/>
-          </w:rPr>
-          <w:t>chris-pak</w:t>
-        </w:r>
-        <w:proofErr w:type="spellEnd"/>
-      </w:hyperlink>
+      <w:r>
+        <w:rPr>
+          <w:rFonts w:ascii="Georgia" w:hAnsi="Georgia"/>
+          <w:sz w:val="16"/>
+          <w:szCs w:val="16"/>
+        </w:rPr>
+        <w:t>linkedin</w:t>
+      </w:r>
+      <w:r>
+        <w:rPr>
+          <w:rFonts w:ascii="Georgia" w:hAnsi="Georgia"/>
+          <w:sz w:val="16"/>
+          <w:szCs w:val="16"/>
+        </w:rPr>
+        <w:t>.</w:t>
+      </w:r>
+      <w:r>
+        <w:rPr>
+          <w:rFonts w:ascii="Georgia" w:hAnsi="Georgia"/>
+          <w:sz w:val="16"/>
+          <w:szCs w:val="16"/>
+        </w:rPr>
+        <w:t>com/in/chris-pak</w:t>
+      </w:r>
       <w:r>
         <w:rPr>
           <w:rFonts w:ascii="Georgia" w:hAnsi="Georgia"/>
@@ -167,19 +170,868 @@
         </w:rPr>
         <w:t xml:space="preserve">|  </w:t>
       </w:r>
-      <w:hyperlink r:id="rId10" w:history="1">
-        <w:r>
-          <w:rPr>
-            <w:rStyle w:val="Hyperlink"/>
-            <w:rFonts w:ascii="Georgia" w:hAnsi="Georgia"/>
-            <w:color w:val="auto"/>
-            <w:sz w:val="16"/>
-            <w:szCs w:val="16"/>
-            <w:u w:val="none"/>
-          </w:rPr>
-          <w:t>github.com/jpak1996</w:t>
-        </w:r>
-      </w:hyperlink>
+      <w:r>
+        <w:rPr>
+          <w:rFonts w:ascii="Georgia" w:hAnsi="Georgia"/>
+          <w:sz w:val="16"/>
+          <w:szCs w:val="16"/>
+        </w:rPr>
+        <w:t>github</w:t>
+      </w:r>
+      <w:r>
+        <w:rPr>
+          <w:rFonts w:ascii="Georgia" w:hAnsi="Georgia"/>
+          <w:sz w:val="16"/>
+          <w:szCs w:val="16"/>
+        </w:rPr>
+        <w:t>.</w:t>
+      </w:r>
+      <w:r>
+        <w:rPr>
+          <w:rFonts w:ascii="Georgia" w:hAnsi="Georgia"/>
+          <w:sz w:val="16"/>
+          <w:szCs w:val="16"/>
+        </w:rPr>
+        <w:t>com/jpak1996</w:t>
+      </w:r>
+    </w:p>
+    <w:p>
+      <w:pPr>
+        <w:spacing w:line="324" w:lineRule="auto"/>
+        <w:rPr>
+          <w:rFonts w:ascii="Palatino Linotype" w:hAnsi="Palatino Linotype"/>
+          <w:sz w:val="30"/>
+          <w:szCs w:val="30"/>
+        </w:rPr>
+      </w:pPr>
+      <w:r>
+        <w:rPr>
+          <w:rFonts w:ascii="Palatino" w:hAnsi="Palatino"/>
+          <w:noProof/>
+          <w:sz w:val="30"/>
+          <w:szCs w:val="30"/>
+        </w:rPr>
+        <mc:AlternateContent>
+          <mc:Choice Requires="wps">
+            <w:drawing>
+              <wp:anchor distT="0" distB="0" distL="114300" distR="114300" simplePos="0" relativeHeight="251671552" behindDoc="0" locked="0" layoutInCell="1" allowOverlap="1" wp14:anchorId="7D63E4C8" wp14:editId="7C4CB554">
+                <wp:simplePos x="0" y="0"/>
+                <wp:positionH relativeFrom="column">
+                  <wp:posOffset>-64135</wp:posOffset>
+                </wp:positionH>
+                <wp:positionV relativeFrom="paragraph">
+                  <wp:posOffset>228600</wp:posOffset>
+                </wp:positionV>
+                <wp:extent cx="6858000" cy="0"/>
+                <wp:effectExtent l="50800" t="25400" r="76200" b="101600"/>
+                <wp:wrapNone/>
+                <wp:docPr id="5" name="Straight Connector 5"/>
+                <wp:cNvGraphicFramePr>
+                  <a:graphicFrameLocks xmlns:a="http://schemas.openxmlformats.org/drawingml/2006/main"/>
+                </wp:cNvGraphicFramePr>
+                <a:graphic xmlns:a="http://schemas.openxmlformats.org/drawingml/2006/main">
+                  <a:graphicData uri="http://schemas.microsoft.com/office/word/2010/wordprocessingShape">
+                    <wps:wsp>
+                      <wps:cNvCnPr>
+                        <a:cxnSpLocks noChangeShapeType="1"/>
+                      </wps:cNvCnPr>
+                      <wps:spPr bwMode="auto">
+                        <a:xfrm flipV="1">
+                          <a:off x="0" y="0"/>
+                          <a:ext cx="6858000" cy="0"/>
+                        </a:xfrm>
+                        <a:prstGeom prst="line">
+                          <a:avLst/>
+                        </a:prstGeom>
+                        <a:noFill/>
+                        <a:ln w="25400">
+                          <a:solidFill>
+                            <a:srgbClr val="000000"/>
+                          </a:solidFill>
+                          <a:round/>
+                          <a:headEnd/>
+                          <a:tailEnd/>
+                        </a:ln>
+                        <a:effectLst>
+                          <a:outerShdw blurRad="40000" dist="20000" dir="5400000" rotWithShape="0">
+                            <a:srgbClr val="000000">
+                              <a:alpha val="37999"/>
+                            </a:srgbClr>
+                          </a:outerShdw>
+                        </a:effectLst>
+                        <a:extLst>
+                          <a:ext uri="{909E8E84-426E-40dd-AFC4-6F175D3DCCD1}">
+                            <a14:hiddenFill xmlns:mo="http://schemas.microsoft.com/office/mac/office/2008/main" xmlns:mv="urn:schemas-microsoft-com:mac:vml" xmlns="" xmlns:o="urn:schemas-microsoft-com:office:office" xmlns:v="urn:schemas-microsoft-com:vml" xmlns:w10="urn:schemas-microsoft-com:office:word" xmlns:w="http://schemas.openxmlformats.org/wordprocessingml/2006/main" xmlns:a14="http://schemas.microsoft.com/office/drawing/2010/main">
+                              <a:noFill/>
+                            </a14:hiddenFill>
+                          </a:ext>
+                        </a:extLst>
+                      </wps:spPr>
+                      <wps:bodyPr/>
+                    </wps:wsp>
+                  </a:graphicData>
+                </a:graphic>
+                <wp14:sizeRelH relativeFrom="page">
+                  <wp14:pctWidth>0</wp14:pctWidth>
+                </wp14:sizeRelH>
+                <wp14:sizeRelV relativeFrom="page">
+                  <wp14:pctHeight>0</wp14:pctHeight>
+                </wp14:sizeRelV>
+              </wp:anchor>
+            </w:drawing>
+          </mc:Choice>
+          <mc:Fallback>
+            <w:pict>
+              <v:line w14:anchorId="72442D97" id="Straight Connector 5" o:spid="_x0000_s1026" style="position:absolute;flip:y;z-index:251671552;visibility:visible;mso-wrap-style:square;mso-width-percent:0;mso-height-percent:0;mso-wrap-distance-left:9pt;mso-wrap-distance-top:0;mso-wrap-distance-right:9pt;mso-wrap-distance-bottom:0;mso-position-horizontal:absolute;mso-position-horizontal-relative:text;mso-position-vertical:absolute;mso-position-vertical-relative:text;mso-width-percent:0;mso-height-percent:0;mso-width-relative:page;mso-height-relative:page" from="-5.05pt,18pt" to="534.95pt,18pt" o:gfxdata="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" strokeweight="2pt">
+                <v:shadow on="t" color="black" opacity="24903f" origin=",.5" offset="0,.55556mm"/>
+              </v:line>
+            </w:pict>
+          </mc:Fallback>
+        </mc:AlternateContent>
+      </w:r>
+      <w:r>
+        <w:rPr>
+          <w:rFonts w:ascii="Palatino Linotype" w:hAnsi="Palatino Linotype"/>
+          <w:sz w:val="30"/>
+          <w:szCs w:val="30"/>
+        </w:rPr>
+        <w:t>Work Experience</w:t>
+      </w:r>
+    </w:p>
+    <w:p>
+      <w:pPr>
+        <w:rPr>
+          <w:rFonts w:ascii="Georgia" w:hAnsi="Georgia"/>
+          <w:i/>
+          <w:sz w:val="21"/>
+          <w:szCs w:val="21"/>
+        </w:rPr>
+      </w:pPr>
+      <w:r>
+        <w:rPr>
+          <w:rFonts w:ascii="Georgia" w:hAnsi="Georgia"/>
+          <w:b/>
+          <w:sz w:val="21"/>
+          <w:szCs w:val="21"/>
+        </w:rPr>
+        <w:t>Systems Development Engineer Intern</w:t>
+      </w:r>
+      <w:r>
+        <w:rPr>
+          <w:rFonts w:ascii="Georgia" w:hAnsi="Georgia"/>
+          <w:sz w:val="21"/>
+          <w:szCs w:val="21"/>
+        </w:rPr>
+        <w:t xml:space="preserve">  -  </w:t>
+      </w:r>
+      <w:r>
+        <w:rPr>
+          <w:rFonts w:ascii="Georgia" w:hAnsi="Georgia"/>
+          <w:i/>
+          <w:sz w:val="21"/>
+          <w:szCs w:val="21"/>
+        </w:rPr>
+        <w:t xml:space="preserve">Workday  </w:t>
+      </w:r>
+      <w:r>
+        <w:rPr>
+          <w:rFonts w:ascii="Georgia" w:hAnsi="Georgia"/>
+          <w:i/>
+          <w:sz w:val="21"/>
+          <w:szCs w:val="21"/>
+        </w:rPr>
+        <w:tab/>
+      </w:r>
+      <w:r>
+        <w:rPr>
+          <w:rFonts w:ascii="Georgia" w:hAnsi="Georgia"/>
+          <w:i/>
+          <w:sz w:val="21"/>
+          <w:szCs w:val="21"/>
+        </w:rPr>
+        <w:tab/>
+      </w:r>
+      <w:r>
+        <w:rPr>
+          <w:rFonts w:ascii="Georgia" w:hAnsi="Georgia"/>
+          <w:i/>
+          <w:sz w:val="21"/>
+          <w:szCs w:val="21"/>
+        </w:rPr>
+        <w:tab/>
+      </w:r>
+      <w:r>
+        <w:rPr>
+          <w:rFonts w:ascii="Georgia" w:hAnsi="Georgia"/>
+          <w:i/>
+          <w:sz w:val="21"/>
+          <w:szCs w:val="21"/>
+        </w:rPr>
+        <w:tab/>
+      </w:r>
+      <w:r>
+        <w:rPr>
+          <w:rFonts w:ascii="Georgia" w:hAnsi="Georgia"/>
+          <w:i/>
+          <w:sz w:val="21"/>
+          <w:szCs w:val="21"/>
+        </w:rPr>
+        <w:tab/>
+        <w:t>(Jun. 2017 – present)</w:t>
+      </w:r>
+    </w:p>
+    <w:p>
+      <w:pPr>
+        <w:pStyle w:val="ListParagraph"/>
+        <w:numPr>
+          <w:ilvl w:val="0"/>
+          <w:numId w:val="9"/>
+        </w:numPr>
+        <w:rPr>
+          <w:rFonts w:ascii="Georgia" w:hAnsi="Georgia"/>
+          <w:sz w:val="21"/>
+          <w:szCs w:val="21"/>
+        </w:rPr>
+      </w:pPr>
+      <w:r>
+        <w:rPr>
+          <w:rFonts w:ascii="Georgia" w:hAnsi="Georgia"/>
+          <w:sz w:val="21"/>
+          <w:szCs w:val="21"/>
+        </w:rPr>
+        <w:t xml:space="preserve">Developed custom Slack application integrating with ServiceNow to create </w:t>
+      </w:r>
+      <w:r>
+        <w:rPr>
+          <w:rFonts w:ascii="Georgia" w:hAnsi="Georgia"/>
+          <w:sz w:val="21"/>
+          <w:szCs w:val="21"/>
+        </w:rPr>
+        <w:t>simpler</w:t>
+      </w:r>
+      <w:r>
+        <w:rPr>
+          <w:rFonts w:ascii="Georgia" w:hAnsi="Georgia"/>
+          <w:sz w:val="21"/>
+          <w:szCs w:val="21"/>
+        </w:rPr>
+        <w:t xml:space="preserve"> user experience in filling out</w:t>
+      </w:r>
+      <w:r>
+        <w:rPr>
+          <w:rFonts w:ascii="Georgia" w:hAnsi="Georgia"/>
+          <w:sz w:val="21"/>
+          <w:szCs w:val="21"/>
+        </w:rPr>
+        <w:t xml:space="preserve"> request items/service tickets in</w:t>
+      </w:r>
+      <w:r>
+        <w:rPr>
+          <w:rFonts w:ascii="Georgia" w:hAnsi="Georgia"/>
+          <w:sz w:val="21"/>
+          <w:szCs w:val="21"/>
+        </w:rPr>
+        <w:t xml:space="preserve"> IT </w:t>
+      </w:r>
+      <w:r>
+        <w:rPr>
+          <w:rFonts w:ascii="Georgia" w:hAnsi="Georgia"/>
+          <w:sz w:val="21"/>
+          <w:szCs w:val="21"/>
+        </w:rPr>
+        <w:t>(Node.js, Python, RabbitMQ)</w:t>
+      </w:r>
+    </w:p>
+    <w:p>
+      <w:pPr>
+        <w:pStyle w:val="ListParagraph"/>
+        <w:numPr>
+          <w:ilvl w:val="0"/>
+          <w:numId w:val="9"/>
+        </w:numPr>
+        <w:rPr>
+          <w:rFonts w:ascii="Georgia" w:hAnsi="Georgia"/>
+          <w:sz w:val="21"/>
+          <w:szCs w:val="21"/>
+        </w:rPr>
+      </w:pPr>
+      <w:r>
+        <w:rPr>
+          <w:rFonts w:ascii="Georgia" w:hAnsi="Georgia"/>
+          <w:sz w:val="21"/>
+          <w:szCs w:val="21"/>
+        </w:rPr>
+        <w:t>Built functionalities</w:t>
+      </w:r>
+      <w:r>
+        <w:rPr>
+          <w:rFonts w:ascii="Georgia" w:hAnsi="Georgia"/>
+          <w:sz w:val="21"/>
+          <w:szCs w:val="21"/>
+        </w:rPr>
+        <w:t xml:space="preserve"> to</w:t>
+      </w:r>
+      <w:r>
+        <w:rPr>
+          <w:rFonts w:ascii="Georgia" w:hAnsi="Georgia"/>
+          <w:sz w:val="21"/>
+          <w:szCs w:val="21"/>
+        </w:rPr>
+        <w:t xml:space="preserve"> validate and blacklist IP addresses</w:t>
+      </w:r>
+      <w:r>
+        <w:rPr>
+          <w:rFonts w:ascii="Georgia" w:hAnsi="Georgia"/>
+          <w:sz w:val="21"/>
+          <w:szCs w:val="21"/>
+        </w:rPr>
+        <w:t xml:space="preserve"> </w:t>
+      </w:r>
+      <w:r>
+        <w:rPr>
+          <w:rFonts w:ascii="Georgia" w:hAnsi="Georgia"/>
+          <w:sz w:val="21"/>
+          <w:szCs w:val="21"/>
+        </w:rPr>
+        <w:t xml:space="preserve">through Palo Alto Networks </w:t>
+      </w:r>
+      <w:r>
+        <w:rPr>
+          <w:rFonts w:ascii="Georgia" w:hAnsi="Georgia"/>
+          <w:sz w:val="21"/>
+          <w:szCs w:val="21"/>
+        </w:rPr>
+        <w:t>while</w:t>
+      </w:r>
+      <w:r>
+        <w:rPr>
+          <w:rFonts w:ascii="Georgia" w:hAnsi="Georgia"/>
+          <w:sz w:val="21"/>
+          <w:szCs w:val="21"/>
+        </w:rPr>
+        <w:t xml:space="preserve"> </w:t>
+      </w:r>
+      <w:r>
+        <w:rPr>
+          <w:rFonts w:ascii="Georgia" w:hAnsi="Georgia"/>
+          <w:sz w:val="21"/>
+          <w:szCs w:val="21"/>
+        </w:rPr>
+        <w:t>logging the records in</w:t>
+      </w:r>
+      <w:r>
+        <w:rPr>
+          <w:rFonts w:ascii="Georgia" w:hAnsi="Georgia"/>
+          <w:sz w:val="21"/>
+          <w:szCs w:val="21"/>
+        </w:rPr>
+        <w:t xml:space="preserve"> a custom XML Database (C#, XML)</w:t>
+      </w:r>
+    </w:p>
+    <w:p>
+      <w:pPr>
+        <w:pStyle w:val="ListParagraph"/>
+        <w:numPr>
+          <w:ilvl w:val="0"/>
+          <w:numId w:val="9"/>
+        </w:numPr>
+        <w:rPr>
+          <w:rFonts w:ascii="Georgia" w:hAnsi="Georgia"/>
+          <w:sz w:val="21"/>
+          <w:szCs w:val="21"/>
+        </w:rPr>
+      </w:pPr>
+      <w:r>
+        <w:rPr>
+          <w:rFonts w:ascii="Georgia" w:hAnsi="Georgia"/>
+          <w:sz w:val="21"/>
+          <w:szCs w:val="21"/>
+        </w:rPr>
+        <w:t>Wrote w</w:t>
+      </w:r>
+      <w:r>
+        <w:rPr>
+          <w:rFonts w:ascii="Georgia" w:hAnsi="Georgia"/>
+          <w:sz w:val="21"/>
+          <w:szCs w:val="21"/>
+        </w:rPr>
+        <w:t>rapper classes for PagerDuty to be utilized in an API Proxy (Java, Mulesoft ESB)</w:t>
+      </w:r>
+    </w:p>
+    <w:p>
+      <w:pPr>
+        <w:pStyle w:val="ListParagraph"/>
+        <w:numPr>
+          <w:ilvl w:val="0"/>
+          <w:numId w:val="9"/>
+        </w:numPr>
+        <w:rPr>
+          <w:rFonts w:ascii="Georgia" w:hAnsi="Georgia"/>
+          <w:sz w:val="21"/>
+          <w:szCs w:val="21"/>
+        </w:rPr>
+      </w:pPr>
+      <w:r>
+        <w:rPr>
+          <w:rFonts w:ascii="Georgia" w:hAnsi="Georgia"/>
+          <w:sz w:val="21"/>
+          <w:szCs w:val="21"/>
+        </w:rPr>
+        <w:t>Accumulated k</w:t>
+      </w:r>
+      <w:r>
+        <w:rPr>
+          <w:rFonts w:ascii="Georgia" w:hAnsi="Georgia"/>
+          <w:sz w:val="21"/>
+          <w:szCs w:val="21"/>
+        </w:rPr>
+        <w:t>nowledge:</w:t>
+      </w:r>
+      <w:r>
+        <w:rPr>
+          <w:rFonts w:ascii="Georgia" w:hAnsi="Georgia"/>
+          <w:sz w:val="21"/>
+          <w:szCs w:val="21"/>
+        </w:rPr>
+        <w:t xml:space="preserve"> API, web services, REST, JSON/XML</w:t>
+      </w:r>
+    </w:p>
+    <w:p>
+      <w:pPr>
+        <w:rPr>
+          <w:rFonts w:ascii="Georgia" w:hAnsi="Georgia"/>
+          <w:i/>
+          <w:sz w:val="21"/>
+          <w:szCs w:val="21"/>
+        </w:rPr>
+      </w:pPr>
+      <w:r>
+        <w:rPr>
+          <w:rFonts w:ascii="Georgia" w:hAnsi="Georgia"/>
+          <w:b/>
+          <w:sz w:val="21"/>
+          <w:szCs w:val="21"/>
+        </w:rPr>
+        <w:t>IT Student Consultant</w:t>
+      </w:r>
+      <w:r>
+        <w:rPr>
+          <w:rFonts w:ascii="Georgia" w:hAnsi="Georgia"/>
+          <w:sz w:val="21"/>
+          <w:szCs w:val="21"/>
+        </w:rPr>
+        <w:t xml:space="preserve">  -  </w:t>
+      </w:r>
+      <w:r>
+        <w:rPr>
+          <w:rFonts w:ascii="Georgia" w:hAnsi="Georgia"/>
+          <w:i/>
+          <w:sz w:val="21"/>
+          <w:szCs w:val="21"/>
+        </w:rPr>
+        <w:t xml:space="preserve">UCLA Luskin IT Help Desk  </w:t>
+      </w:r>
+      <w:r>
+        <w:rPr>
+          <w:rFonts w:ascii="Georgia" w:hAnsi="Georgia"/>
+          <w:i/>
+          <w:sz w:val="21"/>
+          <w:szCs w:val="21"/>
+        </w:rPr>
+        <w:tab/>
+      </w:r>
+      <w:r>
+        <w:rPr>
+          <w:rFonts w:ascii="Georgia" w:hAnsi="Georgia"/>
+          <w:i/>
+          <w:sz w:val="21"/>
+          <w:szCs w:val="21"/>
+        </w:rPr>
+        <w:tab/>
+      </w:r>
+      <w:r>
+        <w:rPr>
+          <w:rFonts w:ascii="Georgia" w:hAnsi="Georgia"/>
+          <w:i/>
+          <w:sz w:val="21"/>
+          <w:szCs w:val="21"/>
+        </w:rPr>
+        <w:tab/>
+      </w:r>
+      <w:r>
+        <w:rPr>
+          <w:rFonts w:ascii="Georgia" w:hAnsi="Georgia"/>
+          <w:i/>
+          <w:sz w:val="21"/>
+          <w:szCs w:val="21"/>
+        </w:rPr>
+        <w:tab/>
+      </w:r>
+      <w:r>
+        <w:rPr>
+          <w:rFonts w:ascii="Georgia" w:hAnsi="Georgia"/>
+          <w:i/>
+          <w:sz w:val="21"/>
+          <w:szCs w:val="21"/>
+        </w:rPr>
+        <w:tab/>
+        <w:t>(Jan. 2017 – present)</w:t>
+      </w:r>
+    </w:p>
+    <w:p>
+      <w:pPr>
+        <w:pStyle w:val="ListParagraph"/>
+        <w:numPr>
+          <w:ilvl w:val="0"/>
+          <w:numId w:val="9"/>
+        </w:numPr>
+        <w:rPr>
+          <w:rFonts w:ascii="Georgia" w:hAnsi="Georgia"/>
+          <w:sz w:val="21"/>
+          <w:szCs w:val="21"/>
+        </w:rPr>
+      </w:pPr>
+      <w:r>
+        <w:rPr>
+          <w:rFonts w:ascii="Georgia" w:hAnsi="Georgia"/>
+          <w:sz w:val="21"/>
+          <w:szCs w:val="21"/>
+        </w:rPr>
+        <w:t>Assisted graduate students with remote login, network issues, and email</w:t>
+      </w:r>
+    </w:p>
+    <w:p>
+      <w:pPr>
+        <w:pStyle w:val="ListParagraph"/>
+        <w:numPr>
+          <w:ilvl w:val="0"/>
+          <w:numId w:val="9"/>
+        </w:numPr>
+        <w:rPr>
+          <w:rFonts w:ascii="Georgia" w:hAnsi="Georgia"/>
+          <w:sz w:val="21"/>
+          <w:szCs w:val="21"/>
+        </w:rPr>
+      </w:pPr>
+      <w:r>
+        <w:rPr>
+          <w:rFonts w:ascii="Georgia" w:hAnsi="Georgia"/>
+          <w:sz w:val="21"/>
+          <w:szCs w:val="21"/>
+        </w:rPr>
+        <w:t>Managed Windows/Mac hardware and software installation for lab users</w:t>
+      </w:r>
+    </w:p>
+    <w:p>
+      <w:pPr>
+        <w:pStyle w:val="ListParagraph"/>
+        <w:numPr>
+          <w:ilvl w:val="0"/>
+          <w:numId w:val="9"/>
+        </w:numPr>
+        <w:rPr>
+          <w:rFonts w:ascii="Georgia" w:hAnsi="Georgia"/>
+          <w:sz w:val="21"/>
+          <w:szCs w:val="21"/>
+        </w:rPr>
+      </w:pPr>
+      <w:r>
+        <w:rPr>
+          <w:rFonts w:ascii="Georgia" w:hAnsi="Georgia"/>
+          <w:sz w:val="21"/>
+          <w:szCs w:val="21"/>
+        </w:rPr>
+        <w:t>Helped t</w:t>
+      </w:r>
+      <w:r>
+        <w:rPr>
+          <w:rFonts w:ascii="Georgia" w:hAnsi="Georgia"/>
+          <w:sz w:val="21"/>
+          <w:szCs w:val="21"/>
+        </w:rPr>
+        <w:t>roubleshoot</w:t>
+      </w:r>
+      <w:r>
+        <w:rPr>
+          <w:rFonts w:ascii="Georgia" w:hAnsi="Georgia"/>
+          <w:sz w:val="21"/>
+          <w:szCs w:val="21"/>
+        </w:rPr>
+        <w:t xml:space="preserve"> professors’ laptops before/</w:t>
+      </w:r>
+      <w:r>
+        <w:rPr>
+          <w:rFonts w:ascii="Georgia" w:hAnsi="Georgia"/>
+          <w:sz w:val="21"/>
+          <w:szCs w:val="21"/>
+        </w:rPr>
+        <w:t xml:space="preserve">during </w:t>
+      </w:r>
+      <w:r>
+        <w:rPr>
+          <w:rFonts w:ascii="Georgia" w:hAnsi="Georgia"/>
+          <w:sz w:val="21"/>
+          <w:szCs w:val="21"/>
+        </w:rPr>
+        <w:t xml:space="preserve">class </w:t>
+      </w:r>
+      <w:r>
+        <w:rPr>
+          <w:rFonts w:ascii="Georgia" w:hAnsi="Georgia"/>
+          <w:sz w:val="21"/>
+          <w:szCs w:val="21"/>
+        </w:rPr>
+        <w:t>presentations to ensure a smooth user experience</w:t>
+      </w:r>
+    </w:p>
+    <w:p>
+      <w:pPr>
+        <w:rPr>
+          <w:rFonts w:ascii="Georgia" w:hAnsi="Georgia"/>
+          <w:i/>
+          <w:sz w:val="21"/>
+          <w:szCs w:val="21"/>
+        </w:rPr>
+      </w:pPr>
+      <w:r>
+        <w:rPr>
+          <w:rFonts w:ascii="Georgia" w:hAnsi="Georgia"/>
+          <w:b/>
+          <w:sz w:val="21"/>
+          <w:szCs w:val="21"/>
+        </w:rPr>
+        <w:t xml:space="preserve">Content Editor  </w:t>
+      </w:r>
+      <w:r>
+        <w:rPr>
+          <w:rFonts w:ascii="Georgia" w:hAnsi="Georgia"/>
+          <w:sz w:val="21"/>
+          <w:szCs w:val="21"/>
+        </w:rPr>
+        <w:t xml:space="preserve">-  </w:t>
+      </w:r>
+      <w:r>
+        <w:rPr>
+          <w:rFonts w:ascii="Georgia" w:hAnsi="Georgia"/>
+          <w:i/>
+          <w:sz w:val="21"/>
+          <w:szCs w:val="21"/>
+        </w:rPr>
+        <w:t xml:space="preserve">UCLA </w:t>
+      </w:r>
+      <w:r>
+        <w:rPr>
+          <w:rFonts w:ascii="Georgia" w:hAnsi="Georgia"/>
+          <w:i/>
+          <w:sz w:val="21"/>
+          <w:szCs w:val="21"/>
+        </w:rPr>
+        <w:t xml:space="preserve">Course Reader Solutions </w:t>
+      </w:r>
+      <w:r>
+        <w:rPr>
+          <w:rFonts w:ascii="Georgia" w:hAnsi="Georgia"/>
+          <w:i/>
+          <w:sz w:val="21"/>
+          <w:szCs w:val="21"/>
+        </w:rPr>
+        <w:t xml:space="preserve"> </w:t>
+      </w:r>
+      <w:r>
+        <w:rPr>
+          <w:rFonts w:ascii="Georgia" w:hAnsi="Georgia"/>
+          <w:i/>
+          <w:sz w:val="21"/>
+          <w:szCs w:val="21"/>
+        </w:rPr>
+        <w:tab/>
+      </w:r>
+      <w:r>
+        <w:rPr>
+          <w:rFonts w:ascii="Georgia" w:hAnsi="Georgia"/>
+          <w:i/>
+          <w:sz w:val="21"/>
+          <w:szCs w:val="21"/>
+        </w:rPr>
+        <w:tab/>
+      </w:r>
+      <w:r>
+        <w:rPr>
+          <w:rFonts w:ascii="Georgia" w:hAnsi="Georgia"/>
+          <w:i/>
+          <w:sz w:val="21"/>
+          <w:szCs w:val="21"/>
+        </w:rPr>
+        <w:tab/>
+      </w:r>
+      <w:r>
+        <w:rPr>
+          <w:rFonts w:ascii="Georgia" w:hAnsi="Georgia"/>
+          <w:i/>
+          <w:sz w:val="21"/>
+          <w:szCs w:val="21"/>
+        </w:rPr>
+        <w:tab/>
+      </w:r>
+      <w:r>
+        <w:rPr>
+          <w:rFonts w:ascii="Georgia" w:hAnsi="Georgia"/>
+          <w:i/>
+          <w:sz w:val="21"/>
+          <w:szCs w:val="21"/>
+        </w:rPr>
+        <w:tab/>
+        <w:t xml:space="preserve">        (</w:t>
+      </w:r>
+      <w:r>
+        <w:rPr>
+          <w:rFonts w:ascii="Georgia" w:hAnsi="Georgia"/>
+          <w:i/>
+          <w:sz w:val="21"/>
+          <w:szCs w:val="21"/>
+        </w:rPr>
+        <w:t xml:space="preserve">Sept. 2016 – </w:t>
+      </w:r>
+      <w:r>
+        <w:rPr>
+          <w:rFonts w:ascii="Georgia" w:hAnsi="Georgia"/>
+          <w:i/>
+          <w:sz w:val="21"/>
+          <w:szCs w:val="21"/>
+        </w:rPr>
+        <w:t>Jan. 2017)</w:t>
+      </w:r>
+    </w:p>
+    <w:p>
+      <w:pPr>
+        <w:pStyle w:val="ListParagraph"/>
+        <w:numPr>
+          <w:ilvl w:val="0"/>
+          <w:numId w:val="5"/>
+        </w:numPr>
+        <w:rPr>
+          <w:rFonts w:ascii="Georgia" w:hAnsi="Georgia"/>
+          <w:sz w:val="21"/>
+          <w:szCs w:val="21"/>
+        </w:rPr>
+      </w:pPr>
+      <w:r>
+        <w:rPr>
+          <w:rFonts w:ascii="Georgia" w:hAnsi="Georgia"/>
+          <w:sz w:val="21"/>
+          <w:szCs w:val="21"/>
+        </w:rPr>
+        <w:t>Managed the digital database of 14,000+ course readers and kept record of old/new requisitions</w:t>
+      </w:r>
+    </w:p>
+    <w:p>
+      <w:pPr>
+        <w:pStyle w:val="ListParagraph"/>
+        <w:numPr>
+          <w:ilvl w:val="0"/>
+          <w:numId w:val="5"/>
+        </w:numPr>
+        <w:rPr>
+          <w:rFonts w:ascii="Georgia" w:hAnsi="Georgia"/>
+          <w:sz w:val="21"/>
+          <w:szCs w:val="21"/>
+        </w:rPr>
+      </w:pPr>
+      <w:r>
+        <w:rPr>
+          <w:rFonts w:ascii="Georgia" w:hAnsi="Georgia"/>
+          <w:sz w:val="21"/>
+          <w:szCs w:val="21"/>
+        </w:rPr>
+        <w:t>Assisted walk-in requisitions from over 300 UCLA professors in a fast-paced work environment</w:t>
+      </w:r>
+    </w:p>
+    <w:p>
+      <w:pPr>
+        <w:pStyle w:val="ListParagraph"/>
+        <w:numPr>
+          <w:ilvl w:val="0"/>
+          <w:numId w:val="5"/>
+        </w:numPr>
+        <w:rPr>
+          <w:rFonts w:ascii="Georgia" w:hAnsi="Georgia"/>
+          <w:sz w:val="21"/>
+          <w:szCs w:val="21"/>
+        </w:rPr>
+      </w:pPr>
+      <w:r>
+        <w:rPr>
+          <w:rFonts w:ascii="Georgia" w:hAnsi="Georgia"/>
+          <w:sz w:val="21"/>
+          <w:szCs w:val="21"/>
+        </w:rPr>
+        <w:t>Edited/proofread</w:t>
+      </w:r>
+      <w:r>
+        <w:rPr>
+          <w:rFonts w:ascii="Georgia" w:hAnsi="Georgia"/>
+          <w:sz w:val="21"/>
+          <w:szCs w:val="21"/>
+        </w:rPr>
+        <w:t xml:space="preserve"> </w:t>
+      </w:r>
+      <w:r>
+        <w:rPr>
+          <w:rFonts w:ascii="Georgia" w:hAnsi="Georgia"/>
+          <w:sz w:val="21"/>
+          <w:szCs w:val="21"/>
+        </w:rPr>
+        <w:t>readings to be uploaded for online purchase adhering to professors’ deadlines</w:t>
+      </w:r>
+    </w:p>
+    <w:p>
+      <w:pPr>
+        <w:pStyle w:val="ListParagraph"/>
+        <w:numPr>
+          <w:ilvl w:val="0"/>
+          <w:numId w:val="5"/>
+        </w:numPr>
+        <w:rPr>
+          <w:rFonts w:ascii="Georgia" w:hAnsi="Georgia"/>
+          <w:sz w:val="21"/>
+          <w:szCs w:val="21"/>
+        </w:rPr>
+      </w:pPr>
+      <w:r>
+        <w:rPr>
+          <w:rFonts w:ascii="Georgia" w:hAnsi="Georgia"/>
+          <w:sz w:val="21"/>
+          <w:szCs w:val="21"/>
+        </w:rPr>
+        <w:t>Contacted publishers such as Harvard Business and Penguin Random House for</w:t>
+      </w:r>
+      <w:r>
+        <w:rPr>
+          <w:rFonts w:ascii="Georgia" w:hAnsi="Georgia"/>
+          <w:sz w:val="21"/>
+          <w:szCs w:val="21"/>
+        </w:rPr>
+        <w:t xml:space="preserve"> copyright </w:t>
+      </w:r>
+      <w:r>
+        <w:rPr>
+          <w:rFonts w:ascii="Georgia" w:hAnsi="Georgia"/>
+          <w:sz w:val="21"/>
+          <w:szCs w:val="21"/>
+        </w:rPr>
+        <w:t>permissions</w:t>
+      </w:r>
+    </w:p>
+    <w:p>
+      <w:pPr>
+        <w:spacing w:line="360" w:lineRule="auto"/>
+        <w:rPr>
+          <w:rFonts w:ascii="Georgia" w:hAnsi="Georgia"/>
+          <w:color w:val="auto"/>
+          <w:sz w:val="16"/>
+          <w:szCs w:val="16"/>
+        </w:rPr>
+      </w:pPr>
     </w:p>
     <w:p>
       <w:pPr>
@@ -247,7 +1099,7 @@
                         </a:effectLst>
                         <a:extLst>
                           <a:ext uri="{909E8E84-426E-40dd-AFC4-6F175D3DCCD1}">
-                            <a14:hiddenFill xmlns="" xmlns:o="urn:schemas-microsoft-com:office:office" xmlns:v="urn:schemas-microsoft-com:vml" xmlns:w10="urn:schemas-microsoft-com:office:word" xmlns:w="http://schemas.openxmlformats.org/wordprocessingml/2006/main" xmlns:a14="http://schemas.microsoft.com/office/drawing/2010/main">
+                            <a14:hiddenFill xmlns:mo="http://schemas.microsoft.com/office/mac/office/2008/main" xmlns:mv="urn:schemas-microsoft-com:mac:vml" xmlns="" xmlns:o="urn:schemas-microsoft-com:office:office" xmlns:v="urn:schemas-microsoft-com:vml" xmlns:w10="urn:schemas-microsoft-com:office:word" xmlns:w="http://schemas.openxmlformats.org/wordprocessingml/2006/main" xmlns:a14="http://schemas.microsoft.com/office/drawing/2010/main">
                               <a:noFill/>
                             </a14:hiddenFill>
                           </a:ext>
@@ -268,8 +1120,8 @@
           </mc:Choice>
           <mc:Fallback>
             <w:pict>
-              <v:line w14:anchorId="3DDE0A9F" id="Straight_x0020_Connector_x0020_3" o:spid="_x0000_s1026" style="position:absolute;flip:y;z-index:251663360;visibility:visible;mso-wrap-style:square;mso-width-percent:0;mso-height-percent:0;mso-wrap-distance-left:9pt;mso-wrap-distance-top:0;mso-wrap-distance-right:9pt;mso-wrap-distance-bottom:0;mso-position-horizontal:absolute;mso-position-horizontal-relative:text;mso-position-vertical:absolute;mso-position-vertical-relative:text;mso-width-percent:0;mso-height-percent:0;mso-width-relative:page;mso-height-relative:page" from="-5.15pt,18pt" to="534.85pt,18pt" o:gfxdata="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" strokeweight="2pt">
-                <v:shadow on="t" opacity="24903f" mv:blur="40000f" origin=",.5" offset="0,20000emu"/>
+              <v:line w14:anchorId="24EDF703" id="Straight Connector 3" o:spid="_x0000_s1026" style="position:absolute;flip:y;z-index:251663360;visibility:visible;mso-wrap-style:square;mso-width-percent:0;mso-height-percent:0;mso-wrap-distance-left:9pt;mso-wrap-distance-top:0;mso-wrap-distance-right:9pt;mso-wrap-distance-bottom:0;mso-position-horizontal:absolute;mso-position-horizontal-relative:text;mso-position-vertical:absolute;mso-position-vertical-relative:text;mso-width-percent:0;mso-height-percent:0;mso-width-relative:page;mso-height-relative:page" from="-5.15pt,18pt" to="534.85pt,18pt" o:gfxdata="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" strokeweight="2pt">
+                <v:shadow on="t" color="black" opacity="24903f" origin=",.5" offset="0,.55556mm"/>
               </v:line>
             </w:pict>
           </mc:Fallback>
@@ -456,16 +1308,14 @@
         </w:rPr>
         <w:t xml:space="preserve">, a community dedicated to running hacking events that taught students how to use </w:t>
       </w:r>
-      <w:proofErr w:type="spellStart"/>
-      <w:r>
-        <w:rPr>
-          <w:rFonts w:ascii="Georgia" w:hAnsi="Georgia"/>
-          <w:sz w:val="21"/>
-          <w:szCs w:val="21"/>
-        </w:rPr>
-        <w:t>Javascript</w:t>
-      </w:r>
-      <w:proofErr w:type="spellEnd"/>
+      <w:r>
+        <w:rPr>
+          <w:rFonts w:ascii="Georgia" w:hAnsi="Georgia"/>
+          <w:sz w:val="21"/>
+          <w:szCs w:val="21"/>
+        </w:rPr>
+        <w:t>JavaScript</w:t>
+      </w:r>
       <w:r>
         <w:rPr>
           <w:rFonts w:ascii="Georgia" w:hAnsi="Georgia"/>
@@ -495,1196 +1345,6 @@
           <w:szCs w:val="21"/>
         </w:rPr>
         <w:t>Actively help students by participating in online Piazza discussions regarding current class projects and homework</w:t>
-      </w:r>
-    </w:p>
-    <w:p>
-      <w:pPr>
-        <w:pStyle w:val="ListParagraph"/>
-        <w:ind w:left="0"/>
-        <w:rPr>
-          <w:rFonts w:ascii="Georgia" w:hAnsi="Georgia"/>
-          <w:sz w:val="8"/>
-          <w:szCs w:val="8"/>
-        </w:rPr>
-      </w:pPr>
-    </w:p>
-    <w:p>
-      <w:pPr>
-        <w:spacing w:line="324" w:lineRule="auto"/>
-        <w:rPr>
-          <w:rFonts w:ascii="Palatino Linotype" w:hAnsi="Palatino Linotype" w:cs="Times New Roman"/>
-          <w:sz w:val="30"/>
-          <w:szCs w:val="30"/>
-        </w:rPr>
-      </w:pPr>
-      <w:r>
-        <w:rPr>
-          <w:rFonts w:ascii="Palatino" w:hAnsi="Palatino"/>
-          <w:noProof/>
-          <w:sz w:val="30"/>
-          <w:szCs w:val="30"/>
-        </w:rPr>
-        <mc:AlternateContent>
-          <mc:Choice Requires="wps">
-            <w:drawing>
-              <wp:anchor distT="0" distB="0" distL="114300" distR="114300" simplePos="0" relativeHeight="251669504" behindDoc="0" locked="0" layoutInCell="1" allowOverlap="1" wp14:anchorId="058FF346" wp14:editId="7E747BB9">
-                <wp:simplePos x="0" y="0"/>
-                <wp:positionH relativeFrom="column">
-                  <wp:posOffset>-66041</wp:posOffset>
-                </wp:positionH>
-                <wp:positionV relativeFrom="paragraph">
-                  <wp:posOffset>233045</wp:posOffset>
-                </wp:positionV>
-                <wp:extent cx="6861175" cy="2540"/>
-                <wp:effectExtent l="50800" t="25400" r="73025" b="99060"/>
-                <wp:wrapNone/>
-                <wp:docPr id="2" name="Straight Connector 2"/>
-                <wp:cNvGraphicFramePr>
-                  <a:graphicFrameLocks xmlns:a="http://schemas.openxmlformats.org/drawingml/2006/main"/>
-                </wp:cNvGraphicFramePr>
-                <a:graphic xmlns:a="http://schemas.openxmlformats.org/drawingml/2006/main">
-                  <a:graphicData uri="http://schemas.microsoft.com/office/word/2010/wordprocessingShape">
-                    <wps:wsp>
-                      <wps:cNvCnPr>
-                        <a:cxnSpLocks noChangeShapeType="1"/>
-                      </wps:cNvCnPr>
-                      <wps:spPr bwMode="auto">
-                        <a:xfrm>
-                          <a:off x="0" y="0"/>
-                          <a:ext cx="6861175" cy="2540"/>
-                        </a:xfrm>
-                        <a:prstGeom prst="line">
-                          <a:avLst/>
-                        </a:prstGeom>
-                        <a:noFill/>
-                        <a:ln w="25400">
-                          <a:solidFill>
-                            <a:srgbClr val="000000"/>
-                          </a:solidFill>
-                          <a:round/>
-                          <a:headEnd/>
-                          <a:tailEnd/>
-                        </a:ln>
-                        <a:effectLst>
-                          <a:outerShdw blurRad="40000" dist="20000" dir="5400000" rotWithShape="0">
-                            <a:srgbClr val="000000">
-                              <a:alpha val="37999"/>
-                            </a:srgbClr>
-                          </a:outerShdw>
-                        </a:effectLst>
-                        <a:extLst>
-                          <a:ext uri="{909E8E84-426E-40dd-AFC4-6F175D3DCCD1}">
-                            <a14:hiddenFill xmlns="" xmlns:o="urn:schemas-microsoft-com:office:office" xmlns:v="urn:schemas-microsoft-com:vml" xmlns:w10="urn:schemas-microsoft-com:office:word" xmlns:w="http://schemas.openxmlformats.org/wordprocessingml/2006/main" xmlns:a14="http://schemas.microsoft.com/office/drawing/2010/main">
-                              <a:noFill/>
-                            </a14:hiddenFill>
-                          </a:ext>
-                        </a:extLst>
-                      </wps:spPr>
-                      <wps:bodyPr/>
-                    </wps:wsp>
-                  </a:graphicData>
-                </a:graphic>
-                <wp14:sizeRelH relativeFrom="page">
-                  <wp14:pctWidth>0</wp14:pctWidth>
-                </wp14:sizeRelH>
-                <wp14:sizeRelV relativeFrom="page">
-                  <wp14:pctHeight>0</wp14:pctHeight>
-                </wp14:sizeRelV>
-              </wp:anchor>
-            </w:drawing>
-          </mc:Choice>
-          <mc:Fallback>
-            <w:pict>
-              <v:line w14:anchorId="4C10BACE" id="Straight_x0020_Connector_x0020_2" o:spid="_x0000_s1026" style="position:absolute;z-index:251669504;visibility:visible;mso-wrap-style:square;mso-width-percent:0;mso-height-percent:0;mso-wrap-distance-left:9pt;mso-wrap-distance-top:0;mso-wrap-distance-right:9pt;mso-wrap-distance-bottom:0;mso-position-horizontal:absolute;mso-position-horizontal-relative:text;mso-position-vertical:absolute;mso-position-vertical-relative:text;mso-width-percent:0;mso-height-percent:0;mso-width-relative:page;mso-height-relative:page" from="-5.2pt,18.35pt" to="535.05pt,18.55pt" o:gfxdata="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" strokeweight="2pt">
-                <v:shadow on="t" opacity="24903f" mv:blur="40000f" origin=",.5" offset="0,20000emu"/>
-              </v:line>
-            </w:pict>
-          </mc:Fallback>
-        </mc:AlternateContent>
-      </w:r>
-      <w:r>
-        <w:rPr>
-          <w:rFonts w:ascii="Palatino Linotype" w:hAnsi="Palatino Linotype" w:cs="Times New Roman"/>
-          <w:sz w:val="30"/>
-          <w:szCs w:val="30"/>
-        </w:rPr>
-        <w:t>Projects</w:t>
-      </w:r>
-    </w:p>
-    <w:p>
-      <w:pPr>
-        <w:pStyle w:val="ListParagraph"/>
-        <w:numPr>
-          <w:ilvl w:val="0"/>
-          <w:numId w:val="10"/>
-        </w:numPr>
-        <w:rPr>
-          <w:rFonts w:ascii="Georgia" w:hAnsi="Georgia"/>
-          <w:sz w:val="21"/>
-          <w:szCs w:val="21"/>
-        </w:rPr>
-      </w:pPr>
-      <w:proofErr w:type="spellStart"/>
-      <w:r>
-        <w:rPr>
-          <w:rFonts w:ascii="Georgia" w:hAnsi="Georgia"/>
-          <w:b/>
-          <w:sz w:val="21"/>
-          <w:szCs w:val="21"/>
-        </w:rPr>
-        <w:t>SmashTime</w:t>
-      </w:r>
-      <w:proofErr w:type="spellEnd"/>
-      <w:r>
-        <w:rPr>
-          <w:rFonts w:ascii="Georgia" w:hAnsi="Georgia"/>
-          <w:sz w:val="21"/>
-          <w:szCs w:val="21"/>
-        </w:rPr>
-        <w:t>:</w:t>
-      </w:r>
-    </w:p>
-    <w:p>
-      <w:pPr>
-        <w:pStyle w:val="ListParagraph"/>
-        <w:numPr>
-          <w:ilvl w:val="0"/>
-          <w:numId w:val="14"/>
-        </w:numPr>
-        <w:rPr>
-          <w:rFonts w:ascii="Georgia" w:hAnsi="Georgia"/>
-          <w:sz w:val="21"/>
-          <w:szCs w:val="21"/>
-        </w:rPr>
-      </w:pPr>
-      <w:r>
-        <w:rPr>
-          <w:rFonts w:ascii="Georgia" w:hAnsi="Georgia"/>
-          <w:sz w:val="21"/>
-          <w:szCs w:val="21"/>
-        </w:rPr>
-        <w:t>W</w:t>
-      </w:r>
-      <w:r>
-        <w:rPr>
-          <w:rFonts w:ascii="Georgia" w:hAnsi="Georgia"/>
-          <w:sz w:val="21"/>
-          <w:szCs w:val="21"/>
-        </w:rPr>
-        <w:t>eb-app utilized by school-wide gaming tournaments to send out text messages to players based on real-time queries (Python/</w:t>
-      </w:r>
-      <w:proofErr w:type="spellStart"/>
-      <w:r>
-        <w:rPr>
-          <w:rFonts w:ascii="Georgia" w:hAnsi="Georgia"/>
-          <w:sz w:val="21"/>
-          <w:szCs w:val="21"/>
-        </w:rPr>
-        <w:t>Django</w:t>
-      </w:r>
-      <w:proofErr w:type="spellEnd"/>
-      <w:r>
-        <w:rPr>
-          <w:rFonts w:ascii="Georgia" w:hAnsi="Georgia"/>
-          <w:sz w:val="21"/>
-          <w:szCs w:val="21"/>
-        </w:rPr>
-        <w:t xml:space="preserve">/SQLite, </w:t>
-      </w:r>
-      <w:proofErr w:type="spellStart"/>
-      <w:r>
-        <w:rPr>
-          <w:rFonts w:ascii="Georgia" w:hAnsi="Georgia"/>
-          <w:sz w:val="21"/>
-          <w:szCs w:val="21"/>
-        </w:rPr>
-        <w:t>Javascript</w:t>
-      </w:r>
-      <w:proofErr w:type="spellEnd"/>
-      <w:r>
-        <w:rPr>
-          <w:rFonts w:ascii="Georgia" w:hAnsi="Georgia"/>
-          <w:sz w:val="21"/>
-          <w:szCs w:val="21"/>
-        </w:rPr>
-        <w:t xml:space="preserve">/Node; </w:t>
-      </w:r>
-      <w:proofErr w:type="spellStart"/>
-      <w:r>
-        <w:rPr>
-          <w:rFonts w:ascii="Georgia" w:hAnsi="Georgia"/>
-          <w:sz w:val="21"/>
-          <w:szCs w:val="21"/>
-        </w:rPr>
-        <w:t>Challonge</w:t>
-      </w:r>
-      <w:proofErr w:type="spellEnd"/>
-      <w:r>
-        <w:rPr>
-          <w:rFonts w:ascii="Georgia" w:hAnsi="Georgia"/>
-          <w:sz w:val="21"/>
-          <w:szCs w:val="21"/>
-        </w:rPr>
-        <w:t xml:space="preserve">, </w:t>
-      </w:r>
-      <w:proofErr w:type="spellStart"/>
-      <w:r>
-        <w:rPr>
-          <w:rFonts w:ascii="Georgia" w:hAnsi="Georgia"/>
-          <w:sz w:val="21"/>
-          <w:szCs w:val="21"/>
-        </w:rPr>
-        <w:t>Twilio</w:t>
-      </w:r>
-      <w:proofErr w:type="spellEnd"/>
-      <w:r>
-        <w:rPr>
-          <w:rFonts w:ascii="Georgia" w:hAnsi="Georgia"/>
-          <w:sz w:val="21"/>
-          <w:szCs w:val="21"/>
-        </w:rPr>
-        <w:t>)</w:t>
-      </w:r>
-    </w:p>
-    <w:p>
-      <w:pPr>
-        <w:pStyle w:val="ListParagraph"/>
-        <w:numPr>
-          <w:ilvl w:val="0"/>
-          <w:numId w:val="10"/>
-        </w:numPr>
-        <w:rPr>
-          <w:rFonts w:ascii="Georgia" w:hAnsi="Georgia"/>
-          <w:sz w:val="21"/>
-          <w:szCs w:val="21"/>
-        </w:rPr>
-      </w:pPr>
-      <w:r>
-        <w:rPr>
-          <w:rFonts w:ascii="Georgia" w:hAnsi="Georgia"/>
-          <w:b/>
-          <w:sz w:val="21"/>
-          <w:szCs w:val="21"/>
-        </w:rPr>
-        <w:t>Personal webpage</w:t>
-      </w:r>
-      <w:r>
-        <w:rPr>
-          <w:rFonts w:ascii="Georgia" w:hAnsi="Georgia"/>
-          <w:sz w:val="21"/>
-          <w:szCs w:val="21"/>
-        </w:rPr>
-        <w:t>:</w:t>
-      </w:r>
-    </w:p>
-    <w:p>
-      <w:pPr>
-        <w:pStyle w:val="ListParagraph"/>
-        <w:numPr>
-          <w:ilvl w:val="0"/>
-          <w:numId w:val="14"/>
-        </w:numPr>
-        <w:rPr>
-          <w:rFonts w:ascii="Georgia" w:hAnsi="Georgia"/>
-          <w:sz w:val="21"/>
-          <w:szCs w:val="21"/>
-        </w:rPr>
-      </w:pPr>
-      <w:r>
-        <w:rPr>
-          <w:rFonts w:ascii="Georgia" w:hAnsi="Georgia"/>
-          <w:sz w:val="21"/>
-          <w:szCs w:val="21"/>
-        </w:rPr>
-        <w:t xml:space="preserve">Organizational tool for personal accomplishments and future goals </w:t>
-      </w:r>
-      <w:r>
-        <w:rPr>
-          <w:rFonts w:ascii="Georgia" w:hAnsi="Georgia"/>
-          <w:sz w:val="21"/>
-          <w:szCs w:val="21"/>
-        </w:rPr>
-        <w:t>(HTML/CSS</w:t>
-      </w:r>
-      <w:r>
-        <w:rPr>
-          <w:rFonts w:ascii="Georgia" w:hAnsi="Georgia"/>
-          <w:sz w:val="21"/>
-          <w:szCs w:val="21"/>
-        </w:rPr>
-        <w:t>, React/</w:t>
-      </w:r>
-      <w:proofErr w:type="spellStart"/>
-      <w:r>
-        <w:rPr>
-          <w:rFonts w:ascii="Georgia" w:hAnsi="Georgia"/>
-          <w:sz w:val="21"/>
-          <w:szCs w:val="21"/>
-        </w:rPr>
-        <w:t>Redux</w:t>
-      </w:r>
-      <w:proofErr w:type="spellEnd"/>
-      <w:r>
-        <w:rPr>
-          <w:rFonts w:ascii="Georgia" w:hAnsi="Georgia"/>
-          <w:sz w:val="21"/>
-          <w:szCs w:val="21"/>
-        </w:rPr>
-        <w:t xml:space="preserve">, </w:t>
-      </w:r>
-      <w:r>
-        <w:rPr>
-          <w:rFonts w:ascii="Georgia" w:hAnsi="Georgia"/>
-          <w:sz w:val="21"/>
-          <w:szCs w:val="21"/>
-        </w:rPr>
-        <w:t>MAMP; WordPress, Bootstrap)</w:t>
-      </w:r>
-    </w:p>
-    <w:p>
-      <w:pPr>
-        <w:pStyle w:val="ListParagraph"/>
-        <w:numPr>
-          <w:ilvl w:val="0"/>
-          <w:numId w:val="10"/>
-        </w:numPr>
-        <w:rPr>
-          <w:rFonts w:ascii="Georgia" w:hAnsi="Georgia"/>
-          <w:sz w:val="21"/>
-          <w:szCs w:val="21"/>
-        </w:rPr>
-      </w:pPr>
-      <w:r>
-        <w:rPr>
-          <w:rFonts w:ascii="Georgia" w:hAnsi="Georgia"/>
-          <w:sz w:val="21"/>
-          <w:szCs w:val="21"/>
-        </w:rPr>
-        <w:t xml:space="preserve">Preferred languages: Python, </w:t>
-      </w:r>
-      <w:proofErr w:type="spellStart"/>
-      <w:r>
-        <w:rPr>
-          <w:rFonts w:ascii="Georgia" w:hAnsi="Georgia"/>
-          <w:sz w:val="21"/>
-          <w:szCs w:val="21"/>
-        </w:rPr>
-        <w:t>Javascript</w:t>
-      </w:r>
-      <w:proofErr w:type="spellEnd"/>
-      <w:r>
-        <w:rPr>
-          <w:rFonts w:ascii="Georgia" w:hAnsi="Georgia"/>
-          <w:sz w:val="21"/>
-          <w:szCs w:val="21"/>
-        </w:rPr>
-        <w:t>, C++</w:t>
-      </w:r>
-    </w:p>
-    <w:p>
-      <w:pPr>
-        <w:rPr>
-          <w:rFonts w:ascii="Georgia" w:hAnsi="Georgia"/>
-          <w:sz w:val="8"/>
-          <w:szCs w:val="8"/>
-        </w:rPr>
-      </w:pPr>
-    </w:p>
-    <w:p>
-      <w:pPr>
-        <w:spacing w:line="324" w:lineRule="auto"/>
-        <w:rPr>
-          <w:rFonts w:ascii="Palatino Linotype" w:hAnsi="Palatino Linotype"/>
-          <w:sz w:val="30"/>
-          <w:szCs w:val="30"/>
-        </w:rPr>
-      </w:pPr>
-      <w:r>
-        <w:rPr>
-          <w:rFonts w:ascii="Palatino" w:hAnsi="Palatino"/>
-          <w:noProof/>
-          <w:sz w:val="30"/>
-          <w:szCs w:val="30"/>
-        </w:rPr>
-        <mc:AlternateContent>
-          <mc:Choice Requires="wps">
-            <w:drawing>
-              <wp:anchor distT="0" distB="0" distL="114300" distR="114300" simplePos="0" relativeHeight="251671552" behindDoc="0" locked="0" layoutInCell="1" allowOverlap="1" wp14:anchorId="4DAC4497" wp14:editId="64D02DB8">
-                <wp:simplePos x="0" y="0"/>
-                <wp:positionH relativeFrom="column">
-                  <wp:posOffset>-64135</wp:posOffset>
-                </wp:positionH>
-                <wp:positionV relativeFrom="paragraph">
-                  <wp:posOffset>228600</wp:posOffset>
-                </wp:positionV>
-                <wp:extent cx="6858000" cy="0"/>
-                <wp:effectExtent l="50800" t="25400" r="76200" b="101600"/>
-                <wp:wrapNone/>
-                <wp:docPr id="5" name="Straight Connector 5"/>
-                <wp:cNvGraphicFramePr>
-                  <a:graphicFrameLocks xmlns:a="http://schemas.openxmlformats.org/drawingml/2006/main"/>
-                </wp:cNvGraphicFramePr>
-                <a:graphic xmlns:a="http://schemas.openxmlformats.org/drawingml/2006/main">
-                  <a:graphicData uri="http://schemas.microsoft.com/office/word/2010/wordprocessingShape">
-                    <wps:wsp>
-                      <wps:cNvCnPr>
-                        <a:cxnSpLocks noChangeShapeType="1"/>
-                      </wps:cNvCnPr>
-                      <wps:spPr bwMode="auto">
-                        <a:xfrm flipV="1">
-                          <a:off x="0" y="0"/>
-                          <a:ext cx="6858000" cy="0"/>
-                        </a:xfrm>
-                        <a:prstGeom prst="line">
-                          <a:avLst/>
-                        </a:prstGeom>
-                        <a:noFill/>
-                        <a:ln w="25400">
-                          <a:solidFill>
-                            <a:srgbClr val="000000"/>
-                          </a:solidFill>
-                          <a:round/>
-                          <a:headEnd/>
-                          <a:tailEnd/>
-                        </a:ln>
-                        <a:effectLst>
-                          <a:outerShdw blurRad="40000" dist="20000" dir="5400000" rotWithShape="0">
-                            <a:srgbClr val="000000">
-                              <a:alpha val="37999"/>
-                            </a:srgbClr>
-                          </a:outerShdw>
-                        </a:effectLst>
-                        <a:extLst>
-                          <a:ext uri="{909E8E84-426E-40dd-AFC4-6F175D3DCCD1}">
-                            <a14:hiddenFill xmlns="" xmlns:o="urn:schemas-microsoft-com:office:office" xmlns:v="urn:schemas-microsoft-com:vml" xmlns:w10="urn:schemas-microsoft-com:office:word" xmlns:w="http://schemas.openxmlformats.org/wordprocessingml/2006/main" xmlns:a14="http://schemas.microsoft.com/office/drawing/2010/main">
-                              <a:noFill/>
-                            </a14:hiddenFill>
-                          </a:ext>
-                        </a:extLst>
-                      </wps:spPr>
-                      <wps:bodyPr/>
-                    </wps:wsp>
-                  </a:graphicData>
-                </a:graphic>
-                <wp14:sizeRelH relativeFrom="page">
-                  <wp14:pctWidth>0</wp14:pctWidth>
-                </wp14:sizeRelH>
-                <wp14:sizeRelV relativeFrom="page">
-                  <wp14:pctHeight>0</wp14:pctHeight>
-                </wp14:sizeRelV>
-              </wp:anchor>
-            </w:drawing>
-          </mc:Choice>
-          <mc:Fallback>
-            <w:pict>
-              <v:line w14:anchorId="454C5BA2" id="Straight_x0020_Connector_x0020_5" o:spid="_x0000_s1026" style="position:absolute;flip:y;z-index:251671552;visibility:visible;mso-wrap-style:square;mso-width-percent:0;mso-height-percent:0;mso-wrap-distance-left:9pt;mso-wrap-distance-top:0;mso-wrap-distance-right:9pt;mso-wrap-distance-bottom:0;mso-position-horizontal:absolute;mso-position-horizontal-relative:text;mso-position-vertical:absolute;mso-position-vertical-relative:text;mso-width-percent:0;mso-height-percent:0;mso-width-relative:page;mso-height-relative:page" from="-5.05pt,18pt" to="534.95pt,18pt" o:gfxdata="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" strokeweight="2pt">
-                <v:shadow on="t" opacity="24903f" mv:blur="40000f" origin=",.5" offset="0,20000emu"/>
-              </v:line>
-            </w:pict>
-          </mc:Fallback>
-        </mc:AlternateContent>
-      </w:r>
-      <w:r>
-        <w:rPr>
-          <w:rFonts w:ascii="Palatino Linotype" w:hAnsi="Palatino Linotype"/>
-          <w:sz w:val="30"/>
-          <w:szCs w:val="30"/>
-        </w:rPr>
-        <w:t>Work Experience</w:t>
-      </w:r>
-    </w:p>
-    <w:p>
-      <w:pPr>
-        <w:rPr>
-          <w:rFonts w:ascii="Georgia" w:hAnsi="Georgia"/>
-          <w:i/>
-          <w:sz w:val="21"/>
-          <w:szCs w:val="21"/>
-        </w:rPr>
-      </w:pPr>
-      <w:r>
-        <w:rPr>
-          <w:rFonts w:ascii="Georgia" w:hAnsi="Georgia"/>
-          <w:b/>
-          <w:sz w:val="21"/>
-          <w:szCs w:val="21"/>
-        </w:rPr>
-        <w:t xml:space="preserve">Systems Development Engineer </w:t>
-      </w:r>
-      <w:proofErr w:type="gramStart"/>
-      <w:r>
-        <w:rPr>
-          <w:rFonts w:ascii="Georgia" w:hAnsi="Georgia"/>
-          <w:b/>
-          <w:sz w:val="21"/>
-          <w:szCs w:val="21"/>
-        </w:rPr>
-        <w:t>Intern</w:t>
-      </w:r>
-      <w:r>
-        <w:rPr>
-          <w:rFonts w:ascii="Georgia" w:hAnsi="Georgia"/>
-          <w:sz w:val="21"/>
-          <w:szCs w:val="21"/>
-        </w:rPr>
-        <w:t xml:space="preserve">  -</w:t>
-      </w:r>
-      <w:proofErr w:type="gramEnd"/>
-      <w:r>
-        <w:rPr>
-          <w:rFonts w:ascii="Georgia" w:hAnsi="Georgia"/>
-          <w:sz w:val="21"/>
-          <w:szCs w:val="21"/>
-        </w:rPr>
-        <w:t xml:space="preserve">  </w:t>
-      </w:r>
-      <w:r>
-        <w:rPr>
-          <w:rFonts w:ascii="Georgia" w:hAnsi="Georgia"/>
-          <w:i/>
-          <w:sz w:val="21"/>
-          <w:szCs w:val="21"/>
-        </w:rPr>
-        <w:t>Workday</w:t>
-      </w:r>
-      <w:r>
-        <w:rPr>
-          <w:rFonts w:ascii="Georgia" w:hAnsi="Georgia"/>
-          <w:i/>
-          <w:sz w:val="21"/>
-          <w:szCs w:val="21"/>
-        </w:rPr>
-        <w:t xml:space="preserve">  </w:t>
-      </w:r>
-      <w:r>
-        <w:rPr>
-          <w:rFonts w:ascii="Georgia" w:hAnsi="Georgia"/>
-          <w:i/>
-          <w:sz w:val="21"/>
-          <w:szCs w:val="21"/>
-        </w:rPr>
-        <w:tab/>
-      </w:r>
-      <w:r>
-        <w:rPr>
-          <w:rFonts w:ascii="Georgia" w:hAnsi="Georgia"/>
-          <w:i/>
-          <w:sz w:val="21"/>
-          <w:szCs w:val="21"/>
-        </w:rPr>
-        <w:tab/>
-      </w:r>
-      <w:r>
-        <w:rPr>
-          <w:rFonts w:ascii="Georgia" w:hAnsi="Georgia"/>
-          <w:i/>
-          <w:sz w:val="21"/>
-          <w:szCs w:val="21"/>
-        </w:rPr>
-        <w:tab/>
-      </w:r>
-      <w:r>
-        <w:rPr>
-          <w:rFonts w:ascii="Georgia" w:hAnsi="Georgia"/>
-          <w:i/>
-          <w:sz w:val="21"/>
-          <w:szCs w:val="21"/>
-        </w:rPr>
-        <w:tab/>
-      </w:r>
-      <w:r>
-        <w:rPr>
-          <w:rFonts w:ascii="Georgia" w:hAnsi="Georgia"/>
-          <w:i/>
-          <w:sz w:val="21"/>
-          <w:szCs w:val="21"/>
-        </w:rPr>
-        <w:tab/>
-        <w:t>(</w:t>
-      </w:r>
-      <w:r>
-        <w:rPr>
-          <w:rFonts w:ascii="Georgia" w:hAnsi="Georgia"/>
-          <w:i/>
-          <w:sz w:val="21"/>
-          <w:szCs w:val="21"/>
-        </w:rPr>
-        <w:t>Jun</w:t>
-      </w:r>
-      <w:r>
-        <w:rPr>
-          <w:rFonts w:ascii="Georgia" w:hAnsi="Georgia"/>
-          <w:i/>
-          <w:sz w:val="21"/>
-          <w:szCs w:val="21"/>
-        </w:rPr>
-        <w:t>. 2017 – present)</w:t>
-      </w:r>
-    </w:p>
-    <w:p>
-      <w:pPr>
-        <w:pStyle w:val="ListParagraph"/>
-        <w:numPr>
-          <w:ilvl w:val="0"/>
-          <w:numId w:val="9"/>
-        </w:numPr>
-        <w:rPr>
-          <w:rFonts w:ascii="Georgia" w:hAnsi="Georgia"/>
-          <w:sz w:val="21"/>
-          <w:szCs w:val="21"/>
-        </w:rPr>
-      </w:pPr>
-      <w:r>
-        <w:rPr>
-          <w:rFonts w:ascii="Georgia" w:hAnsi="Georgia"/>
-          <w:sz w:val="21"/>
-          <w:szCs w:val="21"/>
-        </w:rPr>
-        <w:t xml:space="preserve">Developed Slack application integrating with </w:t>
-      </w:r>
-      <w:proofErr w:type="spellStart"/>
-      <w:r>
-        <w:rPr>
-          <w:rFonts w:ascii="Georgia" w:hAnsi="Georgia"/>
-          <w:sz w:val="21"/>
-          <w:szCs w:val="21"/>
-        </w:rPr>
-        <w:t>ServiceNow</w:t>
-      </w:r>
-      <w:proofErr w:type="spellEnd"/>
-      <w:r>
-        <w:rPr>
-          <w:rFonts w:ascii="Georgia" w:hAnsi="Georgia"/>
-          <w:sz w:val="21"/>
-          <w:szCs w:val="21"/>
-        </w:rPr>
-        <w:t xml:space="preserve"> to create smoother user experience in filling out service tickets/request items</w:t>
-      </w:r>
-      <w:r>
-        <w:rPr>
-          <w:rFonts w:ascii="Georgia" w:hAnsi="Georgia"/>
-          <w:sz w:val="21"/>
-          <w:szCs w:val="21"/>
-        </w:rPr>
-        <w:t xml:space="preserve"> (Node, Python, </w:t>
-      </w:r>
-      <w:proofErr w:type="spellStart"/>
-      <w:r>
-        <w:rPr>
-          <w:rFonts w:ascii="Georgia" w:hAnsi="Georgia"/>
-          <w:sz w:val="21"/>
-          <w:szCs w:val="21"/>
-        </w:rPr>
-        <w:t>RabbitMQ</w:t>
-      </w:r>
-      <w:proofErr w:type="spellEnd"/>
-      <w:r>
-        <w:rPr>
-          <w:rFonts w:ascii="Georgia" w:hAnsi="Georgia"/>
-          <w:sz w:val="21"/>
-          <w:szCs w:val="21"/>
-        </w:rPr>
-        <w:t>)</w:t>
-      </w:r>
-    </w:p>
-    <w:p>
-      <w:pPr>
-        <w:pStyle w:val="ListParagraph"/>
-        <w:numPr>
-          <w:ilvl w:val="0"/>
-          <w:numId w:val="9"/>
-        </w:numPr>
-        <w:rPr>
-          <w:rFonts w:ascii="Georgia" w:hAnsi="Georgia"/>
-          <w:sz w:val="21"/>
-          <w:szCs w:val="21"/>
-        </w:rPr>
-      </w:pPr>
-      <w:bookmarkStart w:id="0" w:name="_GoBack"/>
-      <w:bookmarkEnd w:id="0"/>
-    </w:p>
-    <w:p>
-      <w:pPr>
-        <w:pStyle w:val="ListParagraph"/>
-        <w:numPr>
-          <w:ilvl w:val="0"/>
-          <w:numId w:val="9"/>
-        </w:numPr>
-        <w:spacing w:line="396" w:lineRule="auto"/>
-        <w:rPr>
-          <w:rFonts w:ascii="Georgia" w:hAnsi="Georgia"/>
-          <w:sz w:val="21"/>
-          <w:szCs w:val="21"/>
-        </w:rPr>
-      </w:pPr>
-    </w:p>
-    <w:p>
-      <w:pPr>
-        <w:rPr>
-          <w:rFonts w:ascii="Georgia" w:hAnsi="Georgia"/>
-          <w:i/>
-          <w:sz w:val="21"/>
-          <w:szCs w:val="21"/>
-        </w:rPr>
-      </w:pPr>
-      <w:r>
-        <w:rPr>
-          <w:rFonts w:ascii="Georgia" w:hAnsi="Georgia"/>
-          <w:b/>
-          <w:sz w:val="21"/>
-          <w:szCs w:val="21"/>
-        </w:rPr>
-        <w:t xml:space="preserve">IT Student </w:t>
-      </w:r>
-      <w:proofErr w:type="gramStart"/>
-      <w:r>
-        <w:rPr>
-          <w:rFonts w:ascii="Georgia" w:hAnsi="Georgia"/>
-          <w:b/>
-          <w:sz w:val="21"/>
-          <w:szCs w:val="21"/>
-        </w:rPr>
-        <w:t>Consultant</w:t>
-      </w:r>
-      <w:r>
-        <w:rPr>
-          <w:rFonts w:ascii="Georgia" w:hAnsi="Georgia"/>
-          <w:sz w:val="21"/>
-          <w:szCs w:val="21"/>
-        </w:rPr>
-        <w:t xml:space="preserve">  -</w:t>
-      </w:r>
-      <w:proofErr w:type="gramEnd"/>
-      <w:r>
-        <w:rPr>
-          <w:rFonts w:ascii="Georgia" w:hAnsi="Georgia"/>
-          <w:sz w:val="21"/>
-          <w:szCs w:val="21"/>
-        </w:rPr>
-        <w:t xml:space="preserve">  </w:t>
-      </w:r>
-      <w:r>
-        <w:rPr>
-          <w:rFonts w:ascii="Georgia" w:hAnsi="Georgia"/>
-          <w:i/>
-          <w:sz w:val="21"/>
-          <w:szCs w:val="21"/>
-        </w:rPr>
-        <w:t xml:space="preserve">UCLA </w:t>
-      </w:r>
-      <w:proofErr w:type="spellStart"/>
-      <w:r>
-        <w:rPr>
-          <w:rFonts w:ascii="Georgia" w:hAnsi="Georgia"/>
-          <w:i/>
-          <w:sz w:val="21"/>
-          <w:szCs w:val="21"/>
-        </w:rPr>
-        <w:t>Luskin</w:t>
-      </w:r>
-      <w:proofErr w:type="spellEnd"/>
-      <w:r>
-        <w:rPr>
-          <w:rFonts w:ascii="Georgia" w:hAnsi="Georgia"/>
-          <w:i/>
-          <w:sz w:val="21"/>
-          <w:szCs w:val="21"/>
-        </w:rPr>
-        <w:t xml:space="preserve"> IT Help Desk  </w:t>
-      </w:r>
-      <w:r>
-        <w:rPr>
-          <w:rFonts w:ascii="Georgia" w:hAnsi="Georgia"/>
-          <w:i/>
-          <w:sz w:val="21"/>
-          <w:szCs w:val="21"/>
-        </w:rPr>
-        <w:tab/>
-      </w:r>
-      <w:r>
-        <w:rPr>
-          <w:rFonts w:ascii="Georgia" w:hAnsi="Georgia"/>
-          <w:i/>
-          <w:sz w:val="21"/>
-          <w:szCs w:val="21"/>
-        </w:rPr>
-        <w:tab/>
-      </w:r>
-      <w:r>
-        <w:rPr>
-          <w:rFonts w:ascii="Georgia" w:hAnsi="Georgia"/>
-          <w:i/>
-          <w:sz w:val="21"/>
-          <w:szCs w:val="21"/>
-        </w:rPr>
-        <w:tab/>
-      </w:r>
-      <w:r>
-        <w:rPr>
-          <w:rFonts w:ascii="Georgia" w:hAnsi="Georgia"/>
-          <w:i/>
-          <w:sz w:val="21"/>
-          <w:szCs w:val="21"/>
-        </w:rPr>
-        <w:tab/>
-      </w:r>
-      <w:r>
-        <w:rPr>
-          <w:rFonts w:ascii="Georgia" w:hAnsi="Georgia"/>
-          <w:i/>
-          <w:sz w:val="21"/>
-          <w:szCs w:val="21"/>
-        </w:rPr>
-        <w:tab/>
-        <w:t>(Jan. 2017 – present)</w:t>
-      </w:r>
-    </w:p>
-    <w:p>
-      <w:pPr>
-        <w:pStyle w:val="ListParagraph"/>
-        <w:numPr>
-          <w:ilvl w:val="0"/>
-          <w:numId w:val="9"/>
-        </w:numPr>
-        <w:rPr>
-          <w:rFonts w:ascii="Georgia" w:hAnsi="Georgia"/>
-          <w:sz w:val="21"/>
-          <w:szCs w:val="21"/>
-        </w:rPr>
-      </w:pPr>
-      <w:r>
-        <w:rPr>
-          <w:rFonts w:ascii="Georgia" w:hAnsi="Georgia"/>
-          <w:sz w:val="21"/>
-          <w:szCs w:val="21"/>
-        </w:rPr>
-        <w:t>Assisted</w:t>
-      </w:r>
-      <w:r>
-        <w:rPr>
-          <w:rFonts w:ascii="Georgia" w:hAnsi="Georgia"/>
-          <w:sz w:val="21"/>
-          <w:szCs w:val="21"/>
-        </w:rPr>
-        <w:t xml:space="preserve"> graduate students with remote login, network issues, and email</w:t>
-      </w:r>
-    </w:p>
-    <w:p>
-      <w:pPr>
-        <w:pStyle w:val="ListParagraph"/>
-        <w:numPr>
-          <w:ilvl w:val="0"/>
-          <w:numId w:val="9"/>
-        </w:numPr>
-        <w:rPr>
-          <w:rFonts w:ascii="Georgia" w:hAnsi="Georgia"/>
-          <w:sz w:val="21"/>
-          <w:szCs w:val="21"/>
-        </w:rPr>
-      </w:pPr>
-      <w:r>
-        <w:rPr>
-          <w:rFonts w:ascii="Georgia" w:hAnsi="Georgia"/>
-          <w:sz w:val="21"/>
-          <w:szCs w:val="21"/>
-        </w:rPr>
-        <w:t>Managed</w:t>
-      </w:r>
-      <w:r>
-        <w:rPr>
-          <w:rFonts w:ascii="Georgia" w:hAnsi="Georgia"/>
-          <w:sz w:val="21"/>
-          <w:szCs w:val="21"/>
-        </w:rPr>
-        <w:t xml:space="preserve"> Windows/Mac hardware and software installation for lab users</w:t>
-      </w:r>
-    </w:p>
-    <w:p>
-      <w:pPr>
-        <w:pStyle w:val="ListParagraph"/>
-        <w:numPr>
-          <w:ilvl w:val="0"/>
-          <w:numId w:val="9"/>
-        </w:numPr>
-        <w:spacing w:line="396" w:lineRule="auto"/>
-        <w:rPr>
-          <w:rFonts w:ascii="Georgia" w:hAnsi="Georgia"/>
-          <w:sz w:val="21"/>
-          <w:szCs w:val="21"/>
-        </w:rPr>
-      </w:pPr>
-      <w:r>
-        <w:rPr>
-          <w:rFonts w:ascii="Georgia" w:hAnsi="Georgia"/>
-          <w:sz w:val="21"/>
-          <w:szCs w:val="21"/>
-        </w:rPr>
-        <w:t>Troubleshoot</w:t>
-      </w:r>
-      <w:r>
-        <w:rPr>
-          <w:rFonts w:ascii="Georgia" w:hAnsi="Georgia"/>
-          <w:sz w:val="21"/>
-          <w:szCs w:val="21"/>
-        </w:rPr>
-        <w:t xml:space="preserve"> professors’ laptops before and during classes/presentations to ensure a smooth user experience</w:t>
-      </w:r>
-    </w:p>
-    <w:p>
-      <w:pPr>
-        <w:rPr>
-          <w:rFonts w:ascii="Georgia" w:hAnsi="Georgia"/>
-          <w:i/>
-          <w:sz w:val="21"/>
-          <w:szCs w:val="21"/>
-        </w:rPr>
-      </w:pPr>
-      <w:r>
-        <w:rPr>
-          <w:rFonts w:ascii="Georgia" w:hAnsi="Georgia"/>
-          <w:b/>
-          <w:sz w:val="21"/>
-          <w:szCs w:val="21"/>
-        </w:rPr>
-        <w:t xml:space="preserve">Content </w:t>
-      </w:r>
-      <w:proofErr w:type="gramStart"/>
-      <w:r>
-        <w:rPr>
-          <w:rFonts w:ascii="Georgia" w:hAnsi="Georgia"/>
-          <w:b/>
-          <w:sz w:val="21"/>
-          <w:szCs w:val="21"/>
-        </w:rPr>
-        <w:t xml:space="preserve">Editor  </w:t>
-      </w:r>
-      <w:r>
-        <w:rPr>
-          <w:rFonts w:ascii="Georgia" w:hAnsi="Georgia"/>
-          <w:sz w:val="21"/>
-          <w:szCs w:val="21"/>
-        </w:rPr>
-        <w:t>-</w:t>
-      </w:r>
-      <w:proofErr w:type="gramEnd"/>
-      <w:r>
-        <w:rPr>
-          <w:rFonts w:ascii="Georgia" w:hAnsi="Georgia"/>
-          <w:sz w:val="21"/>
-          <w:szCs w:val="21"/>
-        </w:rPr>
-        <w:t xml:space="preserve">  </w:t>
-      </w:r>
-      <w:r>
-        <w:rPr>
-          <w:rFonts w:ascii="Georgia" w:hAnsi="Georgia"/>
-          <w:i/>
-          <w:sz w:val="21"/>
-          <w:szCs w:val="21"/>
-        </w:rPr>
-        <w:t xml:space="preserve">UCLA </w:t>
-      </w:r>
-      <w:r>
-        <w:rPr>
-          <w:rFonts w:ascii="Georgia" w:hAnsi="Georgia"/>
-          <w:i/>
-          <w:sz w:val="21"/>
-          <w:szCs w:val="21"/>
-        </w:rPr>
-        <w:t xml:space="preserve">Course Reader Solutions </w:t>
-      </w:r>
-      <w:r>
-        <w:rPr>
-          <w:rFonts w:ascii="Georgia" w:hAnsi="Georgia"/>
-          <w:i/>
-          <w:sz w:val="21"/>
-          <w:szCs w:val="21"/>
-        </w:rPr>
-        <w:t xml:space="preserve"> </w:t>
-      </w:r>
-      <w:r>
-        <w:rPr>
-          <w:rFonts w:ascii="Georgia" w:hAnsi="Georgia"/>
-          <w:i/>
-          <w:sz w:val="21"/>
-          <w:szCs w:val="21"/>
-        </w:rPr>
-        <w:tab/>
-      </w:r>
-      <w:r>
-        <w:rPr>
-          <w:rFonts w:ascii="Georgia" w:hAnsi="Georgia"/>
-          <w:i/>
-          <w:sz w:val="21"/>
-          <w:szCs w:val="21"/>
-        </w:rPr>
-        <w:tab/>
-      </w:r>
-      <w:r>
-        <w:rPr>
-          <w:rFonts w:ascii="Georgia" w:hAnsi="Georgia"/>
-          <w:i/>
-          <w:sz w:val="21"/>
-          <w:szCs w:val="21"/>
-        </w:rPr>
-        <w:tab/>
-      </w:r>
-      <w:r>
-        <w:rPr>
-          <w:rFonts w:ascii="Georgia" w:hAnsi="Georgia"/>
-          <w:i/>
-          <w:sz w:val="21"/>
-          <w:szCs w:val="21"/>
-        </w:rPr>
-        <w:tab/>
-      </w:r>
-      <w:r>
-        <w:rPr>
-          <w:rFonts w:ascii="Georgia" w:hAnsi="Georgia"/>
-          <w:i/>
-          <w:sz w:val="21"/>
-          <w:szCs w:val="21"/>
-        </w:rPr>
-        <w:tab/>
-        <w:t xml:space="preserve">        (</w:t>
-      </w:r>
-      <w:r>
-        <w:rPr>
-          <w:rFonts w:ascii="Georgia" w:hAnsi="Georgia"/>
-          <w:i/>
-          <w:sz w:val="21"/>
-          <w:szCs w:val="21"/>
-        </w:rPr>
-        <w:t xml:space="preserve">Sept. 2016 – </w:t>
-      </w:r>
-      <w:r>
-        <w:rPr>
-          <w:rFonts w:ascii="Georgia" w:hAnsi="Georgia"/>
-          <w:i/>
-          <w:sz w:val="21"/>
-          <w:szCs w:val="21"/>
-        </w:rPr>
-        <w:t>Jan. 2017)</w:t>
-      </w:r>
-    </w:p>
-    <w:p>
-      <w:pPr>
-        <w:pStyle w:val="ListParagraph"/>
-        <w:numPr>
-          <w:ilvl w:val="0"/>
-          <w:numId w:val="5"/>
-        </w:numPr>
-        <w:rPr>
-          <w:rFonts w:ascii="Georgia" w:hAnsi="Georgia"/>
-          <w:sz w:val="21"/>
-          <w:szCs w:val="21"/>
-        </w:rPr>
-      </w:pPr>
-      <w:r>
-        <w:rPr>
-          <w:rFonts w:ascii="Georgia" w:hAnsi="Georgia"/>
-          <w:sz w:val="21"/>
-          <w:szCs w:val="21"/>
-        </w:rPr>
-        <w:t>Assisted walk-in requisitions from over 300 UCLA professors in a fast-paced work environment</w:t>
-      </w:r>
-    </w:p>
-    <w:p>
-      <w:pPr>
-        <w:pStyle w:val="ListParagraph"/>
-        <w:numPr>
-          <w:ilvl w:val="0"/>
-          <w:numId w:val="5"/>
-        </w:numPr>
-        <w:rPr>
-          <w:rFonts w:ascii="Georgia" w:hAnsi="Georgia"/>
-          <w:sz w:val="21"/>
-          <w:szCs w:val="21"/>
-        </w:rPr>
-      </w:pPr>
-      <w:r>
-        <w:rPr>
-          <w:rFonts w:ascii="Georgia" w:hAnsi="Georgia"/>
-          <w:sz w:val="21"/>
-          <w:szCs w:val="21"/>
-        </w:rPr>
-        <w:t>Edited/proofread</w:t>
-      </w:r>
-      <w:r>
-        <w:rPr>
-          <w:rFonts w:ascii="Georgia" w:hAnsi="Georgia"/>
-          <w:sz w:val="21"/>
-          <w:szCs w:val="21"/>
-        </w:rPr>
-        <w:t xml:space="preserve"> </w:t>
-      </w:r>
-      <w:r>
-        <w:rPr>
-          <w:rFonts w:ascii="Georgia" w:hAnsi="Georgia"/>
-          <w:sz w:val="21"/>
-          <w:szCs w:val="21"/>
-        </w:rPr>
-        <w:t>readings to be uploaded for online purchase adhering to professors’ deadlines</w:t>
-      </w:r>
-    </w:p>
-    <w:p>
-      <w:pPr>
-        <w:pStyle w:val="ListParagraph"/>
-        <w:numPr>
-          <w:ilvl w:val="0"/>
-          <w:numId w:val="5"/>
-        </w:numPr>
-        <w:rPr>
-          <w:rFonts w:ascii="Georgia" w:hAnsi="Georgia"/>
-          <w:sz w:val="21"/>
-          <w:szCs w:val="21"/>
-        </w:rPr>
-      </w:pPr>
-      <w:r>
-        <w:rPr>
-          <w:rFonts w:ascii="Georgia" w:hAnsi="Georgia"/>
-          <w:sz w:val="21"/>
-          <w:szCs w:val="21"/>
-        </w:rPr>
-        <w:t>Contacted publishers such as Harvard Business and Penguin Random House for</w:t>
-      </w:r>
-      <w:r>
-        <w:rPr>
-          <w:rFonts w:ascii="Georgia" w:hAnsi="Georgia"/>
-          <w:sz w:val="21"/>
-          <w:szCs w:val="21"/>
-        </w:rPr>
-        <w:t xml:space="preserve"> copyright </w:t>
-      </w:r>
-      <w:r>
-        <w:rPr>
-          <w:rFonts w:ascii="Georgia" w:hAnsi="Georgia"/>
-          <w:sz w:val="21"/>
-          <w:szCs w:val="21"/>
-        </w:rPr>
-        <w:t>permissions</w:t>
-      </w:r>
-    </w:p>
-    <w:p>
-      <w:pPr>
-        <w:pStyle w:val="ListParagraph"/>
-        <w:numPr>
-          <w:ilvl w:val="0"/>
-          <w:numId w:val="5"/>
-        </w:numPr>
-        <w:rPr>
-          <w:rFonts w:ascii="Georgia" w:hAnsi="Georgia"/>
-          <w:sz w:val="21"/>
-          <w:szCs w:val="21"/>
-        </w:rPr>
-      </w:pPr>
-      <w:r>
-        <w:rPr>
-          <w:rFonts w:ascii="Georgia" w:hAnsi="Georgia"/>
-          <w:sz w:val="21"/>
-          <w:szCs w:val="21"/>
-        </w:rPr>
-        <w:t>Managed the digital database of 14,000+ course readers and kept record of old/new requisitions</w:t>
       </w:r>
     </w:p>
     <w:p>
@@ -1762,7 +1422,7 @@
                         </a:effectLst>
                         <a:extLst>
                           <a:ext uri="{909E8E84-426E-40dd-AFC4-6F175D3DCCD1}">
-                            <a14:hiddenFill xmlns="" xmlns:o="urn:schemas-microsoft-com:office:office" xmlns:v="urn:schemas-microsoft-com:vml" xmlns:w10="urn:schemas-microsoft-com:office:word" xmlns:w="http://schemas.openxmlformats.org/wordprocessingml/2006/main" xmlns:a14="http://schemas.microsoft.com/office/drawing/2010/main">
+                            <a14:hiddenFill xmlns:mo="http://schemas.microsoft.com/office/mac/office/2008/main" xmlns:mv="urn:schemas-microsoft-com:mac:vml" xmlns="" xmlns:o="urn:schemas-microsoft-com:office:office" xmlns:v="urn:schemas-microsoft-com:vml" xmlns:w10="urn:schemas-microsoft-com:office:word" xmlns:w="http://schemas.openxmlformats.org/wordprocessingml/2006/main" xmlns:a14="http://schemas.microsoft.com/office/drawing/2010/main">
                               <a:noFill/>
                             </a14:hiddenFill>
                           </a:ext>
@@ -1783,8 +1443,8 @@
           </mc:Choice>
           <mc:Fallback>
             <w:pict>
-              <v:line w14:anchorId="39C0F484" id="Straight_x0020_Connector_x0020_4" o:spid="_x0000_s1026" style="position:absolute;flip:y;z-index:251665408;visibility:visible;mso-wrap-style:square;mso-width-percent:0;mso-height-percent:0;mso-wrap-distance-left:9pt;mso-wrap-distance-top:0;mso-wrap-distance-right:9pt;mso-wrap-distance-bottom:0;mso-position-horizontal:absolute;mso-position-horizontal-relative:text;mso-position-vertical:absolute;mso-position-vertical-relative:text;mso-width-percent:0;mso-height-percent:0;mso-width-relative:page;mso-height-relative:page" from="-5.15pt,17.75pt" to="534.85pt,17.75pt" o:gfxdata="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" strokeweight="2pt">
-                <v:shadow on="t" opacity="24903f" mv:blur="40000f" origin=",.5" offset="0,20000emu"/>
+              <v:line w14:anchorId="2F75A372" id="Straight Connector 4" o:spid="_x0000_s1026" style="position:absolute;flip:y;z-index:251665408;visibility:visible;mso-wrap-style:square;mso-width-percent:0;mso-height-percent:0;mso-wrap-distance-left:9pt;mso-wrap-distance-top:0;mso-wrap-distance-right:9pt;mso-wrap-distance-bottom:0;mso-position-horizontal:absolute;mso-position-horizontal-relative:text;mso-position-vertical:absolute;mso-position-vertical-relative:text;mso-width-percent:0;mso-height-percent:0;mso-width-relative:page;mso-height-relative:page" from="-5.15pt,17.75pt" to="534.85pt,17.75pt" o:gfxdata="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" strokeweight="2pt">
+                <v:shadow on="t" color="black" opacity="24903f" origin=",.5" offset="0,.55556mm"/>
               </v:line>
             </w:pict>
           </mc:Fallback>
@@ -2218,43 +1878,7 @@
           <w:sz w:val="21"/>
           <w:szCs w:val="21"/>
         </w:rPr>
-        <w:t>ware tools (</w:t>
-      </w:r>
-      <w:proofErr w:type="spellStart"/>
-      <w:r>
-        <w:rPr>
-          <w:rFonts w:ascii="Georgia" w:hAnsi="Georgia"/>
-          <w:sz w:val="21"/>
-          <w:szCs w:val="21"/>
-        </w:rPr>
-        <w:t>Git</w:t>
-      </w:r>
-      <w:proofErr w:type="spellEnd"/>
-      <w:r>
-        <w:rPr>
-          <w:rFonts w:ascii="Georgia" w:hAnsi="Georgia"/>
-          <w:sz w:val="21"/>
-          <w:szCs w:val="21"/>
-        </w:rPr>
-        <w:t xml:space="preserve">, </w:t>
-      </w:r>
-      <w:proofErr w:type="spellStart"/>
-      <w:r>
-        <w:rPr>
-          <w:rFonts w:ascii="Georgia" w:hAnsi="Georgia"/>
-          <w:sz w:val="21"/>
-          <w:szCs w:val="21"/>
-        </w:rPr>
-        <w:t>Emacs</w:t>
-      </w:r>
-      <w:proofErr w:type="spellEnd"/>
-      <w:r>
-        <w:rPr>
-          <w:rFonts w:ascii="Georgia" w:hAnsi="Georgia"/>
-          <w:sz w:val="21"/>
-          <w:szCs w:val="21"/>
-        </w:rPr>
-        <w:t>/Vim, Python) and concurrent/parallel code</w:t>
+        <w:t>ware tools (Git, Emacs/Vim, Python) and concurrent/parallel code</w:t>
       </w:r>
       <w:r>
         <w:rPr>
@@ -2332,7 +1956,6 @@
           <w:sz w:val="21"/>
           <w:szCs w:val="21"/>
         </w:rPr>
-        <w:lastRenderedPageBreak/>
         <w:t>CS 111</w:t>
       </w:r>
       <w:r>
@@ -2388,6 +2011,54 @@
           <w:szCs w:val="21"/>
         </w:rPr>
         <w:t xml:space="preserve"> flags and file modes using multiple parent/child processes</w:t>
+      </w:r>
+    </w:p>
+    <w:p>
+      <w:pPr>
+        <w:rPr>
+          <w:rFonts w:ascii="Georgia" w:hAnsi="Georgia"/>
+          <w:sz w:val="21"/>
+          <w:szCs w:val="21"/>
+        </w:rPr>
+      </w:pPr>
+      <w:r>
+        <w:rPr>
+          <w:rFonts w:ascii="Georgia" w:hAnsi="Georgia"/>
+          <w:b/>
+          <w:sz w:val="21"/>
+          <w:szCs w:val="21"/>
+        </w:rPr>
+        <w:t>CS 118</w:t>
+      </w:r>
+      <w:r>
+        <w:rPr>
+          <w:rFonts w:ascii="Georgia" w:hAnsi="Georgia"/>
+          <w:sz w:val="21"/>
+          <w:szCs w:val="21"/>
+        </w:rPr>
+        <w:t>: Computer networks, including server-side/client-side interactions through TCP/UDP connections</w:t>
+      </w:r>
+    </w:p>
+    <w:p>
+      <w:pPr>
+        <w:pStyle w:val="ListParagraph"/>
+        <w:numPr>
+          <w:ilvl w:val="0"/>
+          <w:numId w:val="12"/>
+        </w:numPr>
+        <w:rPr>
+          <w:rFonts w:ascii="Georgia" w:hAnsi="Georgia"/>
+          <w:sz w:val="21"/>
+          <w:szCs w:val="21"/>
+        </w:rPr>
+      </w:pPr>
+      <w:r>
+        <w:rPr>
+          <w:rFonts w:ascii="Georgia" w:hAnsi="Georgia"/>
+          <w:sz w:val="21"/>
+          <w:szCs w:val="21"/>
+        </w:rPr>
+        <w:t>Built a simple router to redirect raw Ethernet frames as well as ARP/IPv4 packets with a fully functional routing table</w:t>
       </w:r>
     </w:p>
     <w:p>
@@ -2410,7 +2081,7 @@
 </file>
 
 <file path=word/endnotes.xml><?xml version="1.0" encoding="utf-8"?>
-<w:endnotes xmlns:wpc="http://schemas.microsoft.com/office/word/2010/wordprocessingCanvas" xmlns:mo="http://schemas.microsoft.com/office/mac/office/2008/main" xmlns:mc="http://schemas.openxmlformats.org/markup-compatibility/2006" xmlns:mv="urn:schemas-microsoft-com:mac:vml" xmlns:o="urn:schemas-microsoft-com:office:office" xmlns:r="http://schemas.openxmlformats.org/officeDocument/2006/relationships" xmlns:m="http://schemas.openxmlformats.org/officeDocument/2006/math" xmlns:v="urn:schemas-microsoft-com:vml" xmlns:wp14="http://schemas.microsoft.com/office/word/2010/wordprocessingDrawing" xmlns:wp="http://schemas.openxmlformats.org/drawingml/2006/wordprocessingDrawing" xmlns:w10="urn:schemas-microsoft-com:office:word" xmlns:w="http://schemas.openxmlformats.org/wordprocessingml/2006/main" xmlns:w14="http://schemas.microsoft.com/office/word/2010/wordml" xmlns:w15="http://schemas.microsoft.com/office/word/2012/wordml" xmlns:wpg="http://schemas.microsoft.com/office/word/2010/wordprocessingGroup" xmlns:wpi="http://schemas.microsoft.com/office/word/2010/wordprocessingInk" xmlns:wne="http://schemas.microsoft.com/office/word/2006/wordml" xmlns:wps="http://schemas.microsoft.com/office/word/2010/wordprocessingShape" mc:Ignorable="w14 w15 wp14">
+<w:endnotes xmlns:wpc="http://schemas.microsoft.com/office/word/2010/wordprocessingCanvas" xmlns:cx="http://schemas.microsoft.com/office/drawing/2014/chartex" xmlns:cx1="http://schemas.microsoft.com/office/drawing/2015/9/8/chartex" xmlns:cx2="http://schemas.microsoft.com/office/drawing/2015/10/21/chartex" xmlns:cx3="http://schemas.microsoft.com/office/drawing/2016/5/9/chartex" xmlns:cx4="http://schemas.microsoft.com/office/drawing/2016/5/10/chartex" xmlns:cx5="http://schemas.microsoft.com/office/drawing/2016/5/11/chartex" xmlns:mc="http://schemas.openxmlformats.org/markup-compatibility/2006" xmlns:o="urn:schemas-microsoft-com:office:office" xmlns:r="http://schemas.openxmlformats.org/officeDocument/2006/relationships" xmlns:m="http://schemas.openxmlformats.org/officeDocument/2006/math" xmlns:v="urn:schemas-microsoft-com:vml" xmlns:wp14="http://schemas.microsoft.com/office/word/2010/wordprocessingDrawing" xmlns:wp="http://schemas.openxmlformats.org/drawingml/2006/wordprocessingDrawing" xmlns:w10="urn:schemas-microsoft-com:office:word" xmlns:w="http://schemas.openxmlformats.org/wordprocessingml/2006/main" xmlns:w14="http://schemas.microsoft.com/office/word/2010/wordml" xmlns:w15="http://schemas.microsoft.com/office/word/2012/wordml" xmlns:w16se="http://schemas.microsoft.com/office/word/2015/wordml/symex" xmlns:wpg="http://schemas.microsoft.com/office/word/2010/wordprocessingGroup" xmlns:wpi="http://schemas.microsoft.com/office/word/2010/wordprocessingInk" xmlns:wne="http://schemas.microsoft.com/office/word/2006/wordml" xmlns:wps="http://schemas.microsoft.com/office/word/2010/wordprocessingShape" mc:Ignorable="w14 w15 w16se wp14">
   <w:endnote w:type="separator" w:id="-1">
     <w:p>
       <w:pPr>
@@ -2435,7 +2106,7 @@
 </file>
 
 <file path=word/footnotes.xml><?xml version="1.0" encoding="utf-8"?>
-<w:footnotes xmlns:wpc="http://schemas.microsoft.com/office/word/2010/wordprocessingCanvas" xmlns:mo="http://schemas.microsoft.com/office/mac/office/2008/main" xmlns:mc="http://schemas.openxmlformats.org/markup-compatibility/2006" xmlns:mv="urn:schemas-microsoft-com:mac:vml" xmlns:o="urn:schemas-microsoft-com:office:office" xmlns:r="http://schemas.openxmlformats.org/officeDocument/2006/relationships" xmlns:m="http://schemas.openxmlformats.org/officeDocument/2006/math" xmlns:v="urn:schemas-microsoft-com:vml" xmlns:wp14="http://schemas.microsoft.com/office/word/2010/wordprocessingDrawing" xmlns:wp="http://schemas.openxmlformats.org/drawingml/2006/wordprocessingDrawing" xmlns:w10="urn:schemas-microsoft-com:office:word" xmlns:w="http://schemas.openxmlformats.org/wordprocessingml/2006/main" xmlns:w14="http://schemas.microsoft.com/office/word/2010/wordml" xmlns:w15="http://schemas.microsoft.com/office/word/2012/wordml" xmlns:wpg="http://schemas.microsoft.com/office/word/2010/wordprocessingGroup" xmlns:wpi="http://schemas.microsoft.com/office/word/2010/wordprocessingInk" xmlns:wne="http://schemas.microsoft.com/office/word/2006/wordml" xmlns:wps="http://schemas.microsoft.com/office/word/2010/wordprocessingShape" mc:Ignorable="w14 w15 wp14">
+<w:footnotes xmlns:wpc="http://schemas.microsoft.com/office/word/2010/wordprocessingCanvas" xmlns:cx="http://schemas.microsoft.com/office/drawing/2014/chartex" xmlns:cx1="http://schemas.microsoft.com/office/drawing/2015/9/8/chartex" xmlns:cx2="http://schemas.microsoft.com/office/drawing/2015/10/21/chartex" xmlns:cx3="http://schemas.microsoft.com/office/drawing/2016/5/9/chartex" xmlns:cx4="http://schemas.microsoft.com/office/drawing/2016/5/10/chartex" xmlns:cx5="http://schemas.microsoft.com/office/drawing/2016/5/11/chartex" xmlns:mc="http://schemas.openxmlformats.org/markup-compatibility/2006" xmlns:o="urn:schemas-microsoft-com:office:office" xmlns:r="http://schemas.openxmlformats.org/officeDocument/2006/relationships" xmlns:m="http://schemas.openxmlformats.org/officeDocument/2006/math" xmlns:v="urn:schemas-microsoft-com:vml" xmlns:wp14="http://schemas.microsoft.com/office/word/2010/wordprocessingDrawing" xmlns:wp="http://schemas.openxmlformats.org/drawingml/2006/wordprocessingDrawing" xmlns:w10="urn:schemas-microsoft-com:office:word" xmlns:w="http://schemas.openxmlformats.org/wordprocessingml/2006/main" xmlns:w14="http://schemas.microsoft.com/office/word/2010/wordml" xmlns:w15="http://schemas.microsoft.com/office/word/2012/wordml" xmlns:w16se="http://schemas.microsoft.com/office/word/2015/wordml/symex" xmlns:wpg="http://schemas.microsoft.com/office/word/2010/wordprocessingGroup" xmlns:wpi="http://schemas.microsoft.com/office/word/2010/wordprocessingInk" xmlns:wne="http://schemas.microsoft.com/office/word/2006/wordml" xmlns:wps="http://schemas.microsoft.com/office/word/2010/wordprocessingShape" mc:Ignorable="w14 w15 w16se wp14">
   <w:footnote w:type="separator" w:id="-1">
     <w:p>
       <w:pPr>
@@ -2460,8 +2131,8 @@
 </file>
 
 <file path=word/numbering.xml><?xml version="1.0" encoding="utf-8"?>
-<w:numbering xmlns:wpc="http://schemas.microsoft.com/office/word/2010/wordprocessingCanvas" xmlns:mo="http://schemas.microsoft.com/office/mac/office/2008/main" xmlns:mc="http://schemas.openxmlformats.org/markup-compatibility/2006" xmlns:mv="urn:schemas-microsoft-com:mac:vml" xmlns:o="urn:schemas-microsoft-com:office:office" xmlns:r="http://schemas.openxmlformats.org/officeDocument/2006/relationships" xmlns:m="http://schemas.openxmlformats.org/officeDocument/2006/math" xmlns:v="urn:schemas-microsoft-com:vml" xmlns:wp14="http://schemas.microsoft.com/office/word/2010/wordprocessingDrawing" xmlns:wp="http://schemas.openxmlformats.org/drawingml/2006/wordprocessingDrawing" xmlns:w10="urn:schemas-microsoft-com:office:word" xmlns:w="http://schemas.openxmlformats.org/wordprocessingml/2006/main" xmlns:w14="http://schemas.microsoft.com/office/word/2010/wordml" xmlns:w15="http://schemas.microsoft.com/office/word/2012/wordml" xmlns:wpg="http://schemas.microsoft.com/office/word/2010/wordprocessingGroup" xmlns:wpi="http://schemas.microsoft.com/office/word/2010/wordprocessingInk" xmlns:wne="http://schemas.microsoft.com/office/word/2006/wordml" xmlns:wps="http://schemas.microsoft.com/office/word/2010/wordprocessingShape" mc:Ignorable="w14 w15 wp14">
-  <w:abstractNum w:abstractNumId="0">
+<w:numbering xmlns:wpc="http://schemas.microsoft.com/office/word/2010/wordprocessingCanvas" xmlns:cx="http://schemas.microsoft.com/office/drawing/2014/chartex" xmlns:cx1="http://schemas.microsoft.com/office/drawing/2015/9/8/chartex" xmlns:cx2="http://schemas.microsoft.com/office/drawing/2015/10/21/chartex" xmlns:cx3="http://schemas.microsoft.com/office/drawing/2016/5/9/chartex" xmlns:cx4="http://schemas.microsoft.com/office/drawing/2016/5/10/chartex" xmlns:cx5="http://schemas.microsoft.com/office/drawing/2016/5/11/chartex" xmlns:mc="http://schemas.openxmlformats.org/markup-compatibility/2006" xmlns:o="urn:schemas-microsoft-com:office:office" xmlns:r="http://schemas.openxmlformats.org/officeDocument/2006/relationships" xmlns:m="http://schemas.openxmlformats.org/officeDocument/2006/math" xmlns:v="urn:schemas-microsoft-com:vml" xmlns:wp14="http://schemas.microsoft.com/office/word/2010/wordprocessingDrawing" xmlns:wp="http://schemas.openxmlformats.org/drawingml/2006/wordprocessingDrawing" xmlns:w10="urn:schemas-microsoft-com:office:word" xmlns:w="http://schemas.openxmlformats.org/wordprocessingml/2006/main" xmlns:w14="http://schemas.microsoft.com/office/word/2010/wordml" xmlns:w15="http://schemas.microsoft.com/office/word/2012/wordml" xmlns:w16se="http://schemas.microsoft.com/office/word/2015/wordml/symex" xmlns:wpg="http://schemas.microsoft.com/office/word/2010/wordprocessingGroup" xmlns:wpi="http://schemas.microsoft.com/office/word/2010/wordprocessingInk" xmlns:wne="http://schemas.microsoft.com/office/word/2006/wordml" xmlns:wps="http://schemas.microsoft.com/office/word/2010/wordprocessingShape" mc:Ignorable="w14 w15 w16se wp14">
+  <w:abstractNum w:abstractNumId="0" w15:restartNumberingAfterBreak="0">
     <w:nsid w:val="00D522FC"/>
     <w:multiLevelType w:val="hybridMultilevel"/>
     <w:tmpl w:val="722EB1F8"/>
@@ -2574,7 +2245,7 @@
       </w:rPr>
     </w:lvl>
   </w:abstractNum>
-  <w:abstractNum w:abstractNumId="1">
+  <w:abstractNum w:abstractNumId="1" w15:restartNumberingAfterBreak="0">
     <w:nsid w:val="022B66E7"/>
     <w:multiLevelType w:val="hybridMultilevel"/>
     <w:tmpl w:val="0F08E950"/>
@@ -2686,7 +2357,7 @@
       </w:rPr>
     </w:lvl>
   </w:abstractNum>
-  <w:abstractNum w:abstractNumId="2">
+  <w:abstractNum w:abstractNumId="2" w15:restartNumberingAfterBreak="0">
     <w:nsid w:val="045016ED"/>
     <w:multiLevelType w:val="hybridMultilevel"/>
     <w:tmpl w:val="85EC3022"/>
@@ -2799,7 +2470,7 @@
       </w:rPr>
     </w:lvl>
   </w:abstractNum>
-  <w:abstractNum w:abstractNumId="3">
+  <w:abstractNum w:abstractNumId="3" w15:restartNumberingAfterBreak="0">
     <w:nsid w:val="04B01443"/>
     <w:multiLevelType w:val="hybridMultilevel"/>
     <w:tmpl w:val="1F848AE0"/>
@@ -2912,7 +2583,7 @@
       </w:rPr>
     </w:lvl>
   </w:abstractNum>
-  <w:abstractNum w:abstractNumId="4">
+  <w:abstractNum w:abstractNumId="4" w15:restartNumberingAfterBreak="0">
     <w:nsid w:val="071D0B38"/>
     <w:multiLevelType w:val="hybridMultilevel"/>
     <w:tmpl w:val="08B42328"/>
@@ -3025,7 +2696,7 @@
       </w:rPr>
     </w:lvl>
   </w:abstractNum>
-  <w:abstractNum w:abstractNumId="5">
+  <w:abstractNum w:abstractNumId="5" w15:restartNumberingAfterBreak="0">
     <w:nsid w:val="14B229DB"/>
     <w:multiLevelType w:val="hybridMultilevel"/>
     <w:tmpl w:val="F3BAB4A6"/>
@@ -3137,7 +2808,7 @@
       </w:rPr>
     </w:lvl>
   </w:abstractNum>
-  <w:abstractNum w:abstractNumId="6">
+  <w:abstractNum w:abstractNumId="6" w15:restartNumberingAfterBreak="0">
     <w:nsid w:val="152A28A0"/>
     <w:multiLevelType w:val="hybridMultilevel"/>
     <w:tmpl w:val="8676DA20"/>
@@ -3250,7 +2921,7 @@
       </w:rPr>
     </w:lvl>
   </w:abstractNum>
-  <w:abstractNum w:abstractNumId="7">
+  <w:abstractNum w:abstractNumId="7" w15:restartNumberingAfterBreak="0">
     <w:nsid w:val="19B15928"/>
     <w:multiLevelType w:val="hybridMultilevel"/>
     <w:tmpl w:val="1966E1FC"/>
@@ -3362,7 +3033,7 @@
       </w:rPr>
     </w:lvl>
   </w:abstractNum>
-  <w:abstractNum w:abstractNumId="8">
+  <w:abstractNum w:abstractNumId="8" w15:restartNumberingAfterBreak="0">
     <w:nsid w:val="23180B02"/>
     <w:multiLevelType w:val="hybridMultilevel"/>
     <w:tmpl w:val="802ECFD4"/>
@@ -3475,7 +3146,7 @@
       </w:rPr>
     </w:lvl>
   </w:abstractNum>
-  <w:abstractNum w:abstractNumId="9">
+  <w:abstractNum w:abstractNumId="9" w15:restartNumberingAfterBreak="0">
     <w:nsid w:val="244C2E41"/>
     <w:multiLevelType w:val="hybridMultilevel"/>
     <w:tmpl w:val="EEC6C240"/>
@@ -3588,7 +3259,7 @@
       </w:rPr>
     </w:lvl>
   </w:abstractNum>
-  <w:abstractNum w:abstractNumId="10">
+  <w:abstractNum w:abstractNumId="10" w15:restartNumberingAfterBreak="0">
     <w:nsid w:val="45440BC8"/>
     <w:multiLevelType w:val="hybridMultilevel"/>
     <w:tmpl w:val="AE6E2E06"/>
@@ -3701,7 +3372,7 @@
       </w:rPr>
     </w:lvl>
   </w:abstractNum>
-  <w:abstractNum w:abstractNumId="11">
+  <w:abstractNum w:abstractNumId="11" w15:restartNumberingAfterBreak="0">
     <w:nsid w:val="4F5B1AEA"/>
     <w:multiLevelType w:val="hybridMultilevel"/>
     <w:tmpl w:val="BBA06A84"/>
@@ -3814,7 +3485,7 @@
       </w:rPr>
     </w:lvl>
   </w:abstractNum>
-  <w:abstractNum w:abstractNumId="12">
+  <w:abstractNum w:abstractNumId="12" w15:restartNumberingAfterBreak="0">
     <w:nsid w:val="59B004A2"/>
     <w:multiLevelType w:val="hybridMultilevel"/>
     <w:tmpl w:val="39B67642"/>
@@ -3927,7 +3598,7 @@
       </w:rPr>
     </w:lvl>
   </w:abstractNum>
-  <w:abstractNum w:abstractNumId="13">
+  <w:abstractNum w:abstractNumId="13" w15:restartNumberingAfterBreak="0">
     <w:nsid w:val="737825BB"/>
     <w:multiLevelType w:val="hybridMultilevel"/>
     <w:tmpl w:val="ABFEADE2"/>
@@ -4086,7 +3757,7 @@
 </file>
 
 <file path=word/styles.xml><?xml version="1.0" encoding="utf-8"?>
-<w:styles xmlns:mc="http://schemas.openxmlformats.org/markup-compatibility/2006" xmlns:r="http://schemas.openxmlformats.org/officeDocument/2006/relationships" xmlns:w="http://schemas.openxmlformats.org/wordprocessingml/2006/main" xmlns:w14="http://schemas.microsoft.com/office/word/2010/wordml" xmlns:w15="http://schemas.microsoft.com/office/word/2012/wordml" mc:Ignorable="w14 w15">
+<w:styles xmlns:mc="http://schemas.openxmlformats.org/markup-compatibility/2006" xmlns:r="http://schemas.openxmlformats.org/officeDocument/2006/relationships" xmlns:w="http://schemas.openxmlformats.org/wordprocessingml/2006/main" xmlns:w14="http://schemas.microsoft.com/office/word/2010/wordml" xmlns:w15="http://schemas.microsoft.com/office/word/2012/wordml" xmlns:w16se="http://schemas.microsoft.com/office/word/2015/wordml/symex" mc:Ignorable="w14 w15 w16se">
   <w:docDefaults>
     <w:rPrDefault>
       <w:rPr>
@@ -4103,7 +3774,7 @@
       </w:pPr>
     </w:pPrDefault>
   </w:docDefaults>
-  <w:latentStyles w:defLockedState="0" w:defUIPriority="99" w:defSemiHidden="0" w:defUnhideWhenUsed="0" w:defQFormat="0" w:count="380">
+  <w:latentStyles w:defLockedState="0" w:defUIPriority="99" w:defSemiHidden="0" w:defUnhideWhenUsed="0" w:defQFormat="0" w:count="374">
     <w:lsdException w:name="Normal" w:uiPriority="0" w:qFormat="1"/>
     <w:lsdException w:name="heading 1" w:uiPriority="9" w:qFormat="1"/>
     <w:lsdException w:name="heading 2" w:semiHidden="1" w:uiPriority="9" w:unhideWhenUsed="1" w:qFormat="1"/>
@@ -4260,15 +3931,6 @@
     <w:lsdException w:name="Balloon Text" w:semiHidden="1" w:unhideWhenUsed="1"/>
     <w:lsdException w:name="Table Grid" w:uiPriority="39"/>
     <w:lsdException w:name="Table Theme" w:semiHidden="1" w:unhideWhenUsed="1"/>
-    <w:lsdException w:name="Note Level 1" w:semiHidden="1" w:unhideWhenUsed="1"/>
-    <w:lsdException w:name="Note Level 2" w:semiHidden="1" w:unhideWhenUsed="1"/>
-    <w:lsdException w:name="Note Level 3" w:semiHidden="1" w:unhideWhenUsed="1"/>
-    <w:lsdException w:name="Note Level 4" w:semiHidden="1" w:unhideWhenUsed="1"/>
-    <w:lsdException w:name="Note Level 5" w:semiHidden="1" w:unhideWhenUsed="1"/>
-    <w:lsdException w:name="Note Level 6" w:semiHidden="1" w:unhideWhenUsed="1"/>
-    <w:lsdException w:name="Note Level 7" w:semiHidden="1" w:unhideWhenUsed="1"/>
-    <w:lsdException w:name="Note Level 8" w:semiHidden="1" w:unhideWhenUsed="1"/>
-    <w:lsdException w:name="Note Level 9" w:semiHidden="1" w:unhideWhenUsed="1"/>
     <w:lsdException w:name="Placeholder Text" w:semiHidden="1"/>
     <w:lsdException w:name="No Spacing" w:uiPriority="1" w:qFormat="1"/>
     <w:lsdException w:name="Light Shading" w:uiPriority="60"/>
@@ -4990,7 +4652,7 @@
 </file>
 
 <file path=customXml/itemProps1.xml><?xml version="1.0" encoding="utf-8"?>
-<ds:datastoreItem xmlns:ds="http://schemas.openxmlformats.org/officeDocument/2006/customXml" ds:itemID="{B6F4F936-FB4F-7A43-A128-8A8B925ACDE7}">
+<ds:datastoreItem xmlns:ds="http://schemas.openxmlformats.org/officeDocument/2006/customXml" ds:itemID="{3AC1DAEB-D5ED-4E31-84EE-9094909F157C}">
   <ds:schemaRefs>
     <ds:schemaRef ds:uri="http://schemas.openxmlformats.org/officeDocument/2006/bibliography"/>
   </ds:schemaRefs>

</xml_diff>